<commit_message>
Add CDD v 1.0
</commit_message>
<xml_diff>
--- a/Software Specification/Architecture/CDD/CDD.docx
+++ b/Software Specification/Architecture/CDD/CDD.docx
@@ -393,7 +393,25 @@
                 <w:sz w:val="28"/>
                 <w:szCs w:val="28"/>
               </w:rPr>
-              <w:t>- Alzahraa Mohamed</w:t>
+              <w:t xml:space="preserve">- </w:t>
+            </w:r>
+            <w:proofErr w:type="spellStart"/>
+            <w:r>
+              <w:rPr>
+                <w:rFonts w:asciiTheme="minorHAnsi" w:eastAsiaTheme="minorHAnsi" w:hAnsiTheme="minorHAnsi" w:cstheme="minorBidi"/>
+                <w:sz w:val="28"/>
+                <w:szCs w:val="28"/>
+              </w:rPr>
+              <w:t>Alzahraa</w:t>
+            </w:r>
+            <w:proofErr w:type="spellEnd"/>
+            <w:r>
+              <w:rPr>
+                <w:rFonts w:asciiTheme="minorHAnsi" w:eastAsiaTheme="minorHAnsi" w:hAnsiTheme="minorHAnsi" w:cstheme="minorBidi"/>
+                <w:sz w:val="28"/>
+                <w:szCs w:val="28"/>
+              </w:rPr>
+              <w:t xml:space="preserve"> Mohamed</w:t>
             </w:r>
           </w:p>
         </w:tc>
@@ -2315,32 +2333,58 @@
       <w:r>
         <w:t xml:space="preserve">Figure </w:t>
       </w:r>
-      <w:fldSimple w:instr=" STYLEREF 1 \s ">
-        <w:r>
-          <w:rPr>
-            <w:noProof/>
-            <w:cs/>
-          </w:rPr>
-          <w:t>‎</w:t>
-        </w:r>
-        <w:r>
-          <w:rPr>
-            <w:noProof/>
-          </w:rPr>
-          <w:t>1</w:t>
-        </w:r>
-      </w:fldSimple>
+      <w:r>
+        <w:fldChar w:fldCharType="begin"/>
+      </w:r>
+      <w:r>
+        <w:instrText xml:space="preserve"> STYLEREF 1 \s </w:instrText>
+      </w:r>
+      <w:r>
+        <w:fldChar w:fldCharType="separate"/>
+      </w:r>
+      <w:r>
+        <w:rPr>
+          <w:noProof/>
+          <w:cs/>
+        </w:rPr>
+        <w:t>‎</w:t>
+      </w:r>
+      <w:r>
+        <w:rPr>
+          <w:noProof/>
+        </w:rPr>
+        <w:t>1</w:t>
+      </w:r>
+      <w:r>
+        <w:rPr>
+          <w:noProof/>
+        </w:rPr>
+        <w:fldChar w:fldCharType="end"/>
+      </w:r>
       <w:r>
         <w:noBreakHyphen/>
       </w:r>
-      <w:fldSimple w:instr=" SEQ Figure \* ARABIC \s 1 ">
-        <w:r>
-          <w:rPr>
-            <w:noProof/>
-          </w:rPr>
-          <w:t>1</w:t>
-        </w:r>
-      </w:fldSimple>
+      <w:r>
+        <w:fldChar w:fldCharType="begin"/>
+      </w:r>
+      <w:r>
+        <w:instrText xml:space="preserve"> SEQ Figure \* ARABIC \s 1 </w:instrText>
+      </w:r>
+      <w:r>
+        <w:fldChar w:fldCharType="separate"/>
+      </w:r>
+      <w:r>
+        <w:rPr>
+          <w:noProof/>
+        </w:rPr>
+        <w:t>1</w:t>
+      </w:r>
+      <w:r>
+        <w:rPr>
+          <w:noProof/>
+        </w:rPr>
+        <w:fldChar w:fldCharType="end"/>
+      </w:r>
       <w:r>
         <w:t xml:space="preserve"> Software Context Diagram</w:t>
       </w:r>
@@ -2623,6 +2667,7 @@
                 <w:color w:val="auto"/>
               </w:rPr>
             </w:pPr>
+            <w:proofErr w:type="spellStart"/>
             <w:r>
               <w:rPr>
                 <w:rFonts w:asciiTheme="minorHAnsi" w:eastAsiaTheme="minorHAnsi" w:hAnsiTheme="minorHAnsi" w:cstheme="minorBidi"/>
@@ -2632,6 +2677,7 @@
               </w:rPr>
               <w:t>KEYPAD_errstatInit</w:t>
             </w:r>
+            <w:proofErr w:type="spellEnd"/>
           </w:p>
         </w:tc>
       </w:tr>
@@ -2661,6 +2707,7 @@
               <w:ind w:left="864" w:hanging="864"/>
               <w:outlineLvl w:val="3"/>
             </w:pPr>
+            <w:proofErr w:type="spellStart"/>
             <w:r>
               <w:rPr>
                 <w:rFonts w:asciiTheme="minorHAnsi" w:eastAsiaTheme="minorHAnsi" w:hAnsiTheme="minorHAnsi" w:cstheme="minorBidi"/>
@@ -2670,6 +2717,7 @@
               </w:rPr>
               <w:t>errstate</w:t>
             </w:r>
+            <w:proofErr w:type="spellEnd"/>
             <w:r>
               <w:rPr>
                 <w:rFonts w:asciiTheme="minorHAnsi" w:eastAsiaTheme="minorHAnsi" w:hAnsiTheme="minorHAnsi" w:cstheme="minorBidi"/>
@@ -2679,6 +2727,7 @@
               </w:rPr>
               <w:t xml:space="preserve"> </w:t>
             </w:r>
+            <w:proofErr w:type="spellStart"/>
             <w:r>
               <w:rPr>
                 <w:rFonts w:asciiTheme="minorHAnsi" w:eastAsiaTheme="minorHAnsi" w:hAnsiTheme="minorHAnsi" w:cstheme="minorBidi"/>
@@ -2688,6 +2737,7 @@
               </w:rPr>
               <w:t>KEYPDAD_errstateInit</w:t>
             </w:r>
+            <w:proofErr w:type="spellEnd"/>
             <w:r>
               <w:rPr>
                 <w:rFonts w:asciiTheme="minorHAnsi" w:eastAsiaTheme="minorHAnsi" w:hAnsiTheme="minorHAnsi" w:cstheme="minorBidi"/>
@@ -2726,8 +2776,13 @@
           </w:tcPr>
           <w:p>
             <w:r>
-              <w:t>Sync/Async</w:t>
-            </w:r>
+              <w:t>Sync/</w:t>
+            </w:r>
+            <w:proofErr w:type="spellStart"/>
+            <w:r>
+              <w:t>Async</w:t>
+            </w:r>
+            <w:proofErr w:type="spellEnd"/>
           </w:p>
         </w:tc>
         <w:tc>
@@ -2872,11 +2927,24 @@
                 <w:numId w:val="10"/>
               </w:numPr>
             </w:pPr>
-            <w:r>
-              <w:t xml:space="preserve">errstate </w:t>
-            </w:r>
-            <w:r>
-              <w:t xml:space="preserve">     | OK : </w:t>
+            <w:proofErr w:type="spellStart"/>
+            <w:r>
+              <w:t>errstate</w:t>
+            </w:r>
+            <w:proofErr w:type="spellEnd"/>
+            <w:r>
+              <w:t xml:space="preserve"> </w:t>
+            </w:r>
+            <w:r>
+              <w:t xml:space="preserve">     | </w:t>
+            </w:r>
+            <w:proofErr w:type="gramStart"/>
+            <w:r>
+              <w:t>OK :</w:t>
+            </w:r>
+            <w:proofErr w:type="gramEnd"/>
+            <w:r>
+              <w:t xml:space="preserve"> </w:t>
             </w:r>
             <w:r>
               <w:t>if everything is done correctly</w:t>
@@ -3073,6 +3141,7 @@
                 <w:color w:val="auto"/>
               </w:rPr>
             </w:pPr>
+            <w:proofErr w:type="spellStart"/>
             <w:r>
               <w:rPr>
                 <w:rFonts w:asciiTheme="minorHAnsi" w:eastAsiaTheme="minorHAnsi" w:hAnsiTheme="minorHAnsi" w:cstheme="minorBidi"/>
@@ -3082,6 +3151,7 @@
               </w:rPr>
               <w:t>KEYPDAD_errstateGetKeyPressed</w:t>
             </w:r>
+            <w:proofErr w:type="spellEnd"/>
           </w:p>
         </w:tc>
       </w:tr>
@@ -3111,6 +3181,7 @@
               <w:ind w:left="864" w:hanging="864"/>
               <w:outlineLvl w:val="3"/>
             </w:pPr>
+            <w:proofErr w:type="spellStart"/>
             <w:r>
               <w:rPr>
                 <w:rFonts w:asciiTheme="minorHAnsi" w:eastAsiaTheme="minorHAnsi" w:hAnsiTheme="minorHAnsi" w:cstheme="minorBidi"/>
@@ -3120,6 +3191,7 @@
               </w:rPr>
               <w:t>errstate</w:t>
             </w:r>
+            <w:proofErr w:type="spellEnd"/>
             <w:r>
               <w:rPr>
                 <w:rFonts w:asciiTheme="minorHAnsi" w:eastAsiaTheme="minorHAnsi" w:hAnsiTheme="minorHAnsi" w:cstheme="minorBidi"/>
@@ -3129,6 +3201,7 @@
               </w:rPr>
               <w:t xml:space="preserve"> </w:t>
             </w:r>
+            <w:proofErr w:type="spellStart"/>
             <w:r>
               <w:rPr>
                 <w:rFonts w:asciiTheme="minorHAnsi" w:eastAsiaTheme="minorHAnsi" w:hAnsiTheme="minorHAnsi" w:cstheme="minorBidi"/>
@@ -3138,6 +3211,7 @@
               </w:rPr>
               <w:t>KEYPDAD_errstateGetKeyPressed</w:t>
             </w:r>
+            <w:proofErr w:type="spellEnd"/>
             <w:r>
               <w:rPr>
                 <w:rFonts w:asciiTheme="minorHAnsi" w:eastAsiaTheme="minorHAnsi" w:hAnsiTheme="minorHAnsi" w:cstheme="minorBidi"/>
@@ -3176,8 +3250,13 @@
           </w:tcPr>
           <w:p>
             <w:r>
-              <w:t>Sync/Async</w:t>
-            </w:r>
+              <w:t>Sync/</w:t>
+            </w:r>
+            <w:proofErr w:type="spellStart"/>
+            <w:r>
+              <w:t>Async</w:t>
+            </w:r>
+            <w:proofErr w:type="spellEnd"/>
           </w:p>
         </w:tc>
         <w:tc>
@@ -3335,8 +3414,21 @@
               </w:numPr>
               <w:spacing w:after="160" w:line="259" w:lineRule="auto"/>
             </w:pPr>
-            <w:r>
-              <w:t>errstate      | OK : if everything is done correctly</w:t>
+            <w:proofErr w:type="spellStart"/>
+            <w:r>
+              <w:t>errstate</w:t>
+            </w:r>
+            <w:proofErr w:type="spellEnd"/>
+            <w:r>
+              <w:t xml:space="preserve">      | </w:t>
+            </w:r>
+            <w:proofErr w:type="gramStart"/>
+            <w:r>
+              <w:t>OK :</w:t>
+            </w:r>
+            <w:proofErr w:type="gramEnd"/>
+            <w:r>
+              <w:t xml:space="preserve"> if everything is done correctly</w:t>
             </w:r>
           </w:p>
           <w:p>
@@ -3430,10 +3522,10 @@
           <w:noProof/>
         </w:rPr>
         <w:drawing>
-          <wp:inline distT="0" distB="0" distL="0" distR="0" wp14:anchorId="622D7777" wp14:editId="7E45B932">
-            <wp:extent cx="3057525" cy="6581775"/>
+          <wp:inline distT="0" distB="0" distL="0" distR="0" wp14:anchorId="6DD68729" wp14:editId="119C7B7D">
+            <wp:extent cx="3533775" cy="6581775"/>
             <wp:effectExtent l="0" t="0" r="9525" b="9525"/>
-            <wp:docPr id="1" name="Picture 1"/>
+            <wp:docPr id="2" name="Picture 2"/>
             <wp:cNvGraphicFramePr>
               <a:graphicFrameLocks xmlns:a="http://schemas.openxmlformats.org/drawingml/2006/main" noChangeAspect="1"/>
             </wp:cNvGraphicFramePr>
@@ -3441,7 +3533,7 @@
               <a:graphicData uri="http://schemas.openxmlformats.org/drawingml/2006/picture">
                 <pic:pic xmlns:pic="http://schemas.openxmlformats.org/drawingml/2006/picture">
                   <pic:nvPicPr>
-                    <pic:cNvPr id="1" name="Flowchart.png"/>
+                    <pic:cNvPr id="2" name="Flowchart.png"/>
                     <pic:cNvPicPr/>
                   </pic:nvPicPr>
                   <pic:blipFill>
@@ -3459,7 +3551,7 @@
                   <pic:spPr>
                     <a:xfrm>
                       <a:off x="0" y="0"/>
-                      <a:ext cx="3057525" cy="6581775"/>
+                      <a:ext cx="3533775" cy="6581775"/>
                     </a:xfrm>
                     <a:prstGeom prst="rect">
                       <a:avLst/>
@@ -3484,9 +3576,14 @@
       </w:r>
       <w:r>
         <w:noBreakHyphen/>
-        <w:t>1 Software FlowChart</w:t>
+        <w:t xml:space="preserve">1 Software </w:t>
+      </w:r>
+      <w:proofErr w:type="spellStart"/>
+      <w:r>
+        <w:t>FlowChart</w:t>
       </w:r>
       <w:bookmarkEnd w:id="7"/>
+      <w:proofErr w:type="spellEnd"/>
     </w:p>
     <w:p/>
     <w:p/>
@@ -3553,9 +3650,11 @@
             <w:tcW w:w="9175" w:type="dxa"/>
           </w:tcPr>
           <w:p>
+            <w:proofErr w:type="spellStart"/>
             <w:r>
               <w:t>KeypadConfig</w:t>
             </w:r>
+            <w:proofErr w:type="spellEnd"/>
           </w:p>
         </w:tc>
       </w:tr>
@@ -3602,6 +3701,7 @@
             <w:r>
               <w:t xml:space="preserve"> </w:t>
             </w:r>
+            <w:proofErr w:type="spellStart"/>
             <w:r>
               <w:rPr>
                 <w:i/>
@@ -3612,11 +3712,13 @@
             <w:r>
               <w:t>PORT</w:t>
             </w:r>
+            <w:proofErr w:type="spellEnd"/>
           </w:p>
           <w:p>
             <w:r>
               <w:t xml:space="preserve"> </w:t>
             </w:r>
+            <w:proofErr w:type="spellStart"/>
             <w:r>
               <w:rPr>
                 <w:i/>
@@ -3627,8 +3729,10 @@
             <w:r>
               <w:t>PORT</w:t>
             </w:r>
-          </w:p>
-          <w:p>
+            <w:proofErr w:type="spellEnd"/>
+          </w:p>
+          <w:p>
+            <w:proofErr w:type="spellStart"/>
             <w:r>
               <w:rPr>
                 <w:i/>
@@ -3639,11 +3743,13 @@
             <w:r>
               <w:t>PIN</w:t>
             </w:r>
+            <w:proofErr w:type="spellEnd"/>
           </w:p>
           <w:p>
             <w:r>
               <w:t xml:space="preserve"> </w:t>
             </w:r>
+            <w:proofErr w:type="spellStart"/>
             <w:r>
               <w:rPr>
                 <w:i/>
@@ -3654,6 +3760,7 @@
             <w:r>
               <w:t>PIN</w:t>
             </w:r>
+            <w:proofErr w:type="spellEnd"/>
           </w:p>
         </w:tc>
       </w:tr>
@@ -3730,6 +3837,7 @@
                 <w:color w:val="auto"/>
               </w:rPr>
             </w:pPr>
+            <w:proofErr w:type="spellStart"/>
             <w:r>
               <w:rPr>
                 <w:rFonts w:asciiTheme="minorHAnsi" w:eastAsiaTheme="minorHAnsi" w:hAnsiTheme="minorHAnsi" w:cstheme="minorBidi"/>
@@ -3748,6 +3856,7 @@
               </w:rPr>
               <w:t>PORT</w:t>
             </w:r>
+            <w:proofErr w:type="spellEnd"/>
           </w:p>
         </w:tc>
       </w:tr>
@@ -3777,6 +3886,7 @@
               <w:ind w:left="864" w:hanging="864"/>
               <w:outlineLvl w:val="3"/>
             </w:pPr>
+            <w:proofErr w:type="spellStart"/>
             <w:r>
               <w:rPr>
                 <w:rFonts w:asciiTheme="minorHAnsi" w:eastAsiaTheme="minorHAnsi" w:hAnsiTheme="minorHAnsi" w:cstheme="minorBidi"/>
@@ -3786,6 +3896,7 @@
               </w:rPr>
               <w:t>KeypadConfig</w:t>
             </w:r>
+            <w:proofErr w:type="spellEnd"/>
           </w:p>
         </w:tc>
       </w:tr>
@@ -3932,6 +4043,7 @@
                 <w:color w:val="auto"/>
               </w:rPr>
             </w:pPr>
+            <w:proofErr w:type="spellStart"/>
             <w:r>
               <w:rPr>
                 <w:rFonts w:asciiTheme="minorHAnsi" w:eastAsiaTheme="minorHAnsi" w:hAnsiTheme="minorHAnsi" w:cstheme="minorBidi"/>
@@ -3950,6 +4062,7 @@
               </w:rPr>
               <w:t>PORT</w:t>
             </w:r>
+            <w:proofErr w:type="spellEnd"/>
           </w:p>
         </w:tc>
       </w:tr>
@@ -3979,6 +4092,7 @@
               <w:ind w:left="864" w:hanging="864"/>
               <w:outlineLvl w:val="3"/>
             </w:pPr>
+            <w:proofErr w:type="spellStart"/>
             <w:r>
               <w:rPr>
                 <w:rFonts w:asciiTheme="minorHAnsi" w:eastAsiaTheme="minorHAnsi" w:hAnsiTheme="minorHAnsi" w:cstheme="minorBidi"/>
@@ -3988,6 +4102,7 @@
               </w:rPr>
               <w:t>KeypadConfig</w:t>
             </w:r>
+            <w:proofErr w:type="spellEnd"/>
           </w:p>
         </w:tc>
       </w:tr>
@@ -4128,6 +4243,7 @@
                 <w:color w:val="auto"/>
               </w:rPr>
             </w:pPr>
+            <w:proofErr w:type="spellStart"/>
             <w:r>
               <w:rPr>
                 <w:rFonts w:asciiTheme="minorHAnsi" w:eastAsiaTheme="minorHAnsi" w:hAnsiTheme="minorHAnsi" w:cstheme="minorBidi"/>
@@ -4137,6 +4253,7 @@
               </w:rPr>
               <w:t>Keypad_ColumnPIN</w:t>
             </w:r>
+            <w:proofErr w:type="spellEnd"/>
           </w:p>
         </w:tc>
       </w:tr>
@@ -4166,6 +4283,7 @@
               <w:ind w:left="864" w:hanging="864"/>
               <w:outlineLvl w:val="3"/>
             </w:pPr>
+            <w:proofErr w:type="spellStart"/>
             <w:r>
               <w:rPr>
                 <w:rFonts w:asciiTheme="minorHAnsi" w:eastAsiaTheme="minorHAnsi" w:hAnsiTheme="minorHAnsi" w:cstheme="minorBidi"/>
@@ -4175,6 +4293,7 @@
               </w:rPr>
               <w:t>KeypadConfig</w:t>
             </w:r>
+            <w:proofErr w:type="spellEnd"/>
           </w:p>
         </w:tc>
       </w:tr>
@@ -4319,6 +4438,7 @@
                 <w:color w:val="auto"/>
               </w:rPr>
             </w:pPr>
+            <w:proofErr w:type="spellStart"/>
             <w:r>
               <w:rPr>
                 <w:rFonts w:asciiTheme="minorHAnsi" w:eastAsiaTheme="minorHAnsi" w:hAnsiTheme="minorHAnsi" w:cstheme="minorBidi"/>
@@ -4328,6 +4448,7 @@
               </w:rPr>
               <w:t>Keypad_RowPIN</w:t>
             </w:r>
+            <w:proofErr w:type="spellEnd"/>
           </w:p>
         </w:tc>
       </w:tr>
@@ -4357,6 +4478,7 @@
               <w:ind w:left="864" w:hanging="864"/>
               <w:outlineLvl w:val="3"/>
             </w:pPr>
+            <w:proofErr w:type="spellStart"/>
             <w:r>
               <w:rPr>
                 <w:rFonts w:asciiTheme="minorHAnsi" w:eastAsiaTheme="minorHAnsi" w:hAnsiTheme="minorHAnsi" w:cstheme="minorBidi"/>
@@ -4366,6 +4488,7 @@
               </w:rPr>
               <w:t>KeypadConfig</w:t>
             </w:r>
+            <w:proofErr w:type="spellEnd"/>
           </w:p>
         </w:tc>
       </w:tr>
@@ -4545,7 +4668,7 @@
           <w:rPr>
             <w:noProof/>
           </w:rPr>
-          <w:t>7</w:t>
+          <w:t>10</w:t>
         </w:r>
         <w:r>
           <w:rPr>
@@ -8287,7 +8410,7 @@
 </file>
 
 <file path=customXml/itemProps1.xml><?xml version="1.0" encoding="utf-8"?>
-<ds:datastoreItem xmlns:ds="http://schemas.openxmlformats.org/officeDocument/2006/customXml" ds:itemID="{88C05646-B481-4D58-B1A6-3AD7F06B821B}">
+<ds:datastoreItem xmlns:ds="http://schemas.openxmlformats.org/officeDocument/2006/customXml" ds:itemID="{2C280B64-BE9D-404C-9BBC-789D1660A010}">
   <ds:schemaRefs>
     <ds:schemaRef ds:uri="http://schemas.openxmlformats.org/officeDocument/2006/bibliography"/>
   </ds:schemaRefs>

</xml_diff>

<commit_message>
Update History Table and change styling format of CDD Document version 1.1
</commit_message>
<xml_diff>
--- a/Software Specification/Architecture/CDD/CDD.docx
+++ b/Software Specification/Architecture/CDD/CDD.docx
@@ -112,7 +112,7 @@
           <w:sz w:val="36"/>
           <w:szCs w:val="36"/>
         </w:rPr>
-        <w:t>Version 1.0</w:t>
+        <w:t>Version 1.1</w:t>
       </w:r>
     </w:p>
     <w:p>
@@ -126,7 +126,7 @@
           <w:sz w:val="36"/>
           <w:szCs w:val="36"/>
         </w:rPr>
-        <w:t>Draft</w:t>
+        <w:t>Proposed</w:t>
       </w:r>
       <w:r>
         <w:br w:type="page"/>
@@ -393,25 +393,7 @@
                 <w:sz w:val="28"/>
                 <w:szCs w:val="28"/>
               </w:rPr>
-              <w:t xml:space="preserve">- </w:t>
-            </w:r>
-            <w:proofErr w:type="spellStart"/>
-            <w:r>
-              <w:rPr>
-                <w:rFonts w:asciiTheme="minorHAnsi" w:eastAsiaTheme="minorHAnsi" w:hAnsiTheme="minorHAnsi" w:cstheme="minorBidi"/>
-                <w:sz w:val="28"/>
-                <w:szCs w:val="28"/>
-              </w:rPr>
-              <w:t>Alzahraa</w:t>
-            </w:r>
-            <w:proofErr w:type="spellEnd"/>
-            <w:r>
-              <w:rPr>
-                <w:rFonts w:asciiTheme="minorHAnsi" w:eastAsiaTheme="minorHAnsi" w:hAnsiTheme="minorHAnsi" w:cstheme="minorBidi"/>
-                <w:sz w:val="28"/>
-                <w:szCs w:val="28"/>
-              </w:rPr>
-              <w:t xml:space="preserve"> Mohamed</w:t>
+              <w:t>- Alzahraa Mohamed</w:t>
             </w:r>
           </w:p>
         </w:tc>
@@ -516,11 +498,11 @@
         <w:tblLook w:val="04A0" w:firstRow="1" w:lastRow="0" w:firstColumn="1" w:lastColumn="0" w:noHBand="0" w:noVBand="1"/>
       </w:tblPr>
       <w:tblGrid>
-        <w:gridCol w:w="1165"/>
-        <w:gridCol w:w="2700"/>
-        <w:gridCol w:w="1440"/>
-        <w:gridCol w:w="4500"/>
-        <w:gridCol w:w="1345"/>
+        <w:gridCol w:w="1164"/>
+        <w:gridCol w:w="2685"/>
+        <w:gridCol w:w="1438"/>
+        <w:gridCol w:w="4566"/>
+        <w:gridCol w:w="1297"/>
       </w:tblGrid>
       <w:tr>
         <w:tc>
@@ -653,7 +635,7 @@
         </w:tc>
         <w:tc>
           <w:tcPr>
-            <w:tcW w:w="4500" w:type="dxa"/>
+            <w:tcW w:w="4590" w:type="dxa"/>
             <w:shd w:val="clear" w:color="auto" w:fill="F2F2F2" w:themeFill="background1" w:themeFillShade="F2"/>
             <w:vAlign w:val="center"/>
           </w:tcPr>
@@ -684,7 +666,7 @@
         </w:tc>
         <w:tc>
           <w:tcPr>
-            <w:tcW w:w="1345" w:type="dxa"/>
+            <w:tcW w:w="1255" w:type="dxa"/>
             <w:shd w:val="clear" w:color="auto" w:fill="F2F2F2" w:themeFill="background1" w:themeFillShade="F2"/>
             <w:vAlign w:val="center"/>
           </w:tcPr>
@@ -812,7 +794,7 @@
         </w:tc>
         <w:tc>
           <w:tcPr>
-            <w:tcW w:w="4500" w:type="dxa"/>
+            <w:tcW w:w="4590" w:type="dxa"/>
             <w:shd w:val="clear" w:color="auto" w:fill="FFFFFF" w:themeFill="background1"/>
             <w:vAlign w:val="center"/>
           </w:tcPr>
@@ -842,7 +824,7 @@
         </w:tc>
         <w:tc>
           <w:tcPr>
-            <w:tcW w:w="1345" w:type="dxa"/>
+            <w:tcW w:w="1255" w:type="dxa"/>
             <w:shd w:val="clear" w:color="auto" w:fill="FFFFFF" w:themeFill="background1"/>
             <w:vAlign w:val="center"/>
           </w:tcPr>
@@ -863,6 +845,256 @@
                 <w:szCs w:val="28"/>
               </w:rPr>
               <w:t>Draft</w:t>
+            </w:r>
+          </w:p>
+        </w:tc>
+      </w:tr>
+      <w:tr>
+        <w:tc>
+          <w:tcPr>
+            <w:tcW w:w="1165" w:type="dxa"/>
+            <w:shd w:val="clear" w:color="auto" w:fill="FFFFFF" w:themeFill="background1"/>
+            <w:vAlign w:val="center"/>
+          </w:tcPr>
+          <w:p>
+            <w:pPr>
+              <w:rPr>
+                <w:sz w:val="28"/>
+                <w:szCs w:val="28"/>
+              </w:rPr>
+            </w:pPr>
+            <w:r>
+              <w:rPr>
+                <w:sz w:val="28"/>
+                <w:szCs w:val="28"/>
+              </w:rPr>
+              <w:t>1.1</w:t>
+            </w:r>
+          </w:p>
+        </w:tc>
+        <w:tc>
+          <w:tcPr>
+            <w:tcW w:w="2700" w:type="dxa"/>
+            <w:shd w:val="clear" w:color="auto" w:fill="FFFFFF" w:themeFill="background1"/>
+            <w:vAlign w:val="center"/>
+          </w:tcPr>
+          <w:p>
+            <w:pPr>
+              <w:pStyle w:val="NormalWeb"/>
+              <w:tabs>
+                <w:tab w:val="center" w:pos="1427"/>
+              </w:tabs>
+              <w:spacing w:before="0" w:beforeAutospacing="0" w:after="0" w:afterAutospacing="0"/>
+              <w:rPr>
+                <w:rFonts w:asciiTheme="minorHAnsi" w:eastAsiaTheme="minorHAnsi" w:hAnsiTheme="minorHAnsi" w:cstheme="minorBidi"/>
+                <w:sz w:val="28"/>
+                <w:szCs w:val="28"/>
+              </w:rPr>
+            </w:pPr>
+            <w:r>
+              <w:rPr>
+                <w:rFonts w:asciiTheme="minorHAnsi" w:eastAsiaTheme="minorHAnsi" w:hAnsiTheme="minorHAnsi" w:cstheme="minorBidi"/>
+                <w:sz w:val="28"/>
+                <w:szCs w:val="28"/>
+              </w:rPr>
+              <w:t>- Nada Mohamed</w:t>
+            </w:r>
+          </w:p>
+        </w:tc>
+        <w:tc>
+          <w:tcPr>
+            <w:tcW w:w="1440" w:type="dxa"/>
+            <w:shd w:val="clear" w:color="auto" w:fill="FFFFFF" w:themeFill="background1"/>
+            <w:vAlign w:val="center"/>
+          </w:tcPr>
+          <w:p>
+            <w:pPr>
+              <w:pStyle w:val="NormalWeb"/>
+              <w:spacing w:before="0" w:beforeAutospacing="0" w:after="0" w:afterAutospacing="0"/>
+              <w:rPr>
+                <w:rFonts w:asciiTheme="minorHAnsi" w:eastAsiaTheme="minorHAnsi" w:hAnsiTheme="minorHAnsi" w:cstheme="minorBidi"/>
+                <w:sz w:val="28"/>
+                <w:szCs w:val="28"/>
+              </w:rPr>
+            </w:pPr>
+            <w:r>
+              <w:rPr>
+                <w:rFonts w:asciiTheme="minorHAnsi" w:eastAsiaTheme="minorHAnsi" w:hAnsiTheme="minorHAnsi" w:cstheme="minorBidi"/>
+                <w:sz w:val="28"/>
+                <w:szCs w:val="28"/>
+              </w:rPr>
+              <w:t>5/3/2020</w:t>
+            </w:r>
+          </w:p>
+        </w:tc>
+        <w:tc>
+          <w:tcPr>
+            <w:tcW w:w="4590" w:type="dxa"/>
+            <w:shd w:val="clear" w:color="auto" w:fill="FFFFFF" w:themeFill="background1"/>
+            <w:vAlign w:val="center"/>
+          </w:tcPr>
+          <w:p>
+            <w:pPr>
+              <w:pStyle w:val="NormalWeb"/>
+              <w:numPr>
+                <w:ilvl w:val="0"/>
+                <w:numId w:val="10"/>
+              </w:numPr>
+              <w:spacing w:before="0" w:beforeAutospacing="0" w:after="0" w:afterAutospacing="0"/>
+              <w:rPr>
+                <w:rFonts w:asciiTheme="minorHAnsi" w:eastAsiaTheme="minorHAnsi" w:hAnsiTheme="minorHAnsi" w:cstheme="minorBidi"/>
+                <w:sz w:val="28"/>
+                <w:szCs w:val="28"/>
+              </w:rPr>
+            </w:pPr>
+            <w:r>
+              <w:rPr>
+                <w:rFonts w:asciiTheme="minorHAnsi" w:eastAsiaTheme="minorHAnsi" w:hAnsiTheme="minorHAnsi" w:cstheme="minorBidi"/>
+                <w:sz w:val="28"/>
+                <w:szCs w:val="28"/>
+              </w:rPr>
+              <w:t>Adding project Description.</w:t>
+            </w:r>
+          </w:p>
+          <w:p>
+            <w:pPr>
+              <w:pStyle w:val="NormalWeb"/>
+              <w:numPr>
+                <w:ilvl w:val="0"/>
+                <w:numId w:val="10"/>
+              </w:numPr>
+              <w:spacing w:before="0" w:beforeAutospacing="0" w:after="0" w:afterAutospacing="0"/>
+              <w:rPr>
+                <w:rFonts w:asciiTheme="minorHAnsi" w:eastAsiaTheme="minorHAnsi" w:hAnsiTheme="minorHAnsi" w:cstheme="minorBidi"/>
+                <w:sz w:val="28"/>
+                <w:szCs w:val="28"/>
+              </w:rPr>
+            </w:pPr>
+            <w:r>
+              <w:rPr>
+                <w:rFonts w:asciiTheme="minorHAnsi" w:eastAsiaTheme="minorHAnsi" w:hAnsiTheme="minorHAnsi" w:cstheme="minorBidi"/>
+                <w:sz w:val="28"/>
+                <w:szCs w:val="28"/>
+              </w:rPr>
+              <w:t>Adding software context diagram.</w:t>
+            </w:r>
+          </w:p>
+          <w:p>
+            <w:pPr>
+              <w:pStyle w:val="NormalWeb"/>
+              <w:numPr>
+                <w:ilvl w:val="0"/>
+                <w:numId w:val="10"/>
+              </w:numPr>
+              <w:spacing w:before="0" w:beforeAutospacing="0" w:after="0" w:afterAutospacing="0"/>
+              <w:rPr>
+                <w:rFonts w:asciiTheme="minorHAnsi" w:eastAsiaTheme="minorHAnsi" w:hAnsiTheme="minorHAnsi" w:cstheme="minorBidi"/>
+                <w:sz w:val="28"/>
+                <w:szCs w:val="28"/>
+              </w:rPr>
+            </w:pPr>
+            <w:r>
+              <w:rPr>
+                <w:rFonts w:asciiTheme="minorHAnsi" w:eastAsiaTheme="minorHAnsi" w:hAnsiTheme="minorHAnsi" w:cstheme="minorBidi"/>
+                <w:sz w:val="28"/>
+                <w:szCs w:val="28"/>
+              </w:rPr>
+              <w:t>Adding software Component.</w:t>
+            </w:r>
+          </w:p>
+          <w:p>
+            <w:pPr>
+              <w:pStyle w:val="NormalWeb"/>
+              <w:numPr>
+                <w:ilvl w:val="0"/>
+                <w:numId w:val="10"/>
+              </w:numPr>
+              <w:spacing w:before="0" w:beforeAutospacing="0" w:after="0" w:afterAutospacing="0"/>
+              <w:rPr>
+                <w:rFonts w:asciiTheme="minorHAnsi" w:eastAsiaTheme="minorHAnsi" w:hAnsiTheme="minorHAnsi" w:cstheme="minorBidi"/>
+                <w:sz w:val="28"/>
+                <w:szCs w:val="28"/>
+              </w:rPr>
+            </w:pPr>
+            <w:r>
+              <w:rPr>
+                <w:rFonts w:asciiTheme="minorHAnsi" w:eastAsiaTheme="minorHAnsi" w:hAnsiTheme="minorHAnsi" w:cstheme="minorBidi"/>
+                <w:sz w:val="28"/>
+                <w:szCs w:val="28"/>
+              </w:rPr>
+              <w:t>Adding flowchart.</w:t>
+            </w:r>
+          </w:p>
+          <w:p>
+            <w:pPr>
+              <w:pStyle w:val="NormalWeb"/>
+              <w:numPr>
+                <w:ilvl w:val="0"/>
+                <w:numId w:val="10"/>
+              </w:numPr>
+              <w:spacing w:before="0" w:beforeAutospacing="0" w:after="0" w:afterAutospacing="0"/>
+              <w:rPr>
+                <w:rFonts w:asciiTheme="minorHAnsi" w:eastAsiaTheme="minorHAnsi" w:hAnsiTheme="minorHAnsi" w:cstheme="minorBidi"/>
+                <w:sz w:val="28"/>
+                <w:szCs w:val="28"/>
+              </w:rPr>
+            </w:pPr>
+            <w:r>
+              <w:rPr>
+                <w:rFonts w:asciiTheme="minorHAnsi" w:eastAsiaTheme="minorHAnsi" w:hAnsiTheme="minorHAnsi" w:cstheme="minorBidi"/>
+                <w:sz w:val="28"/>
+                <w:szCs w:val="28"/>
+              </w:rPr>
+              <w:t>Adding software configurations</w:t>
+            </w:r>
+          </w:p>
+          <w:p>
+            <w:pPr>
+              <w:pStyle w:val="NormalWeb"/>
+              <w:numPr>
+                <w:ilvl w:val="0"/>
+                <w:numId w:val="10"/>
+              </w:numPr>
+              <w:spacing w:before="0" w:beforeAutospacing="0" w:after="0" w:afterAutospacing="0"/>
+              <w:rPr>
+                <w:rFonts w:asciiTheme="minorHAnsi" w:eastAsiaTheme="minorHAnsi" w:hAnsiTheme="minorHAnsi" w:cstheme="minorBidi"/>
+                <w:sz w:val="28"/>
+                <w:szCs w:val="28"/>
+              </w:rPr>
+            </w:pPr>
+            <w:r>
+              <w:rPr>
+                <w:rFonts w:asciiTheme="minorHAnsi" w:eastAsiaTheme="minorHAnsi" w:hAnsiTheme="minorHAnsi" w:cstheme="minorBidi"/>
+                <w:sz w:val="28"/>
+                <w:szCs w:val="28"/>
+              </w:rPr>
+              <w:t>Changes in styling format.</w:t>
+            </w:r>
+          </w:p>
+        </w:tc>
+        <w:tc>
+          <w:tcPr>
+            <w:tcW w:w="1255" w:type="dxa"/>
+            <w:shd w:val="clear" w:color="auto" w:fill="FFFFFF" w:themeFill="background1"/>
+            <w:vAlign w:val="center"/>
+          </w:tcPr>
+          <w:p>
+            <w:pPr>
+              <w:pStyle w:val="NormalWeb"/>
+              <w:spacing w:before="0" w:beforeAutospacing="0" w:after="0" w:afterAutospacing="0"/>
+              <w:rPr>
+                <w:rFonts w:asciiTheme="minorHAnsi" w:eastAsiaTheme="minorHAnsi" w:hAnsiTheme="minorHAnsi" w:cstheme="minorBidi"/>
+                <w:sz w:val="28"/>
+                <w:szCs w:val="28"/>
+              </w:rPr>
+            </w:pPr>
+            <w:r>
+              <w:rPr>
+                <w:rFonts w:asciiTheme="minorHAnsi" w:eastAsiaTheme="minorHAnsi" w:hAnsiTheme="minorHAnsi" w:cstheme="minorBidi"/>
+                <w:sz w:val="28"/>
+                <w:szCs w:val="28"/>
+              </w:rPr>
+              <w:t>Proposed</w:t>
             </w:r>
           </w:p>
         </w:tc>
@@ -1075,7 +1307,7 @@
                 <w:sz w:val="28"/>
                 <w:szCs w:val="28"/>
               </w:rPr>
-              <w:t>1.8</w:t>
+              <w:t>1.9</w:t>
             </w:r>
           </w:p>
         </w:tc>
@@ -1284,7 +1516,7 @@
           <w:r>
             <w:fldChar w:fldCharType="separate"/>
           </w:r>
-          <w:hyperlink w:anchor="_Toc34163835" w:history="1">
+          <w:hyperlink w:anchor="_Toc34265630" w:history="1">
             <w:r>
               <w:rPr>
                 <w:rStyle w:val="Hyperlink"/>
@@ -1329,7 +1561,7 @@
                 <w:noProof/>
                 <w:webHidden/>
               </w:rPr>
-              <w:instrText xml:space="preserve"> PAGEREF _Toc34163835 \h </w:instrText>
+              <w:instrText xml:space="preserve"> PAGEREF _Toc34265630 \h </w:instrText>
             </w:r>
             <w:r>
               <w:rPr>
@@ -1371,7 +1603,7 @@
               <w:noProof/>
             </w:rPr>
           </w:pPr>
-          <w:hyperlink w:anchor="_Toc34163836" w:history="1">
+          <w:hyperlink w:anchor="_Toc34265631" w:history="1">
             <w:r>
               <w:rPr>
                 <w:rStyle w:val="Hyperlink"/>
@@ -1416,7 +1648,7 @@
                 <w:noProof/>
                 <w:webHidden/>
               </w:rPr>
-              <w:instrText xml:space="preserve"> PAGEREF _Toc34163836 \h </w:instrText>
+              <w:instrText xml:space="preserve"> PAGEREF _Toc34265631 \h </w:instrText>
             </w:r>
             <w:r>
               <w:rPr>
@@ -1459,7 +1691,7 @@
               <w:noProof/>
             </w:rPr>
           </w:pPr>
-          <w:hyperlink w:anchor="_Toc34163837" w:history="1">
+          <w:hyperlink w:anchor="_Toc34265632" w:history="1">
             <w:r>
               <w:rPr>
                 <w:rStyle w:val="Hyperlink"/>
@@ -1504,7 +1736,7 @@
                 <w:noProof/>
                 <w:webHidden/>
               </w:rPr>
-              <w:instrText xml:space="preserve"> PAGEREF _Toc34163837 \h </w:instrText>
+              <w:instrText xml:space="preserve"> PAGEREF _Toc34265632 \h </w:instrText>
             </w:r>
             <w:r>
               <w:rPr>
@@ -1546,7 +1778,7 @@
               <w:noProof/>
             </w:rPr>
           </w:pPr>
-          <w:hyperlink w:anchor="_Toc34163838" w:history="1">
+          <w:hyperlink w:anchor="_Toc34265633" w:history="1">
             <w:r>
               <w:rPr>
                 <w:rStyle w:val="Hyperlink"/>
@@ -1591,7 +1823,7 @@
                 <w:noProof/>
                 <w:webHidden/>
               </w:rPr>
-              <w:instrText xml:space="preserve"> PAGEREF _Toc34163838 \h </w:instrText>
+              <w:instrText xml:space="preserve"> PAGEREF _Toc34265633 \h </w:instrText>
             </w:r>
             <w:r>
               <w:rPr>
@@ -1634,7 +1866,7 @@
               <w:noProof/>
             </w:rPr>
           </w:pPr>
-          <w:hyperlink w:anchor="_Toc34163839" w:history="1">
+          <w:hyperlink w:anchor="_Toc34265634" w:history="1">
             <w:r>
               <w:rPr>
                 <w:rStyle w:val="Hyperlink"/>
@@ -1679,7 +1911,7 @@
                 <w:noProof/>
                 <w:webHidden/>
               </w:rPr>
-              <w:instrText xml:space="preserve"> PAGEREF _Toc34163839 \h </w:instrText>
+              <w:instrText xml:space="preserve"> PAGEREF _Toc34265634 \h </w:instrText>
             </w:r>
             <w:r>
               <w:rPr>
@@ -1722,7 +1954,7 @@
               <w:noProof/>
             </w:rPr>
           </w:pPr>
-          <w:hyperlink w:anchor="_Toc34163840" w:history="1">
+          <w:hyperlink w:anchor="_Toc34265635" w:history="1">
             <w:r>
               <w:rPr>
                 <w:rStyle w:val="Hyperlink"/>
@@ -1767,7 +1999,7 @@
                 <w:noProof/>
                 <w:webHidden/>
               </w:rPr>
-              <w:instrText xml:space="preserve"> PAGEREF _Toc34163840 \h </w:instrText>
+              <w:instrText xml:space="preserve"> PAGEREF _Toc34265635 \h </w:instrText>
             </w:r>
             <w:r>
               <w:rPr>
@@ -2197,7 +2429,7 @@
           <w:szCs w:val="48"/>
         </w:rPr>
       </w:pPr>
-      <w:bookmarkStart w:id="0" w:name="_Toc34163835"/>
+      <w:bookmarkStart w:id="0" w:name="_Toc34265630"/>
       <w:r>
         <w:rPr>
           <w:b/>
@@ -2255,7 +2487,7 @@
           <w:szCs w:val="32"/>
         </w:rPr>
       </w:pPr>
-      <w:bookmarkStart w:id="1" w:name="_Toc34163836"/>
+      <w:bookmarkStart w:id="1" w:name="_Toc34265631"/>
       <w:r>
         <w:rPr>
           <w:b/>
@@ -2333,58 +2565,32 @@
       <w:r>
         <w:t xml:space="preserve">Figure </w:t>
       </w:r>
-      <w:r>
-        <w:fldChar w:fldCharType="begin"/>
-      </w:r>
-      <w:r>
-        <w:instrText xml:space="preserve"> STYLEREF 1 \s </w:instrText>
-      </w:r>
-      <w:r>
-        <w:fldChar w:fldCharType="separate"/>
-      </w:r>
-      <w:r>
-        <w:rPr>
-          <w:noProof/>
-          <w:cs/>
-        </w:rPr>
-        <w:t>‎</w:t>
-      </w:r>
-      <w:r>
-        <w:rPr>
-          <w:noProof/>
-        </w:rPr>
-        <w:t>1</w:t>
-      </w:r>
-      <w:r>
-        <w:rPr>
-          <w:noProof/>
-        </w:rPr>
-        <w:fldChar w:fldCharType="end"/>
-      </w:r>
+      <w:fldSimple w:instr=" STYLEREF 1 \s ">
+        <w:r>
+          <w:rPr>
+            <w:noProof/>
+            <w:cs/>
+          </w:rPr>
+          <w:t>‎</w:t>
+        </w:r>
+        <w:r>
+          <w:rPr>
+            <w:noProof/>
+          </w:rPr>
+          <w:t>1</w:t>
+        </w:r>
+      </w:fldSimple>
       <w:r>
         <w:noBreakHyphen/>
       </w:r>
-      <w:r>
-        <w:fldChar w:fldCharType="begin"/>
-      </w:r>
-      <w:r>
-        <w:instrText xml:space="preserve"> SEQ Figure \* ARABIC \s 1 </w:instrText>
-      </w:r>
-      <w:r>
-        <w:fldChar w:fldCharType="separate"/>
-      </w:r>
-      <w:r>
-        <w:rPr>
-          <w:noProof/>
-        </w:rPr>
-        <w:t>1</w:t>
-      </w:r>
-      <w:r>
-        <w:rPr>
-          <w:noProof/>
-        </w:rPr>
-        <w:fldChar w:fldCharType="end"/>
-      </w:r>
+      <w:fldSimple w:instr=" SEQ Figure \* ARABIC \s 1 ">
+        <w:r>
+          <w:rPr>
+            <w:noProof/>
+          </w:rPr>
+          <w:t>1</w:t>
+        </w:r>
+      </w:fldSimple>
       <w:r>
         <w:t xml:space="preserve"> Software Context Diagram</w:t>
       </w:r>
@@ -2428,7 +2634,7 @@
           <w:szCs w:val="48"/>
         </w:rPr>
       </w:pPr>
-      <w:bookmarkStart w:id="3" w:name="_Toc34163837"/>
+      <w:bookmarkStart w:id="3" w:name="_Toc34265632"/>
       <w:r>
         <w:rPr>
           <w:b/>
@@ -2502,7 +2708,7 @@
           <w:szCs w:val="32"/>
         </w:rPr>
       </w:pPr>
-      <w:bookmarkStart w:id="4" w:name="_Toc34163838"/>
+      <w:bookmarkStart w:id="4" w:name="_Toc34265633"/>
       <w:r>
         <w:rPr>
           <w:b/>
@@ -2537,7 +2743,7 @@
           <w:szCs w:val="32"/>
         </w:rPr>
       </w:pPr>
-      <w:bookmarkStart w:id="5" w:name="_Toc34163839"/>
+      <w:bookmarkStart w:id="5" w:name="_Toc34265634"/>
       <w:r>
         <w:rPr>
           <w:b/>
@@ -2581,7 +2787,8 @@
       </w:tblPr>
       <w:tblGrid>
         <w:gridCol w:w="1975"/>
-        <w:gridCol w:w="9175"/>
+        <w:gridCol w:w="1710"/>
+        <w:gridCol w:w="7465"/>
       </w:tblGrid>
       <w:tr>
         <w:tc>
@@ -2590,7 +2797,17 @@
             <w:shd w:val="clear" w:color="auto" w:fill="D9D9D9" w:themeFill="background1" w:themeFillShade="D9"/>
           </w:tcPr>
           <w:p>
-            <w:r>
+            <w:pPr>
+              <w:rPr>
+                <w:b/>
+                <w:bCs/>
+              </w:rPr>
+            </w:pPr>
+            <w:r>
+              <w:rPr>
+                <w:b/>
+                <w:bCs/>
+              </w:rPr>
               <w:t>Requirement ID</w:t>
             </w:r>
           </w:p>
@@ -2598,58 +2815,7 @@
         <w:tc>
           <w:tcPr>
             <w:tcW w:w="9175" w:type="dxa"/>
-          </w:tcPr>
-          <w:p>
-            <w:pPr>
-              <w:pStyle w:val="Heading4"/>
-              <w:numPr>
-                <w:ilvl w:val="0"/>
-                <w:numId w:val="10"/>
-              </w:numPr>
-              <w:outlineLvl w:val="3"/>
-              <w:rPr>
-                <w:rFonts w:asciiTheme="minorHAnsi" w:eastAsiaTheme="minorHAnsi" w:hAnsiTheme="minorHAnsi" w:cstheme="minorBidi"/>
-                <w:i w:val="0"/>
-                <w:iCs w:val="0"/>
-                <w:color w:val="auto"/>
-              </w:rPr>
-            </w:pPr>
-            <w:r>
-              <w:rPr>
-                <w:rFonts w:asciiTheme="minorHAnsi" w:eastAsiaTheme="minorHAnsi" w:hAnsiTheme="minorHAnsi" w:cstheme="minorBidi"/>
-                <w:i w:val="0"/>
-                <w:iCs w:val="0"/>
-                <w:color w:val="auto"/>
-              </w:rPr>
-              <w:t>Req_PO1_DGC_CDD_001</w:t>
-            </w:r>
-            <w:r>
-              <w:rPr>
-                <w:rFonts w:asciiTheme="minorHAnsi" w:eastAsiaTheme="minorHAnsi" w:hAnsiTheme="minorHAnsi" w:cstheme="minorBidi"/>
-                <w:i w:val="0"/>
-                <w:iCs w:val="0"/>
-                <w:color w:val="auto"/>
-              </w:rPr>
-              <w:t>_V01</w:t>
-            </w:r>
-          </w:p>
-        </w:tc>
-      </w:tr>
-      <w:tr>
-        <w:tc>
-          <w:tcPr>
-            <w:tcW w:w="1975" w:type="dxa"/>
-            <w:shd w:val="clear" w:color="auto" w:fill="D9D9D9" w:themeFill="background1" w:themeFillShade="D9"/>
-          </w:tcPr>
-          <w:p>
-            <w:r>
-              <w:t>Service name:</w:t>
-            </w:r>
-          </w:p>
-        </w:tc>
-        <w:tc>
-          <w:tcPr>
-            <w:tcW w:w="9175" w:type="dxa"/>
+            <w:gridSpan w:val="2"/>
           </w:tcPr>
           <w:p>
             <w:pPr>
@@ -2667,7 +2833,6 @@
                 <w:color w:val="auto"/>
               </w:rPr>
             </w:pPr>
-            <w:proofErr w:type="spellStart"/>
             <w:r>
               <w:rPr>
                 <w:rFonts w:asciiTheme="minorHAnsi" w:eastAsiaTheme="minorHAnsi" w:hAnsiTheme="minorHAnsi" w:cstheme="minorBidi"/>
@@ -2675,9 +2840,26 @@
                 <w:iCs w:val="0"/>
                 <w:color w:val="auto"/>
               </w:rPr>
-              <w:t>KEYPAD_errstatInit</w:t>
-            </w:r>
-            <w:proofErr w:type="spellEnd"/>
+              <w:t xml:space="preserve">      </w:t>
+            </w:r>
+            <w:r>
+              <w:rPr>
+                <w:rFonts w:asciiTheme="minorHAnsi" w:eastAsiaTheme="minorHAnsi" w:hAnsiTheme="minorHAnsi" w:cstheme="minorBidi"/>
+                <w:i w:val="0"/>
+                <w:iCs w:val="0"/>
+                <w:color w:val="auto"/>
+              </w:rPr>
+              <w:t>Req_PO1_DGC_CDD_001</w:t>
+            </w:r>
+            <w:r>
+              <w:rPr>
+                <w:rFonts w:asciiTheme="minorHAnsi" w:eastAsiaTheme="minorHAnsi" w:hAnsiTheme="minorHAnsi" w:cstheme="minorBidi"/>
+                <w:i w:val="0"/>
+                <w:iCs w:val="0"/>
+                <w:color w:val="auto"/>
+              </w:rPr>
+              <w:t>_V01</w:t>
+            </w:r>
           </w:p>
         </w:tc>
       </w:tr>
@@ -2688,14 +2870,25 @@
             <w:shd w:val="clear" w:color="auto" w:fill="D9D9D9" w:themeFill="background1" w:themeFillShade="D9"/>
           </w:tcPr>
           <w:p>
-            <w:r>
-              <w:t>Syntax</w:t>
+            <w:pPr>
+              <w:rPr>
+                <w:b/>
+                <w:bCs/>
+              </w:rPr>
+            </w:pPr>
+            <w:r>
+              <w:rPr>
+                <w:b/>
+                <w:bCs/>
+              </w:rPr>
+              <w:t>Service name:</w:t>
             </w:r>
           </w:p>
         </w:tc>
         <w:tc>
           <w:tcPr>
             <w:tcW w:w="9175" w:type="dxa"/>
+            <w:gridSpan w:val="2"/>
           </w:tcPr>
           <w:p>
             <w:pPr>
@@ -2706,18 +2899,13 @@
               </w:numPr>
               <w:ind w:left="864" w:hanging="864"/>
               <w:outlineLvl w:val="3"/>
-            </w:pPr>
-            <w:proofErr w:type="spellStart"/>
-            <w:r>
               <w:rPr>
                 <w:rFonts w:asciiTheme="minorHAnsi" w:eastAsiaTheme="minorHAnsi" w:hAnsiTheme="minorHAnsi" w:cstheme="minorBidi"/>
                 <w:i w:val="0"/>
                 <w:iCs w:val="0"/>
                 <w:color w:val="auto"/>
               </w:rPr>
-              <w:t>errstate</w:t>
-            </w:r>
-            <w:proofErr w:type="spellEnd"/>
+            </w:pPr>
             <w:r>
               <w:rPr>
                 <w:rFonts w:asciiTheme="minorHAnsi" w:eastAsiaTheme="minorHAnsi" w:hAnsiTheme="minorHAnsi" w:cstheme="minorBidi"/>
@@ -2725,9 +2913,8 @@
                 <w:iCs w:val="0"/>
                 <w:color w:val="auto"/>
               </w:rPr>
-              <w:t xml:space="preserve"> </w:t>
-            </w:r>
-            <w:proofErr w:type="spellStart"/>
+              <w:t xml:space="preserve">      </w:t>
+            </w:r>
             <w:r>
               <w:rPr>
                 <w:rFonts w:asciiTheme="minorHAnsi" w:eastAsiaTheme="minorHAnsi" w:hAnsiTheme="minorHAnsi" w:cstheme="minorBidi"/>
@@ -2735,35 +2922,7 @@
                 <w:iCs w:val="0"/>
                 <w:color w:val="auto"/>
               </w:rPr>
-              <w:t>KEYPDAD_errstateInit</w:t>
-            </w:r>
-            <w:proofErr w:type="spellEnd"/>
-            <w:r>
-              <w:rPr>
-                <w:rFonts w:asciiTheme="minorHAnsi" w:eastAsiaTheme="minorHAnsi" w:hAnsiTheme="minorHAnsi" w:cstheme="minorBidi"/>
-                <w:i w:val="0"/>
-                <w:iCs w:val="0"/>
-                <w:color w:val="auto"/>
-              </w:rPr>
-              <w:t xml:space="preserve"> </w:t>
-            </w:r>
-            <w:r>
-              <w:rPr>
-                <w:rFonts w:asciiTheme="minorHAnsi" w:eastAsiaTheme="minorHAnsi" w:hAnsiTheme="minorHAnsi" w:cstheme="minorBidi"/>
-                <w:i w:val="0"/>
-                <w:iCs w:val="0"/>
-                <w:color w:val="auto"/>
-              </w:rPr>
-              <w:t>(void</w:t>
-            </w:r>
-            <w:r>
-              <w:rPr>
-                <w:rFonts w:asciiTheme="minorHAnsi" w:eastAsiaTheme="minorHAnsi" w:hAnsiTheme="minorHAnsi" w:cstheme="minorBidi"/>
-                <w:i w:val="0"/>
-                <w:iCs w:val="0"/>
-                <w:color w:val="auto"/>
-              </w:rPr>
-              <w:t>)</w:t>
+              <w:t>KEYPAD_errstatInit</w:t>
             </w:r>
           </w:p>
         </w:tc>
@@ -2775,19 +2934,25 @@
             <w:shd w:val="clear" w:color="auto" w:fill="D9D9D9" w:themeFill="background1" w:themeFillShade="D9"/>
           </w:tcPr>
           <w:p>
-            <w:r>
-              <w:t>Sync/</w:t>
-            </w:r>
-            <w:proofErr w:type="spellStart"/>
-            <w:r>
-              <w:t>Async</w:t>
-            </w:r>
-            <w:proofErr w:type="spellEnd"/>
+            <w:pPr>
+              <w:rPr>
+                <w:b/>
+                <w:bCs/>
+              </w:rPr>
+            </w:pPr>
+            <w:r>
+              <w:rPr>
+                <w:b/>
+                <w:bCs/>
+              </w:rPr>
+              <w:t>Syntax</w:t>
+            </w:r>
           </w:p>
         </w:tc>
         <w:tc>
           <w:tcPr>
             <w:tcW w:w="9175" w:type="dxa"/>
+            <w:gridSpan w:val="2"/>
           </w:tcPr>
           <w:p>
             <w:pPr>
@@ -2799,12 +2964,19 @@
               <w:ind w:left="864" w:hanging="864"/>
               <w:outlineLvl w:val="3"/>
               <w:rPr>
+                <w:i w:val="0"/>
+                <w:iCs w:val="0"/>
+              </w:rPr>
+            </w:pPr>
+            <w:r>
+              <w:rPr>
                 <w:rFonts w:asciiTheme="minorHAnsi" w:eastAsiaTheme="minorHAnsi" w:hAnsiTheme="minorHAnsi" w:cstheme="minorBidi"/>
                 <w:i w:val="0"/>
                 <w:iCs w:val="0"/>
                 <w:color w:val="auto"/>
               </w:rPr>
-            </w:pPr>
+              <w:t xml:space="preserve">      </w:t>
+            </w:r>
             <w:r>
               <w:rPr>
                 <w:rFonts w:asciiTheme="minorHAnsi" w:eastAsiaTheme="minorHAnsi" w:hAnsiTheme="minorHAnsi" w:cstheme="minorBidi"/>
@@ -2812,7 +2984,7 @@
                 <w:iCs w:val="0"/>
                 <w:color w:val="auto"/>
               </w:rPr>
-              <w:t>Synchronous</w:t>
+              <w:t>errstate KEYPDAD_errstateInit (void)</w:t>
             </w:r>
           </w:p>
         </w:tc>
@@ -2824,18 +2996,59 @@
             <w:shd w:val="clear" w:color="auto" w:fill="D9D9D9" w:themeFill="background1" w:themeFillShade="D9"/>
           </w:tcPr>
           <w:p>
-            <w:r>
-              <w:t>Description</w:t>
+            <w:pPr>
+              <w:rPr>
+                <w:b/>
+                <w:bCs/>
+              </w:rPr>
+            </w:pPr>
+            <w:r>
+              <w:rPr>
+                <w:b/>
+                <w:bCs/>
+              </w:rPr>
+              <w:t>Sync/Async</w:t>
             </w:r>
           </w:p>
         </w:tc>
         <w:tc>
           <w:tcPr>
             <w:tcW w:w="9175" w:type="dxa"/>
-          </w:tcPr>
-          <w:p>
-            <w:r>
-              <w:t>This API shall initiate keypad on its configured pins</w:t>
+            <w:gridSpan w:val="2"/>
+          </w:tcPr>
+          <w:p>
+            <w:pPr>
+              <w:pStyle w:val="Heading4"/>
+              <w:numPr>
+                <w:ilvl w:val="0"/>
+                <w:numId w:val="0"/>
+              </w:numPr>
+              <w:ind w:left="864" w:hanging="864"/>
+              <w:outlineLvl w:val="3"/>
+              <w:rPr>
+                <w:rFonts w:asciiTheme="minorHAnsi" w:eastAsiaTheme="minorHAnsi" w:hAnsiTheme="minorHAnsi" w:cstheme="minorBidi"/>
+                <w:i w:val="0"/>
+                <w:iCs w:val="0"/>
+                <w:color w:val="auto"/>
+              </w:rPr>
+            </w:pPr>
+            <w:r>
+              <w:rPr>
+                <w:rFonts w:asciiTheme="minorHAnsi" w:eastAsiaTheme="minorHAnsi" w:hAnsiTheme="minorHAnsi" w:cstheme="minorBidi"/>
+                <w:i w:val="0"/>
+                <w:iCs w:val="0"/>
+                <w:color w:val="auto"/>
+              </w:rPr>
+              <w:t xml:space="preserve">      </w:t>
+            </w:r>
+            <w:r>
+              <w:rPr>
+                <w:rFonts w:asciiTheme="minorHAnsi" w:eastAsiaTheme="minorHAnsi" w:hAnsiTheme="minorHAnsi" w:cstheme="minorBidi"/>
+                <w:i w:val="0"/>
+                <w:iCs w:val="0"/>
+                <w:color w:val="auto"/>
+              </w:rPr>
+              <w:t>Synchronous</w:t>
             </w:r>
           </w:p>
         </w:tc>
@@ -2847,25 +3060,32 @@
             <w:shd w:val="clear" w:color="auto" w:fill="D9D9D9" w:themeFill="background1" w:themeFillShade="D9"/>
           </w:tcPr>
           <w:p>
-            <w:r>
-              <w:t>Parameter (in)</w:t>
+            <w:pPr>
+              <w:rPr>
+                <w:b/>
+                <w:bCs/>
+              </w:rPr>
+            </w:pPr>
+            <w:r>
+              <w:rPr>
+                <w:b/>
+                <w:bCs/>
+              </w:rPr>
+              <w:t>Description</w:t>
             </w:r>
           </w:p>
         </w:tc>
         <w:tc>
           <w:tcPr>
             <w:tcW w:w="9175" w:type="dxa"/>
-          </w:tcPr>
-          <w:p>
-            <w:pPr>
-              <w:pStyle w:val="ListParagraph"/>
-              <w:numPr>
-                <w:ilvl w:val="0"/>
-                <w:numId w:val="10"/>
-              </w:numPr>
-            </w:pPr>
-            <w:r>
-              <w:t>None</w:t>
+            <w:gridSpan w:val="2"/>
+          </w:tcPr>
+          <w:p>
+            <w:r>
+              <w:t xml:space="preserve">      </w:t>
+            </w:r>
+            <w:r>
+              <w:t>This API shall initiate keypad on its configured pins</w:t>
             </w:r>
           </w:p>
         </w:tc>
@@ -2877,23 +3097,30 @@
             <w:shd w:val="clear" w:color="auto" w:fill="D9D9D9" w:themeFill="background1" w:themeFillShade="D9"/>
           </w:tcPr>
           <w:p>
-            <w:r>
-              <w:t>Parameter (out)</w:t>
+            <w:pPr>
+              <w:rPr>
+                <w:b/>
+                <w:bCs/>
+              </w:rPr>
+            </w:pPr>
+            <w:r>
+              <w:rPr>
+                <w:b/>
+                <w:bCs/>
+              </w:rPr>
+              <w:t>Parameter (in)</w:t>
             </w:r>
           </w:p>
         </w:tc>
         <w:tc>
           <w:tcPr>
             <w:tcW w:w="9175" w:type="dxa"/>
-          </w:tcPr>
-          <w:p>
-            <w:pPr>
-              <w:pStyle w:val="ListParagraph"/>
-              <w:numPr>
-                <w:ilvl w:val="0"/>
-                <w:numId w:val="10"/>
-              </w:numPr>
-            </w:pPr>
+            <w:gridSpan w:val="2"/>
+          </w:tcPr>
+          <w:p>
+            <w:r>
+              <w:t xml:space="preserve">      </w:t>
+            </w:r>
             <w:r>
               <w:t>None</w:t>
             </w:r>
@@ -2907,67 +3134,32 @@
             <w:shd w:val="clear" w:color="auto" w:fill="D9D9D9" w:themeFill="background1" w:themeFillShade="D9"/>
           </w:tcPr>
           <w:p>
-            <w:r>
-              <w:t xml:space="preserve">Return </w:t>
-            </w:r>
-            <w:r>
-              <w:t xml:space="preserve"> Value</w:t>
+            <w:pPr>
+              <w:rPr>
+                <w:b/>
+                <w:bCs/>
+              </w:rPr>
+            </w:pPr>
+            <w:r>
+              <w:rPr>
+                <w:b/>
+                <w:bCs/>
+              </w:rPr>
+              <w:t>Parameter (out)</w:t>
             </w:r>
           </w:p>
         </w:tc>
         <w:tc>
           <w:tcPr>
             <w:tcW w:w="9175" w:type="dxa"/>
-          </w:tcPr>
-          <w:p>
-            <w:pPr>
-              <w:pStyle w:val="ListParagraph"/>
-              <w:numPr>
-                <w:ilvl w:val="0"/>
-                <w:numId w:val="10"/>
-              </w:numPr>
-            </w:pPr>
-            <w:proofErr w:type="spellStart"/>
-            <w:r>
-              <w:t>errstate</w:t>
-            </w:r>
-            <w:proofErr w:type="spellEnd"/>
-            <w:r>
-              <w:t xml:space="preserve"> </w:t>
-            </w:r>
-            <w:r>
-              <w:t xml:space="preserve">     | </w:t>
-            </w:r>
-            <w:proofErr w:type="gramStart"/>
-            <w:r>
-              <w:t>OK :</w:t>
-            </w:r>
-            <w:proofErr w:type="gramEnd"/>
-            <w:r>
-              <w:t xml:space="preserve"> </w:t>
-            </w:r>
-            <w:r>
-              <w:t>if everything is done correctly</w:t>
-            </w:r>
-          </w:p>
-          <w:p>
-            <w:pPr>
-              <w:ind w:left="360"/>
-            </w:pPr>
-            <w:r>
-              <w:t xml:space="preserve">                           </w:t>
-            </w:r>
-            <w:r>
-              <w:t xml:space="preserve">  </w:t>
-            </w:r>
-            <w:r>
-              <w:t xml:space="preserve"> NOK </w:t>
-            </w:r>
-            <w:r>
-              <w:t xml:space="preserve">: </w:t>
-            </w:r>
-            <w:r>
-              <w:t>if anything goes wrong.</w:t>
+            <w:gridSpan w:val="2"/>
+          </w:tcPr>
+          <w:p>
+            <w:r>
+              <w:t xml:space="preserve">      </w:t>
+            </w:r>
+            <w:r>
+              <w:t>None</w:t>
             </w:r>
           </w:p>
         </w:tc>
@@ -2979,7 +3171,88 @@
             <w:shd w:val="clear" w:color="auto" w:fill="D9D9D9" w:themeFill="background1" w:themeFillShade="D9"/>
           </w:tcPr>
           <w:p>
-            <w:r>
+            <w:pPr>
+              <w:rPr>
+                <w:b/>
+                <w:bCs/>
+              </w:rPr>
+            </w:pPr>
+            <w:r>
+              <w:rPr>
+                <w:b/>
+                <w:bCs/>
+              </w:rPr>
+              <w:t>Return  Value</w:t>
+            </w:r>
+          </w:p>
+        </w:tc>
+        <w:tc>
+          <w:tcPr>
+            <w:tcW w:w="1710" w:type="dxa"/>
+          </w:tcPr>
+          <w:p>
+            <w:r>
+              <w:t xml:space="preserve">      </w:t>
+            </w:r>
+            <w:r>
+              <w:t>errstate</w:t>
+            </w:r>
+          </w:p>
+          <w:p>
+            <w:pPr>
+              <w:ind w:left="360"/>
+            </w:pPr>
+            <w:r>
+              <w:t xml:space="preserve"> </w:t>
+            </w:r>
+            <w:r>
+              <w:t xml:space="preserve">                      </w:t>
+            </w:r>
+          </w:p>
+        </w:tc>
+        <w:tc>
+          <w:tcPr>
+            <w:tcW w:w="7465" w:type="dxa"/>
+          </w:tcPr>
+          <w:p>
+            <w:r>
+              <w:t xml:space="preserve">OK </w:t>
+            </w:r>
+            <w:r>
+              <w:t xml:space="preserve">   </w:t>
+            </w:r>
+            <w:r>
+              <w:t>: if everything is done correctly</w:t>
+            </w:r>
+          </w:p>
+          <w:p>
+            <w:r>
+              <w:t>NOK : if anything goes wrong.</w:t>
+            </w:r>
+          </w:p>
+        </w:tc>
+      </w:tr>
+      <w:tr>
+        <w:trPr>
+          <w:trHeight w:val="287"/>
+        </w:trPr>
+        <w:tc>
+          <w:tcPr>
+            <w:tcW w:w="1975" w:type="dxa"/>
+            <w:shd w:val="clear" w:color="auto" w:fill="D9D9D9" w:themeFill="background1" w:themeFillShade="D9"/>
+          </w:tcPr>
+          <w:p>
+            <w:pPr>
+              <w:rPr>
+                <w:b/>
+                <w:bCs/>
+              </w:rPr>
+            </w:pPr>
+            <w:r>
+              <w:rPr>
+                <w:b/>
+                <w:bCs/>
+              </w:rPr>
               <w:t>Covers</w:t>
             </w:r>
           </w:p>
@@ -2987,28 +3260,14 @@
         <w:tc>
           <w:tcPr>
             <w:tcW w:w="9175" w:type="dxa"/>
-          </w:tcPr>
-          <w:p>
-            <w:pPr>
-              <w:pStyle w:val="ListParagraph"/>
-              <w:numPr>
-                <w:ilvl w:val="0"/>
-                <w:numId w:val="10"/>
-              </w:numPr>
-            </w:pPr>
-            <w:r>
-              <w:rPr>
-                <w:i/>
-                <w:iCs/>
-              </w:rPr>
-              <w:t>Req_PO1_DGC_GDD_009</w:t>
-            </w:r>
-            <w:r>
-              <w:rPr>
-                <w:i/>
-                <w:iCs/>
-              </w:rPr>
-              <w:t>_V01</w:t>
+            <w:gridSpan w:val="2"/>
+          </w:tcPr>
+          <w:p>
+            <w:r>
+              <w:t xml:space="preserve">      </w:t>
+            </w:r>
+            <w:r>
+              <w:t>Req_PO1_DGC_GDD_009_V01</w:t>
             </w:r>
           </w:p>
         </w:tc>
@@ -3054,31 +3313,43 @@
         <w:tblLook w:val="04A0" w:firstRow="1" w:lastRow="0" w:firstColumn="1" w:lastColumn="0" w:noHBand="0" w:noVBand="1"/>
       </w:tblPr>
       <w:tblGrid>
-        <w:gridCol w:w="1975"/>
-        <w:gridCol w:w="9175"/>
+        <w:gridCol w:w="1946"/>
+        <w:gridCol w:w="1716"/>
+        <w:gridCol w:w="7488"/>
       </w:tblGrid>
       <w:tr>
         <w:tc>
           <w:tcPr>
-            <w:tcW w:w="1975" w:type="dxa"/>
+            <w:tcW w:w="1946" w:type="dxa"/>
             <w:shd w:val="clear" w:color="auto" w:fill="D9D9D9" w:themeFill="background1" w:themeFillShade="D9"/>
           </w:tcPr>
           <w:p>
-            <w:r>
+            <w:pPr>
+              <w:rPr>
+                <w:b/>
+                <w:bCs/>
+              </w:rPr>
+            </w:pPr>
+            <w:r>
+              <w:rPr>
+                <w:b/>
+                <w:bCs/>
+              </w:rPr>
               <w:t>Requirement ID</w:t>
             </w:r>
           </w:p>
         </w:tc>
         <w:tc>
           <w:tcPr>
-            <w:tcW w:w="9175" w:type="dxa"/>
+            <w:tcW w:w="9204" w:type="dxa"/>
+            <w:gridSpan w:val="2"/>
           </w:tcPr>
           <w:p>
             <w:pPr>
               <w:pStyle w:val="Heading4"/>
               <w:numPr>
                 <w:ilvl w:val="0"/>
-                <w:numId w:val="10"/>
+                <w:numId w:val="0"/>
               </w:numPr>
               <w:outlineLvl w:val="3"/>
               <w:rPr>
@@ -3095,7 +3366,7 @@
                 <w:iCs w:val="0"/>
                 <w:color w:val="auto"/>
               </w:rPr>
-              <w:t>Req_PO1_DGC_CDD_002</w:t>
+              <w:t xml:space="preserve">      </w:t>
             </w:r>
             <w:r>
               <w:rPr>
@@ -3104,7 +3375,7 @@
                 <w:iCs w:val="0"/>
                 <w:color w:val="auto"/>
               </w:rPr>
-              <w:t>_V01</w:t>
+              <w:t>Req_PO1_DGC_CDD_002_V01</w:t>
             </w:r>
           </w:p>
         </w:tc>
@@ -3112,18 +3383,198 @@
       <w:tr>
         <w:tc>
           <w:tcPr>
-            <w:tcW w:w="1975" w:type="dxa"/>
+            <w:tcW w:w="1946" w:type="dxa"/>
             <w:shd w:val="clear" w:color="auto" w:fill="D9D9D9" w:themeFill="background1" w:themeFillShade="D9"/>
           </w:tcPr>
           <w:p>
-            <w:r>
+            <w:pPr>
+              <w:rPr>
+                <w:b/>
+                <w:bCs/>
+              </w:rPr>
+            </w:pPr>
+            <w:r>
+              <w:rPr>
+                <w:b/>
+                <w:bCs/>
+              </w:rPr>
               <w:t>Service name:</w:t>
             </w:r>
           </w:p>
         </w:tc>
         <w:tc>
           <w:tcPr>
-            <w:tcW w:w="9175" w:type="dxa"/>
+            <w:tcW w:w="9204" w:type="dxa"/>
+            <w:gridSpan w:val="2"/>
+          </w:tcPr>
+          <w:p>
+            <w:pPr>
+              <w:pStyle w:val="Heading4"/>
+              <w:numPr>
+                <w:ilvl w:val="0"/>
+                <w:numId w:val="0"/>
+              </w:numPr>
+              <w:outlineLvl w:val="3"/>
+              <w:rPr>
+                <w:rFonts w:asciiTheme="minorHAnsi" w:eastAsiaTheme="minorHAnsi" w:hAnsiTheme="minorHAnsi" w:cstheme="minorBidi"/>
+                <w:i w:val="0"/>
+                <w:iCs w:val="0"/>
+                <w:color w:val="auto"/>
+              </w:rPr>
+            </w:pPr>
+            <w:r>
+              <w:rPr>
+                <w:rFonts w:asciiTheme="minorHAnsi" w:eastAsiaTheme="minorHAnsi" w:hAnsiTheme="minorHAnsi" w:cstheme="minorBidi"/>
+                <w:i w:val="0"/>
+                <w:iCs w:val="0"/>
+                <w:color w:val="auto"/>
+              </w:rPr>
+              <w:t xml:space="preserve">      </w:t>
+            </w:r>
+            <w:r>
+              <w:rPr>
+                <w:rFonts w:asciiTheme="minorHAnsi" w:eastAsiaTheme="minorHAnsi" w:hAnsiTheme="minorHAnsi" w:cstheme="minorBidi"/>
+                <w:i w:val="0"/>
+                <w:iCs w:val="0"/>
+                <w:color w:val="auto"/>
+              </w:rPr>
+              <w:t>KEYPDAD_errstateGetKeyPressed</w:t>
+            </w:r>
+          </w:p>
+        </w:tc>
+      </w:tr>
+      <w:tr>
+        <w:tc>
+          <w:tcPr>
+            <w:tcW w:w="1946" w:type="dxa"/>
+            <w:shd w:val="clear" w:color="auto" w:fill="D9D9D9" w:themeFill="background1" w:themeFillShade="D9"/>
+          </w:tcPr>
+          <w:p>
+            <w:pPr>
+              <w:rPr>
+                <w:b/>
+                <w:bCs/>
+              </w:rPr>
+            </w:pPr>
+            <w:r>
+              <w:rPr>
+                <w:b/>
+                <w:bCs/>
+              </w:rPr>
+              <w:t>Syntax</w:t>
+            </w:r>
+          </w:p>
+        </w:tc>
+        <w:tc>
+          <w:tcPr>
+            <w:tcW w:w="9204" w:type="dxa"/>
+            <w:gridSpan w:val="2"/>
+          </w:tcPr>
+          <w:p>
+            <w:pPr>
+              <w:pStyle w:val="Heading4"/>
+              <w:numPr>
+                <w:ilvl w:val="0"/>
+                <w:numId w:val="0"/>
+              </w:numPr>
+              <w:outlineLvl w:val="3"/>
+              <w:rPr>
+                <w:i w:val="0"/>
+                <w:iCs w:val="0"/>
+              </w:rPr>
+            </w:pPr>
+            <w:r>
+              <w:rPr>
+                <w:rFonts w:asciiTheme="minorHAnsi" w:eastAsiaTheme="minorHAnsi" w:hAnsiTheme="minorHAnsi" w:cstheme="minorBidi"/>
+                <w:i w:val="0"/>
+                <w:iCs w:val="0"/>
+                <w:color w:val="auto"/>
+              </w:rPr>
+              <w:t xml:space="preserve">      </w:t>
+            </w:r>
+            <w:r>
+              <w:rPr>
+                <w:rFonts w:asciiTheme="minorHAnsi" w:eastAsiaTheme="minorHAnsi" w:hAnsiTheme="minorHAnsi" w:cstheme="minorBidi"/>
+                <w:i w:val="0"/>
+                <w:iCs w:val="0"/>
+                <w:color w:val="auto"/>
+              </w:rPr>
+              <w:t>errstate</w:t>
+            </w:r>
+            <w:r>
+              <w:rPr>
+                <w:rFonts w:asciiTheme="minorHAnsi" w:eastAsiaTheme="minorHAnsi" w:hAnsiTheme="minorHAnsi" w:cstheme="minorBidi"/>
+                <w:i w:val="0"/>
+                <w:iCs w:val="0"/>
+                <w:color w:val="auto"/>
+              </w:rPr>
+              <w:t xml:space="preserve"> </w:t>
+            </w:r>
+            <w:r>
+              <w:rPr>
+                <w:rFonts w:asciiTheme="minorHAnsi" w:eastAsiaTheme="minorHAnsi" w:hAnsiTheme="minorHAnsi" w:cstheme="minorBidi"/>
+                <w:i w:val="0"/>
+                <w:iCs w:val="0"/>
+                <w:color w:val="auto"/>
+              </w:rPr>
+              <w:t>KEYPDAD_errstateGetKeyPressed</w:t>
+            </w:r>
+            <w:r>
+              <w:rPr>
+                <w:rFonts w:asciiTheme="minorHAnsi" w:eastAsiaTheme="minorHAnsi" w:hAnsiTheme="minorHAnsi" w:cstheme="minorBidi"/>
+                <w:i w:val="0"/>
+                <w:iCs w:val="0"/>
+                <w:color w:val="auto"/>
+              </w:rPr>
+              <w:t xml:space="preserve"> </w:t>
+            </w:r>
+            <w:r>
+              <w:rPr>
+                <w:rFonts w:asciiTheme="minorHAnsi" w:eastAsiaTheme="minorHAnsi" w:hAnsiTheme="minorHAnsi" w:cstheme="minorBidi"/>
+                <w:i w:val="0"/>
+                <w:iCs w:val="0"/>
+                <w:color w:val="auto"/>
+              </w:rPr>
+              <w:t>(u8 * Copy_u8PtrKey</w:t>
+            </w:r>
+            <w:r>
+              <w:rPr>
+                <w:rFonts w:asciiTheme="minorHAnsi" w:eastAsiaTheme="minorHAnsi" w:hAnsiTheme="minorHAnsi" w:cstheme="minorBidi"/>
+                <w:i w:val="0"/>
+                <w:iCs w:val="0"/>
+                <w:color w:val="auto"/>
+              </w:rPr>
+              <w:t>)</w:t>
+            </w:r>
+          </w:p>
+        </w:tc>
+      </w:tr>
+      <w:tr>
+        <w:tc>
+          <w:tcPr>
+            <w:tcW w:w="1946" w:type="dxa"/>
+            <w:shd w:val="clear" w:color="auto" w:fill="D9D9D9" w:themeFill="background1" w:themeFillShade="D9"/>
+          </w:tcPr>
+          <w:p>
+            <w:pPr>
+              <w:rPr>
+                <w:b/>
+                <w:bCs/>
+              </w:rPr>
+            </w:pPr>
+            <w:r>
+              <w:rPr>
+                <w:b/>
+                <w:bCs/>
+              </w:rPr>
+              <w:t>Sync/Async</w:t>
+            </w:r>
+          </w:p>
+        </w:tc>
+        <w:tc>
+          <w:tcPr>
+            <w:tcW w:w="9204" w:type="dxa"/>
+            <w:gridSpan w:val="2"/>
           </w:tcPr>
           <w:p>
             <w:pPr>
@@ -3141,7 +3592,6 @@
                 <w:color w:val="auto"/>
               </w:rPr>
             </w:pPr>
-            <w:proofErr w:type="spellStart"/>
             <w:r>
               <w:rPr>
                 <w:rFonts w:asciiTheme="minorHAnsi" w:eastAsiaTheme="minorHAnsi" w:hAnsiTheme="minorHAnsi" w:cstheme="minorBidi"/>
@@ -3149,39 +3599,8 @@
                 <w:iCs w:val="0"/>
                 <w:color w:val="auto"/>
               </w:rPr>
-              <w:t>KEYPDAD_errstateGetKeyPressed</w:t>
-            </w:r>
-            <w:proofErr w:type="spellEnd"/>
-          </w:p>
-        </w:tc>
-      </w:tr>
-      <w:tr>
-        <w:tc>
-          <w:tcPr>
-            <w:tcW w:w="1975" w:type="dxa"/>
-            <w:shd w:val="clear" w:color="auto" w:fill="D9D9D9" w:themeFill="background1" w:themeFillShade="D9"/>
-          </w:tcPr>
-          <w:p>
-            <w:r>
-              <w:t>Syntax</w:t>
-            </w:r>
-          </w:p>
-        </w:tc>
-        <w:tc>
-          <w:tcPr>
-            <w:tcW w:w="9175" w:type="dxa"/>
-          </w:tcPr>
-          <w:p>
-            <w:pPr>
-              <w:pStyle w:val="Heading4"/>
-              <w:numPr>
-                <w:ilvl w:val="0"/>
-                <w:numId w:val="0"/>
-              </w:numPr>
-              <w:ind w:left="864" w:hanging="864"/>
-              <w:outlineLvl w:val="3"/>
-            </w:pPr>
-            <w:proofErr w:type="spellStart"/>
+              <w:t xml:space="preserve">      </w:t>
+            </w:r>
             <w:r>
               <w:rPr>
                 <w:rFonts w:asciiTheme="minorHAnsi" w:eastAsiaTheme="minorHAnsi" w:hAnsiTheme="minorHAnsi" w:cstheme="minorBidi"/>
@@ -3189,55 +3608,7 @@
                 <w:iCs w:val="0"/>
                 <w:color w:val="auto"/>
               </w:rPr>
-              <w:t>errstate</w:t>
-            </w:r>
-            <w:proofErr w:type="spellEnd"/>
-            <w:r>
-              <w:rPr>
-                <w:rFonts w:asciiTheme="minorHAnsi" w:eastAsiaTheme="minorHAnsi" w:hAnsiTheme="minorHAnsi" w:cstheme="minorBidi"/>
-                <w:i w:val="0"/>
-                <w:iCs w:val="0"/>
-                <w:color w:val="auto"/>
-              </w:rPr>
-              <w:t xml:space="preserve"> </w:t>
-            </w:r>
-            <w:proofErr w:type="spellStart"/>
-            <w:r>
-              <w:rPr>
-                <w:rFonts w:asciiTheme="minorHAnsi" w:eastAsiaTheme="minorHAnsi" w:hAnsiTheme="minorHAnsi" w:cstheme="minorBidi"/>
-                <w:i w:val="0"/>
-                <w:iCs w:val="0"/>
-                <w:color w:val="auto"/>
-              </w:rPr>
-              <w:t>KEYPDAD_errstateGetKeyPressed</w:t>
-            </w:r>
-            <w:proofErr w:type="spellEnd"/>
-            <w:r>
-              <w:rPr>
-                <w:rFonts w:asciiTheme="minorHAnsi" w:eastAsiaTheme="minorHAnsi" w:hAnsiTheme="minorHAnsi" w:cstheme="minorBidi"/>
-                <w:i w:val="0"/>
-                <w:iCs w:val="0"/>
-                <w:color w:val="auto"/>
-              </w:rPr>
-              <w:t xml:space="preserve"> </w:t>
-            </w:r>
-            <w:r>
-              <w:rPr>
-                <w:rFonts w:asciiTheme="minorHAnsi" w:eastAsiaTheme="minorHAnsi" w:hAnsiTheme="minorHAnsi" w:cstheme="minorBidi"/>
-                <w:i w:val="0"/>
-                <w:iCs w:val="0"/>
-                <w:color w:val="auto"/>
-              </w:rPr>
-              <w:t>(u8 * Copy_u8PtrKey</w:t>
-            </w:r>
-            <w:r>
-              <w:rPr>
-                <w:rFonts w:asciiTheme="minorHAnsi" w:eastAsiaTheme="minorHAnsi" w:hAnsiTheme="minorHAnsi" w:cstheme="minorBidi"/>
-                <w:i w:val="0"/>
-                <w:iCs w:val="0"/>
-                <w:color w:val="auto"/>
-              </w:rPr>
-              <w:t>)</w:t>
+              <w:t>Synchronous</w:t>
             </w:r>
           </w:p>
         </w:tc>
@@ -3245,48 +3616,39 @@
       <w:tr>
         <w:tc>
           <w:tcPr>
-            <w:tcW w:w="1975" w:type="dxa"/>
+            <w:tcW w:w="1946" w:type="dxa"/>
             <w:shd w:val="clear" w:color="auto" w:fill="D9D9D9" w:themeFill="background1" w:themeFillShade="D9"/>
           </w:tcPr>
           <w:p>
-            <w:r>
-              <w:t>Sync/</w:t>
-            </w:r>
-            <w:proofErr w:type="spellStart"/>
-            <w:r>
-              <w:t>Async</w:t>
-            </w:r>
-            <w:proofErr w:type="spellEnd"/>
-          </w:p>
-        </w:tc>
-        <w:tc>
-          <w:tcPr>
-            <w:tcW w:w="9175" w:type="dxa"/>
-          </w:tcPr>
-          <w:p>
-            <w:pPr>
-              <w:pStyle w:val="Heading4"/>
-              <w:numPr>
-                <w:ilvl w:val="0"/>
-                <w:numId w:val="0"/>
-              </w:numPr>
-              <w:ind w:left="864" w:hanging="864"/>
-              <w:outlineLvl w:val="3"/>
-              <w:rPr>
-                <w:rFonts w:asciiTheme="minorHAnsi" w:eastAsiaTheme="minorHAnsi" w:hAnsiTheme="minorHAnsi" w:cstheme="minorBidi"/>
-                <w:i w:val="0"/>
-                <w:iCs w:val="0"/>
-                <w:color w:val="auto"/>
-              </w:rPr>
-            </w:pPr>
-            <w:r>
-              <w:rPr>
-                <w:rFonts w:asciiTheme="minorHAnsi" w:eastAsiaTheme="minorHAnsi" w:hAnsiTheme="minorHAnsi" w:cstheme="minorBidi"/>
-                <w:i w:val="0"/>
-                <w:iCs w:val="0"/>
-                <w:color w:val="auto"/>
-              </w:rPr>
-              <w:t>Synchronous</w:t>
+            <w:pPr>
+              <w:rPr>
+                <w:b/>
+                <w:bCs/>
+              </w:rPr>
+            </w:pPr>
+            <w:r>
+              <w:rPr>
+                <w:b/>
+                <w:bCs/>
+              </w:rPr>
+              <w:t>Description</w:t>
+            </w:r>
+          </w:p>
+        </w:tc>
+        <w:tc>
+          <w:tcPr>
+            <w:tcW w:w="9204" w:type="dxa"/>
+            <w:gridSpan w:val="2"/>
+          </w:tcPr>
+          <w:p>
+            <w:r>
+              <w:t xml:space="preserve">      </w:t>
+            </w:r>
+            <w:r>
+              <w:t xml:space="preserve">This API shall </w:t>
+            </w:r>
+            <w:r>
+              <w:t>get the keypad pressed key</w:t>
             </w:r>
           </w:p>
         </w:tc>
@@ -3294,25 +3656,36 @@
       <w:tr>
         <w:tc>
           <w:tcPr>
-            <w:tcW w:w="1975" w:type="dxa"/>
+            <w:tcW w:w="1946" w:type="dxa"/>
             <w:shd w:val="clear" w:color="auto" w:fill="D9D9D9" w:themeFill="background1" w:themeFillShade="D9"/>
           </w:tcPr>
           <w:p>
-            <w:r>
-              <w:t>Description</w:t>
-            </w:r>
-          </w:p>
-        </w:tc>
-        <w:tc>
-          <w:tcPr>
-            <w:tcW w:w="9175" w:type="dxa"/>
-          </w:tcPr>
-          <w:p>
-            <w:r>
-              <w:t xml:space="preserve">This API shall </w:t>
-            </w:r>
-            <w:r>
-              <w:t>get the keypad pressed key</w:t>
+            <w:pPr>
+              <w:rPr>
+                <w:b/>
+                <w:bCs/>
+              </w:rPr>
+            </w:pPr>
+            <w:r>
+              <w:rPr>
+                <w:b/>
+                <w:bCs/>
+              </w:rPr>
+              <w:t>Parameter (in)</w:t>
+            </w:r>
+          </w:p>
+        </w:tc>
+        <w:tc>
+          <w:tcPr>
+            <w:tcW w:w="9204" w:type="dxa"/>
+            <w:gridSpan w:val="2"/>
+          </w:tcPr>
+          <w:p>
+            <w:r>
+              <w:t xml:space="preserve">      </w:t>
+            </w:r>
+            <w:r>
+              <w:t>None</w:t>
             </w:r>
           </w:p>
         </w:tc>
@@ -3320,29 +3693,42 @@
       <w:tr>
         <w:tc>
           <w:tcPr>
-            <w:tcW w:w="1975" w:type="dxa"/>
+            <w:tcW w:w="1946" w:type="dxa"/>
             <w:shd w:val="clear" w:color="auto" w:fill="D9D9D9" w:themeFill="background1" w:themeFillShade="D9"/>
           </w:tcPr>
           <w:p>
-            <w:r>
-              <w:t>Parameter (in)</w:t>
-            </w:r>
-          </w:p>
-        </w:tc>
-        <w:tc>
-          <w:tcPr>
-            <w:tcW w:w="9175" w:type="dxa"/>
-          </w:tcPr>
-          <w:p>
-            <w:pPr>
-              <w:pStyle w:val="ListParagraph"/>
-              <w:numPr>
-                <w:ilvl w:val="0"/>
-                <w:numId w:val="10"/>
-              </w:numPr>
-            </w:pPr>
-            <w:r>
-              <w:t>None</w:t>
+            <w:pPr>
+              <w:rPr>
+                <w:b/>
+                <w:bCs/>
+              </w:rPr>
+            </w:pPr>
+            <w:r>
+              <w:rPr>
+                <w:b/>
+                <w:bCs/>
+              </w:rPr>
+              <w:t>Parameter (out)</w:t>
+            </w:r>
+          </w:p>
+        </w:tc>
+        <w:tc>
+          <w:tcPr>
+            <w:tcW w:w="9204" w:type="dxa"/>
+            <w:gridSpan w:val="2"/>
+          </w:tcPr>
+          <w:p>
+            <w:r>
+              <w:t xml:space="preserve">      </w:t>
+            </w:r>
+            <w:r>
+              <w:t xml:space="preserve">Copy_u8PtrKey: </w:t>
+            </w:r>
+            <w:r>
+              <w:t xml:space="preserve"> </w:t>
+            </w:r>
+            <w:r>
+              <w:t>pointer that holds the value of the pressed key</w:t>
             </w:r>
           </w:p>
         </w:tc>
@@ -3350,138 +3736,107 @@
       <w:tr>
         <w:tc>
           <w:tcPr>
-            <w:tcW w:w="1975" w:type="dxa"/>
+            <w:tcW w:w="1946" w:type="dxa"/>
             <w:shd w:val="clear" w:color="auto" w:fill="D9D9D9" w:themeFill="background1" w:themeFillShade="D9"/>
           </w:tcPr>
           <w:p>
-            <w:r>
-              <w:t>Parameter (out)</w:t>
-            </w:r>
-          </w:p>
-        </w:tc>
-        <w:tc>
-          <w:tcPr>
-            <w:tcW w:w="9175" w:type="dxa"/>
-          </w:tcPr>
+            <w:pPr>
+              <w:rPr>
+                <w:b/>
+                <w:bCs/>
+              </w:rPr>
+            </w:pPr>
+            <w:r>
+              <w:rPr>
+                <w:b/>
+                <w:bCs/>
+              </w:rPr>
+              <w:t>Return value</w:t>
+            </w:r>
+          </w:p>
+        </w:tc>
+        <w:tc>
+          <w:tcPr>
+            <w:tcW w:w="1716" w:type="dxa"/>
+          </w:tcPr>
+          <w:p>
+            <w:r>
+              <w:t xml:space="preserve">      </w:t>
+            </w:r>
+            <w:r>
+              <w:t>errstate</w:t>
+            </w:r>
+          </w:p>
           <w:p>
             <w:pPr>
               <w:pStyle w:val="ListParagraph"/>
-              <w:numPr>
-                <w:ilvl w:val="0"/>
-                <w:numId w:val="10"/>
-              </w:numPr>
-            </w:pPr>
-            <w:r>
-              <w:t>Copy_u8PtrKey</w:t>
-            </w:r>
-            <w:r>
-              <w:t xml:space="preserve">: </w:t>
-            </w:r>
+            </w:pPr>
             <w:r>
               <w:t xml:space="preserve"> </w:t>
             </w:r>
             <w:r>
-              <w:t>pointer that holds the value of the pressed key</w:t>
+              <w:t xml:space="preserve">              </w:t>
+            </w:r>
+          </w:p>
+        </w:tc>
+        <w:tc>
+          <w:tcPr>
+            <w:tcW w:w="7488" w:type="dxa"/>
+          </w:tcPr>
+          <w:p>
+            <w:r>
+              <w:t xml:space="preserve">OK </w:t>
+            </w:r>
+            <w:r>
+              <w:t xml:space="preserve">   </w:t>
+            </w:r>
+            <w:r>
+              <w:t>: if everything is done correctly</w:t>
+            </w:r>
+          </w:p>
+          <w:p>
+            <w:r>
+              <w:t>NOK : if anything goes wrong.</w:t>
             </w:r>
           </w:p>
         </w:tc>
       </w:tr>
       <w:tr>
-        <w:tc>
-          <w:tcPr>
-            <w:tcW w:w="1975" w:type="dxa"/>
+        <w:trPr>
+          <w:trHeight w:val="350"/>
+        </w:trPr>
+        <w:tc>
+          <w:tcPr>
+            <w:tcW w:w="1946" w:type="dxa"/>
             <w:shd w:val="clear" w:color="auto" w:fill="D9D9D9" w:themeFill="background1" w:themeFillShade="D9"/>
           </w:tcPr>
           <w:p>
-            <w:r>
-              <w:t xml:space="preserve">Return </w:t>
-            </w:r>
-            <w:r>
-              <w:t>value</w:t>
-            </w:r>
-          </w:p>
-        </w:tc>
-        <w:tc>
-          <w:tcPr>
-            <w:tcW w:w="9175" w:type="dxa"/>
-          </w:tcPr>
-          <w:p>
-            <w:pPr>
-              <w:pStyle w:val="ListParagraph"/>
-              <w:numPr>
-                <w:ilvl w:val="0"/>
-                <w:numId w:val="10"/>
-              </w:numPr>
-              <w:spacing w:after="160" w:line="259" w:lineRule="auto"/>
-            </w:pPr>
-            <w:proofErr w:type="spellStart"/>
-            <w:r>
-              <w:t>errstate</w:t>
-            </w:r>
-            <w:proofErr w:type="spellEnd"/>
-            <w:r>
-              <w:t xml:space="preserve">      | </w:t>
-            </w:r>
-            <w:proofErr w:type="gramStart"/>
-            <w:r>
-              <w:t>OK :</w:t>
-            </w:r>
-            <w:proofErr w:type="gramEnd"/>
-            <w:r>
-              <w:t xml:space="preserve"> if everything is done correctly</w:t>
-            </w:r>
-          </w:p>
-          <w:p>
-            <w:pPr>
-              <w:pStyle w:val="ListParagraph"/>
-              <w:numPr>
-                <w:ilvl w:val="0"/>
-                <w:numId w:val="10"/>
-              </w:numPr>
-            </w:pPr>
-            <w:r>
-              <w:t xml:space="preserve">                       NOK : if anything goes wrong.</w:t>
-            </w:r>
-          </w:p>
-        </w:tc>
-      </w:tr>
-      <w:tr>
-        <w:tc>
-          <w:tcPr>
-            <w:tcW w:w="1975" w:type="dxa"/>
-            <w:shd w:val="clear" w:color="auto" w:fill="D9D9D9" w:themeFill="background1" w:themeFillShade="D9"/>
-          </w:tcPr>
-          <w:p>
-            <w:r>
+            <w:pPr>
+              <w:rPr>
+                <w:b/>
+                <w:bCs/>
+              </w:rPr>
+            </w:pPr>
+            <w:r>
+              <w:rPr>
+                <w:b/>
+                <w:bCs/>
+              </w:rPr>
               <w:t>Covers</w:t>
             </w:r>
           </w:p>
         </w:tc>
         <w:tc>
           <w:tcPr>
-            <w:tcW w:w="9175" w:type="dxa"/>
-          </w:tcPr>
-          <w:p>
-            <w:pPr>
-              <w:pStyle w:val="ListParagraph"/>
-              <w:numPr>
-                <w:ilvl w:val="0"/>
-                <w:numId w:val="10"/>
-              </w:numPr>
-            </w:pPr>
-            <w:r>
-              <w:rPr>
-                <w:i/>
-                <w:iCs/>
-              </w:rPr>
-              <w:t>Req_PO1_DGC_GDD_010</w:t>
-            </w:r>
-            <w:r>
-              <w:rPr>
-                <w:i/>
-                <w:iCs/>
-              </w:rPr>
-              <w:t>_V01</w:t>
+            <w:tcW w:w="9204" w:type="dxa"/>
+            <w:gridSpan w:val="2"/>
+          </w:tcPr>
+          <w:p>
+            <w:r>
+              <w:t xml:space="preserve">     </w:t>
+            </w:r>
+            <w:r>
+              <w:t>Req_PO1_DGC_GDD_010_V01</w:t>
             </w:r>
           </w:p>
         </w:tc>
@@ -3516,7 +3871,6 @@
       <w:pPr>
         <w:jc w:val="center"/>
       </w:pPr>
-      <w:bookmarkStart w:id="6" w:name="_GoBack"/>
       <w:r>
         <w:rPr>
           <w:noProof/>
@@ -3563,27 +3917,21 @@
           </wp:inline>
         </w:drawing>
       </w:r>
-      <w:bookmarkEnd w:id="6"/>
     </w:p>
     <w:p>
       <w:pPr>
         <w:pStyle w:val="Caption"/>
         <w:jc w:val="center"/>
       </w:pPr>
-      <w:bookmarkStart w:id="7" w:name="_Toc34166476"/>
+      <w:bookmarkStart w:id="6" w:name="_Toc34166476"/>
       <w:r>
         <w:t>Figure 2</w:t>
       </w:r>
       <w:r>
         <w:noBreakHyphen/>
-        <w:t xml:space="preserve">1 Software </w:t>
+        <w:t>1 Software FlowChart</w:t>
       </w:r>
-      <w:proofErr w:type="spellStart"/>
-      <w:r>
-        <w:t>FlowChart</w:t>
-      </w:r>
-      <w:bookmarkEnd w:id="7"/>
-      <w:proofErr w:type="spellEnd"/>
+      <w:bookmarkEnd w:id="6"/>
     </w:p>
     <w:p/>
     <w:p/>
@@ -3609,7 +3957,7 @@
         <w:lastRenderedPageBreak/>
         <w:t xml:space="preserve"> </w:t>
       </w:r>
-      <w:bookmarkStart w:id="8" w:name="_Toc34163840"/>
+      <w:bookmarkStart w:id="7" w:name="_Toc34265635"/>
       <w:r>
         <w:rPr>
           <w:b/>
@@ -3620,7 +3968,7 @@
         </w:rPr>
         <w:t>Configuration</w:t>
       </w:r>
-      <w:bookmarkEnd w:id="8"/>
+      <w:bookmarkEnd w:id="7"/>
     </w:p>
     <w:p/>
     <w:tbl>
@@ -3640,7 +3988,17 @@
             <w:shd w:val="clear" w:color="auto" w:fill="D9D9D9" w:themeFill="background1" w:themeFillShade="D9"/>
           </w:tcPr>
           <w:p>
-            <w:r>
+            <w:pPr>
+              <w:rPr>
+                <w:b/>
+                <w:bCs/>
+              </w:rPr>
+            </w:pPr>
+            <w:r>
+              <w:rPr>
+                <w:b/>
+                <w:bCs/>
+              </w:rPr>
               <w:t>Name</w:t>
             </w:r>
           </w:p>
@@ -3650,11 +4008,12 @@
             <w:tcW w:w="9175" w:type="dxa"/>
           </w:tcPr>
           <w:p>
-            <w:proofErr w:type="spellStart"/>
+            <w:r>
+              <w:t xml:space="preserve">      </w:t>
+            </w:r>
             <w:r>
               <w:t>KeypadConfig</w:t>
             </w:r>
-            <w:proofErr w:type="spellEnd"/>
           </w:p>
         </w:tc>
       </w:tr>
@@ -3665,7 +4024,17 @@
             <w:shd w:val="clear" w:color="auto" w:fill="D9D9D9" w:themeFill="background1" w:themeFillShade="D9"/>
           </w:tcPr>
           <w:p>
-            <w:r>
+            <w:pPr>
+              <w:rPr>
+                <w:b/>
+                <w:bCs/>
+              </w:rPr>
+            </w:pPr>
+            <w:r>
+              <w:rPr>
+                <w:b/>
+                <w:bCs/>
+              </w:rPr>
               <w:t>Type</w:t>
             </w:r>
           </w:p>
@@ -3675,6 +4044,9 @@
             <w:tcW w:w="9175" w:type="dxa"/>
           </w:tcPr>
           <w:p>
+            <w:r>
+              <w:t xml:space="preserve">      </w:t>
+            </w:r>
             <w:r>
               <w:t>Structure</w:t>
             </w:r>
@@ -3682,13 +4054,26 @@
         </w:tc>
       </w:tr>
       <w:tr>
+        <w:trPr>
+          <w:trHeight w:val="1133"/>
+        </w:trPr>
         <w:tc>
           <w:tcPr>
             <w:tcW w:w="1975" w:type="dxa"/>
             <w:shd w:val="clear" w:color="auto" w:fill="D9D9D9" w:themeFill="background1" w:themeFillShade="D9"/>
           </w:tcPr>
           <w:p>
-            <w:r>
+            <w:pPr>
+              <w:rPr>
+                <w:b/>
+                <w:bCs/>
+              </w:rPr>
+            </w:pPr>
+            <w:r>
+              <w:rPr>
+                <w:b/>
+                <w:bCs/>
+              </w:rPr>
               <w:t>Element</w:t>
             </w:r>
           </w:p>
@@ -3699,68 +4084,41 @@
           </w:tcPr>
           <w:p>
             <w:r>
+              <w:t xml:space="preserve">     </w:t>
+            </w:r>
+            <w:r>
+              <w:t xml:space="preserve"> Keypad_ColumnPORT</w:t>
+            </w:r>
+          </w:p>
+          <w:p>
+            <w:r>
               <w:t xml:space="preserve"> </w:t>
             </w:r>
-            <w:proofErr w:type="spellStart"/>
-            <w:r>
-              <w:rPr>
-                <w:i/>
-                <w:iCs/>
-              </w:rPr>
-              <w:t>Keypad_Column</w:t>
-            </w:r>
-            <w:r>
-              <w:t>PORT</w:t>
-            </w:r>
-            <w:proofErr w:type="spellEnd"/>
+            <w:r>
+              <w:t xml:space="preserve">     </w:t>
+            </w:r>
+            <w:r>
+              <w:t>Keypad_RowPORT</w:t>
+            </w:r>
+          </w:p>
+          <w:p>
+            <w:r>
+              <w:t xml:space="preserve">      </w:t>
+            </w:r>
+            <w:r>
+              <w:t>Keypad_ColumnPIN</w:t>
+            </w:r>
           </w:p>
           <w:p>
             <w:r>
               <w:t xml:space="preserve"> </w:t>
             </w:r>
-            <w:proofErr w:type="spellStart"/>
-            <w:r>
-              <w:rPr>
-                <w:i/>
-                <w:iCs/>
-              </w:rPr>
-              <w:t>Keypad_Row</w:t>
-            </w:r>
-            <w:r>
-              <w:t>PORT</w:t>
-            </w:r>
-            <w:proofErr w:type="spellEnd"/>
-          </w:p>
-          <w:p>
-            <w:proofErr w:type="spellStart"/>
-            <w:r>
-              <w:rPr>
-                <w:i/>
-                <w:iCs/>
-              </w:rPr>
-              <w:t>Keypad_Column</w:t>
-            </w:r>
-            <w:r>
-              <w:t>PIN</w:t>
-            </w:r>
-            <w:proofErr w:type="spellEnd"/>
-          </w:p>
-          <w:p>
-            <w:r>
-              <w:t xml:space="preserve"> </w:t>
-            </w:r>
-            <w:proofErr w:type="spellStart"/>
-            <w:r>
-              <w:rPr>
-                <w:i/>
-                <w:iCs/>
-              </w:rPr>
-              <w:t>Keypad_Row</w:t>
-            </w:r>
-            <w:r>
-              <w:t>PIN</w:t>
-            </w:r>
-            <w:proofErr w:type="spellEnd"/>
+            <w:r>
+              <w:t xml:space="preserve">     </w:t>
+            </w:r>
+            <w:r>
+              <w:t>Keypad_RowPIN</w:t>
+            </w:r>
           </w:p>
         </w:tc>
       </w:tr>
@@ -3771,7 +4129,17 @@
             <w:shd w:val="clear" w:color="auto" w:fill="D9D9D9" w:themeFill="background1" w:themeFillShade="D9"/>
           </w:tcPr>
           <w:p>
-            <w:r>
+            <w:pPr>
+              <w:rPr>
+                <w:b/>
+                <w:bCs/>
+              </w:rPr>
+            </w:pPr>
+            <w:r>
+              <w:rPr>
+                <w:b/>
+                <w:bCs/>
+              </w:rPr>
               <w:t>Description</w:t>
             </w:r>
           </w:p>
@@ -3782,10 +4150,16 @@
           </w:tcPr>
           <w:p>
             <w:r>
+              <w:t xml:space="preserve">     </w:t>
+            </w:r>
+            <w:r>
               <w:t xml:space="preserve">This Container contains the configuration parameters related to Keypad </w:t>
             </w:r>
           </w:p>
           <w:p>
+            <w:r>
+              <w:t xml:space="preserve">     </w:t>
+            </w:r>
             <w:r>
               <w:t>PORT and PIN configuration.</w:t>
             </w:r>
@@ -3812,7 +4186,17 @@
             <w:shd w:val="clear" w:color="auto" w:fill="D9D9D9" w:themeFill="background1" w:themeFillShade="D9"/>
           </w:tcPr>
           <w:p>
-            <w:r>
+            <w:pPr>
+              <w:rPr>
+                <w:b/>
+                <w:bCs/>
+              </w:rPr>
+            </w:pPr>
+            <w:r>
+              <w:rPr>
+                <w:b/>
+                <w:bCs/>
+              </w:rPr>
               <w:t>Name</w:t>
             </w:r>
           </w:p>
@@ -3837,7 +4221,6 @@
                 <w:color w:val="auto"/>
               </w:rPr>
             </w:pPr>
-            <w:proofErr w:type="spellStart"/>
             <w:r>
               <w:rPr>
                 <w:rFonts w:asciiTheme="minorHAnsi" w:eastAsiaTheme="minorHAnsi" w:hAnsiTheme="minorHAnsi" w:cstheme="minorBidi"/>
@@ -3845,7 +4228,7 @@
                 <w:iCs w:val="0"/>
                 <w:color w:val="auto"/>
               </w:rPr>
-              <w:t>Keypad_Column</w:t>
+              <w:t xml:space="preserve">      </w:t>
             </w:r>
             <w:r>
               <w:rPr>
@@ -3854,9 +4237,8 @@
                 <w:iCs w:val="0"/>
                 <w:color w:val="auto"/>
               </w:rPr>
-              <w:t>PORT</w:t>
-            </w:r>
-            <w:proofErr w:type="spellEnd"/>
+              <w:t>Keypad_ColumnPORT</w:t>
+            </w:r>
           </w:p>
         </w:tc>
       </w:tr>
@@ -3867,7 +4249,17 @@
             <w:shd w:val="clear" w:color="auto" w:fill="D9D9D9" w:themeFill="background1" w:themeFillShade="D9"/>
           </w:tcPr>
           <w:p>
-            <w:r>
+            <w:pPr>
+              <w:rPr>
+                <w:b/>
+                <w:bCs/>
+              </w:rPr>
+            </w:pPr>
+            <w:r>
+              <w:rPr>
+                <w:b/>
+                <w:bCs/>
+              </w:rPr>
               <w:t>Parent Container</w:t>
             </w:r>
           </w:p>
@@ -3885,8 +4277,11 @@
               </w:numPr>
               <w:ind w:left="864" w:hanging="864"/>
               <w:outlineLvl w:val="3"/>
-            </w:pPr>
-            <w:proofErr w:type="spellStart"/>
+              <w:rPr>
+                <w:i w:val="0"/>
+                <w:iCs w:val="0"/>
+              </w:rPr>
+            </w:pPr>
             <w:r>
               <w:rPr>
                 <w:rFonts w:asciiTheme="minorHAnsi" w:eastAsiaTheme="minorHAnsi" w:hAnsiTheme="minorHAnsi" w:cstheme="minorBidi"/>
@@ -3894,9 +4289,17 @@
                 <w:iCs w:val="0"/>
                 <w:color w:val="auto"/>
               </w:rPr>
+              <w:t xml:space="preserve">      </w:t>
+            </w:r>
+            <w:r>
+              <w:rPr>
+                <w:rFonts w:asciiTheme="minorHAnsi" w:eastAsiaTheme="minorHAnsi" w:hAnsiTheme="minorHAnsi" w:cstheme="minorBidi"/>
+                <w:i w:val="0"/>
+                <w:iCs w:val="0"/>
+                <w:color w:val="auto"/>
+              </w:rPr>
               <w:t>KeypadConfig</w:t>
             </w:r>
-            <w:proofErr w:type="spellEnd"/>
           </w:p>
         </w:tc>
       </w:tr>
@@ -3907,7 +4310,17 @@
             <w:shd w:val="clear" w:color="auto" w:fill="D9D9D9" w:themeFill="background1" w:themeFillShade="D9"/>
           </w:tcPr>
           <w:p>
-            <w:r>
+            <w:pPr>
+              <w:rPr>
+                <w:b/>
+                <w:bCs/>
+              </w:rPr>
+            </w:pPr>
+            <w:r>
+              <w:rPr>
+                <w:b/>
+                <w:bCs/>
+              </w:rPr>
               <w:t>Description</w:t>
             </w:r>
           </w:p>
@@ -3917,6 +4330,9 @@
             <w:tcW w:w="9175" w:type="dxa"/>
           </w:tcPr>
           <w:p>
+            <w:r>
+              <w:t xml:space="preserve">      </w:t>
+            </w:r>
             <w:r>
               <w:t>To configure the column port of Keypad .</w:t>
             </w:r>
@@ -3930,8 +4346,18 @@
             <w:shd w:val="clear" w:color="auto" w:fill="D9D9D9" w:themeFill="background1" w:themeFillShade="D9"/>
           </w:tcPr>
           <w:p>
-            <w:r>
-              <w:t>Post-Build</w:t>
+            <w:pPr>
+              <w:rPr>
+                <w:b/>
+                <w:bCs/>
+              </w:rPr>
+            </w:pPr>
+            <w:r>
+              <w:rPr>
+                <w:b/>
+                <w:bCs/>
+              </w:rPr>
+              <w:t>Range</w:t>
             </w:r>
           </w:p>
         </w:tc>
@@ -3941,7 +4367,7 @@
           </w:tcPr>
           <w:p>
             <w:r>
-              <w:t xml:space="preserve"> true</w:t>
+              <w:t xml:space="preserve">      ‘A’..’D’</w:t>
             </w:r>
           </w:p>
         </w:tc>
@@ -3953,14 +4379,18 @@
             <w:shd w:val="clear" w:color="auto" w:fill="D9D9D9" w:themeFill="background1" w:themeFillShade="D9"/>
           </w:tcPr>
           <w:p>
-            <w:r>
-              <w:t>Pre</w:t>
-            </w:r>
-            <w:r>
-              <w:t>-</w:t>
-            </w:r>
-            <w:r>
-              <w:t>Build</w:t>
+            <w:pPr>
+              <w:rPr>
+                <w:b/>
+                <w:bCs/>
+              </w:rPr>
+            </w:pPr>
+            <w:r>
+              <w:rPr>
+                <w:b/>
+                <w:bCs/>
+              </w:rPr>
+              <w:t>Post-Build</w:t>
             </w:r>
           </w:p>
         </w:tc>
@@ -3970,7 +4400,13 @@
           </w:tcPr>
           <w:p>
             <w:r>
-              <w:t xml:space="preserve"> false</w:t>
+              <w:t xml:space="preserve"> </w:t>
+            </w:r>
+            <w:r>
+              <w:t xml:space="preserve">      </w:t>
+            </w:r>
+            <w:r>
+              <w:t>false</w:t>
             </w:r>
           </w:p>
         </w:tc>
@@ -3982,7 +4418,72 @@
             <w:shd w:val="clear" w:color="auto" w:fill="D9D9D9" w:themeFill="background1" w:themeFillShade="D9"/>
           </w:tcPr>
           <w:p>
-            <w:r>
+            <w:pPr>
+              <w:rPr>
+                <w:b/>
+                <w:bCs/>
+              </w:rPr>
+            </w:pPr>
+            <w:r>
+              <w:rPr>
+                <w:b/>
+                <w:bCs/>
+              </w:rPr>
+              <w:t>Pre</w:t>
+            </w:r>
+            <w:r>
+              <w:rPr>
+                <w:b/>
+                <w:bCs/>
+              </w:rPr>
+              <w:t>-</w:t>
+            </w:r>
+            <w:r>
+              <w:rPr>
+                <w:b/>
+                <w:bCs/>
+              </w:rPr>
+              <w:t>Compile</w:t>
+            </w:r>
+          </w:p>
+        </w:tc>
+        <w:tc>
+          <w:tcPr>
+            <w:tcW w:w="9175" w:type="dxa"/>
+          </w:tcPr>
+          <w:p>
+            <w:r>
+              <w:t xml:space="preserve">      </w:t>
+            </w:r>
+            <w:r>
+              <w:t xml:space="preserve"> </w:t>
+            </w:r>
+            <w:r>
+              <w:t>true</w:t>
+            </w:r>
+            <w:bookmarkStart w:id="8" w:name="_GoBack"/>
+            <w:bookmarkEnd w:id="8"/>
+          </w:p>
+        </w:tc>
+      </w:tr>
+      <w:tr>
+        <w:tc>
+          <w:tcPr>
+            <w:tcW w:w="1975" w:type="dxa"/>
+            <w:shd w:val="clear" w:color="auto" w:fill="D9D9D9" w:themeFill="background1" w:themeFillShade="D9"/>
+          </w:tcPr>
+          <w:p>
+            <w:pPr>
+              <w:rPr>
+                <w:b/>
+                <w:bCs/>
+              </w:rPr>
+            </w:pPr>
+            <w:r>
+              <w:rPr>
+                <w:b/>
+                <w:bCs/>
+              </w:rPr>
               <w:t>Scope</w:t>
             </w:r>
           </w:p>
@@ -3993,6 +4494,9 @@
             <w:vAlign w:val="center"/>
           </w:tcPr>
           <w:p>
+            <w:r>
+              <w:t xml:space="preserve">       </w:t>
+            </w:r>
             <w:r>
               <w:t>local</w:t>
             </w:r>
@@ -4018,7 +4522,17 @@
             <w:shd w:val="clear" w:color="auto" w:fill="D9D9D9" w:themeFill="background1" w:themeFillShade="D9"/>
           </w:tcPr>
           <w:p>
-            <w:r>
+            <w:pPr>
+              <w:rPr>
+                <w:b/>
+                <w:bCs/>
+              </w:rPr>
+            </w:pPr>
+            <w:r>
+              <w:rPr>
+                <w:b/>
+                <w:bCs/>
+              </w:rPr>
               <w:t>Name</w:t>
             </w:r>
           </w:p>
@@ -4043,7 +4557,6 @@
                 <w:color w:val="auto"/>
               </w:rPr>
             </w:pPr>
-            <w:proofErr w:type="spellStart"/>
             <w:r>
               <w:rPr>
                 <w:rFonts w:asciiTheme="minorHAnsi" w:eastAsiaTheme="minorHAnsi" w:hAnsiTheme="minorHAnsi" w:cstheme="minorBidi"/>
@@ -4051,7 +4564,7 @@
                 <w:iCs w:val="0"/>
                 <w:color w:val="auto"/>
               </w:rPr>
-              <w:t>Keypad_Row</w:t>
+              <w:t xml:space="preserve">      </w:t>
             </w:r>
             <w:r>
               <w:rPr>
@@ -4060,9 +4573,17 @@
                 <w:iCs w:val="0"/>
                 <w:color w:val="auto"/>
               </w:rPr>
+              <w:t>Keypad_Row</w:t>
+            </w:r>
+            <w:r>
+              <w:rPr>
+                <w:rFonts w:asciiTheme="minorHAnsi" w:eastAsiaTheme="minorHAnsi" w:hAnsiTheme="minorHAnsi" w:cstheme="minorBidi"/>
+                <w:i w:val="0"/>
+                <w:iCs w:val="0"/>
+                <w:color w:val="auto"/>
+              </w:rPr>
               <w:t>PORT</w:t>
             </w:r>
-            <w:proofErr w:type="spellEnd"/>
           </w:p>
         </w:tc>
       </w:tr>
@@ -4073,7 +4594,17 @@
             <w:shd w:val="clear" w:color="auto" w:fill="D9D9D9" w:themeFill="background1" w:themeFillShade="D9"/>
           </w:tcPr>
           <w:p>
-            <w:r>
+            <w:pPr>
+              <w:rPr>
+                <w:b/>
+                <w:bCs/>
+              </w:rPr>
+            </w:pPr>
+            <w:r>
+              <w:rPr>
+                <w:b/>
+                <w:bCs/>
+              </w:rPr>
               <w:t>Parent Container</w:t>
             </w:r>
           </w:p>
@@ -4092,7 +4623,6 @@
               <w:ind w:left="864" w:hanging="864"/>
               <w:outlineLvl w:val="3"/>
             </w:pPr>
-            <w:proofErr w:type="spellStart"/>
             <w:r>
               <w:rPr>
                 <w:rFonts w:asciiTheme="minorHAnsi" w:eastAsiaTheme="minorHAnsi" w:hAnsiTheme="minorHAnsi" w:cstheme="minorBidi"/>
@@ -4100,9 +4630,17 @@
                 <w:iCs w:val="0"/>
                 <w:color w:val="auto"/>
               </w:rPr>
+              <w:t xml:space="preserve">      </w:t>
+            </w:r>
+            <w:r>
+              <w:rPr>
+                <w:rFonts w:asciiTheme="minorHAnsi" w:eastAsiaTheme="minorHAnsi" w:hAnsiTheme="minorHAnsi" w:cstheme="minorBidi"/>
+                <w:i w:val="0"/>
+                <w:iCs w:val="0"/>
+                <w:color w:val="auto"/>
+              </w:rPr>
               <w:t>KeypadConfig</w:t>
             </w:r>
-            <w:proofErr w:type="spellEnd"/>
           </w:p>
         </w:tc>
       </w:tr>
@@ -4113,7 +4651,17 @@
             <w:shd w:val="clear" w:color="auto" w:fill="D9D9D9" w:themeFill="background1" w:themeFillShade="D9"/>
           </w:tcPr>
           <w:p>
-            <w:r>
+            <w:pPr>
+              <w:rPr>
+                <w:b/>
+                <w:bCs/>
+              </w:rPr>
+            </w:pPr>
+            <w:r>
+              <w:rPr>
+                <w:b/>
+                <w:bCs/>
+              </w:rPr>
               <w:t>Description</w:t>
             </w:r>
           </w:p>
@@ -4123,6 +4671,9 @@
             <w:tcW w:w="9175" w:type="dxa"/>
           </w:tcPr>
           <w:p>
+            <w:r>
+              <w:t xml:space="preserve">     </w:t>
+            </w:r>
             <w:r>
               <w:t>To configure the Row port of Keypad .</w:t>
             </w:r>
@@ -4136,8 +4687,18 @@
             <w:shd w:val="clear" w:color="auto" w:fill="D9D9D9" w:themeFill="background1" w:themeFillShade="D9"/>
           </w:tcPr>
           <w:p>
-            <w:r>
-              <w:t>Post-Build</w:t>
+            <w:pPr>
+              <w:rPr>
+                <w:b/>
+                <w:bCs/>
+              </w:rPr>
+            </w:pPr>
+            <w:r>
+              <w:rPr>
+                <w:b/>
+                <w:bCs/>
+              </w:rPr>
+              <w:t>Range</w:t>
             </w:r>
           </w:p>
         </w:tc>
@@ -4147,7 +4708,7 @@
           </w:tcPr>
           <w:p>
             <w:r>
-              <w:t xml:space="preserve"> true</w:t>
+              <w:t xml:space="preserve">      ‘A’..’D’</w:t>
             </w:r>
           </w:p>
         </w:tc>
@@ -4159,8 +4720,18 @@
             <w:shd w:val="clear" w:color="auto" w:fill="D9D9D9" w:themeFill="background1" w:themeFillShade="D9"/>
           </w:tcPr>
           <w:p>
-            <w:r>
-              <w:t>Pre-Build</w:t>
+            <w:pPr>
+              <w:rPr>
+                <w:b/>
+                <w:bCs/>
+              </w:rPr>
+            </w:pPr>
+            <w:r>
+              <w:rPr>
+                <w:b/>
+                <w:bCs/>
+              </w:rPr>
+              <w:t>Post-Build</w:t>
             </w:r>
           </w:p>
         </w:tc>
@@ -4170,7 +4741,13 @@
           </w:tcPr>
           <w:p>
             <w:r>
-              <w:t xml:space="preserve"> false</w:t>
+              <w:t xml:space="preserve"> </w:t>
+            </w:r>
+            <w:r>
+              <w:t xml:space="preserve">     </w:t>
+            </w:r>
+            <w:r>
+              <w:t>false</w:t>
             </w:r>
           </w:p>
         </w:tc>
@@ -4182,7 +4759,56 @@
             <w:shd w:val="clear" w:color="auto" w:fill="D9D9D9" w:themeFill="background1" w:themeFillShade="D9"/>
           </w:tcPr>
           <w:p>
-            <w:r>
+            <w:pPr>
+              <w:rPr>
+                <w:b/>
+                <w:bCs/>
+              </w:rPr>
+            </w:pPr>
+            <w:r>
+              <w:rPr>
+                <w:b/>
+                <w:bCs/>
+              </w:rPr>
+              <w:t>Pre-Compile</w:t>
+            </w:r>
+          </w:p>
+        </w:tc>
+        <w:tc>
+          <w:tcPr>
+            <w:tcW w:w="9175" w:type="dxa"/>
+          </w:tcPr>
+          <w:p>
+            <w:r>
+              <w:t xml:space="preserve">     </w:t>
+            </w:r>
+            <w:r>
+              <w:t xml:space="preserve"> </w:t>
+            </w:r>
+            <w:r>
+              <w:t>true</w:t>
+            </w:r>
+          </w:p>
+        </w:tc>
+      </w:tr>
+      <w:tr>
+        <w:tc>
+          <w:tcPr>
+            <w:tcW w:w="1975" w:type="dxa"/>
+            <w:shd w:val="clear" w:color="auto" w:fill="D9D9D9" w:themeFill="background1" w:themeFillShade="D9"/>
+          </w:tcPr>
+          <w:p>
+            <w:pPr>
+              <w:rPr>
+                <w:b/>
+                <w:bCs/>
+              </w:rPr>
+            </w:pPr>
+            <w:r>
+              <w:rPr>
+                <w:b/>
+                <w:bCs/>
+              </w:rPr>
               <w:t>Scope</w:t>
             </w:r>
           </w:p>
@@ -4193,6 +4819,9 @@
             <w:vAlign w:val="center"/>
           </w:tcPr>
           <w:p>
+            <w:r>
+              <w:t xml:space="preserve">      </w:t>
+            </w:r>
             <w:r>
               <w:t>local</w:t>
             </w:r>
@@ -4218,7 +4847,17 @@
             <w:shd w:val="clear" w:color="auto" w:fill="D9D9D9" w:themeFill="background1" w:themeFillShade="D9"/>
           </w:tcPr>
           <w:p>
-            <w:r>
+            <w:pPr>
+              <w:rPr>
+                <w:b/>
+                <w:bCs/>
+              </w:rPr>
+            </w:pPr>
+            <w:r>
+              <w:rPr>
+                <w:b/>
+                <w:bCs/>
+              </w:rPr>
               <w:t>Name</w:t>
             </w:r>
           </w:p>
@@ -4243,7 +4882,6 @@
                 <w:color w:val="auto"/>
               </w:rPr>
             </w:pPr>
-            <w:proofErr w:type="spellStart"/>
             <w:r>
               <w:rPr>
                 <w:rFonts w:asciiTheme="minorHAnsi" w:eastAsiaTheme="minorHAnsi" w:hAnsiTheme="minorHAnsi" w:cstheme="minorBidi"/>
@@ -4251,9 +4889,17 @@
                 <w:iCs w:val="0"/>
                 <w:color w:val="auto"/>
               </w:rPr>
+              <w:t xml:space="preserve">      </w:t>
+            </w:r>
+            <w:r>
+              <w:rPr>
+                <w:rFonts w:asciiTheme="minorHAnsi" w:eastAsiaTheme="minorHAnsi" w:hAnsiTheme="minorHAnsi" w:cstheme="minorBidi"/>
+                <w:i w:val="0"/>
+                <w:iCs w:val="0"/>
+                <w:color w:val="auto"/>
+              </w:rPr>
               <w:t>Keypad_ColumnPIN</w:t>
             </w:r>
-            <w:proofErr w:type="spellEnd"/>
           </w:p>
         </w:tc>
       </w:tr>
@@ -4264,7 +4910,17 @@
             <w:shd w:val="clear" w:color="auto" w:fill="D9D9D9" w:themeFill="background1" w:themeFillShade="D9"/>
           </w:tcPr>
           <w:p>
-            <w:r>
+            <w:pPr>
+              <w:rPr>
+                <w:b/>
+                <w:bCs/>
+              </w:rPr>
+            </w:pPr>
+            <w:r>
+              <w:rPr>
+                <w:b/>
+                <w:bCs/>
+              </w:rPr>
               <w:t>Parent Container</w:t>
             </w:r>
           </w:p>
@@ -4283,7 +4939,6 @@
               <w:ind w:left="864" w:hanging="864"/>
               <w:outlineLvl w:val="3"/>
             </w:pPr>
-            <w:proofErr w:type="spellStart"/>
             <w:r>
               <w:rPr>
                 <w:rFonts w:asciiTheme="minorHAnsi" w:eastAsiaTheme="minorHAnsi" w:hAnsiTheme="minorHAnsi" w:cstheme="minorBidi"/>
@@ -4291,9 +4946,17 @@
                 <w:iCs w:val="0"/>
                 <w:color w:val="auto"/>
               </w:rPr>
+              <w:t xml:space="preserve">      </w:t>
+            </w:r>
+            <w:r>
+              <w:rPr>
+                <w:rFonts w:asciiTheme="minorHAnsi" w:eastAsiaTheme="minorHAnsi" w:hAnsiTheme="minorHAnsi" w:cstheme="minorBidi"/>
+                <w:i w:val="0"/>
+                <w:iCs w:val="0"/>
+                <w:color w:val="auto"/>
+              </w:rPr>
               <w:t>KeypadConfig</w:t>
             </w:r>
-            <w:proofErr w:type="spellEnd"/>
           </w:p>
         </w:tc>
       </w:tr>
@@ -4304,7 +4967,17 @@
             <w:shd w:val="clear" w:color="auto" w:fill="D9D9D9" w:themeFill="background1" w:themeFillShade="D9"/>
           </w:tcPr>
           <w:p>
-            <w:r>
+            <w:pPr>
+              <w:rPr>
+                <w:b/>
+                <w:bCs/>
+              </w:rPr>
+            </w:pPr>
+            <w:r>
+              <w:rPr>
+                <w:b/>
+                <w:bCs/>
+              </w:rPr>
               <w:t>Description</w:t>
             </w:r>
           </w:p>
@@ -4314,6 +4987,9 @@
             <w:tcW w:w="9175" w:type="dxa"/>
           </w:tcPr>
           <w:p>
+            <w:r>
+              <w:t xml:space="preserve">      </w:t>
+            </w:r>
             <w:r>
               <w:t>To configure the column pin of Keypad .</w:t>
             </w:r>
@@ -4327,8 +5003,18 @@
             <w:shd w:val="clear" w:color="auto" w:fill="D9D9D9" w:themeFill="background1" w:themeFillShade="D9"/>
           </w:tcPr>
           <w:p>
-            <w:r>
-              <w:t>Post-Build</w:t>
+            <w:pPr>
+              <w:rPr>
+                <w:b/>
+                <w:bCs/>
+              </w:rPr>
+            </w:pPr>
+            <w:r>
+              <w:rPr>
+                <w:b/>
+                <w:bCs/>
+              </w:rPr>
+              <w:t>Range</w:t>
             </w:r>
           </w:p>
         </w:tc>
@@ -4338,7 +5024,7 @@
           </w:tcPr>
           <w:p>
             <w:r>
-              <w:t xml:space="preserve"> true</w:t>
+              <w:t xml:space="preserve">      0..7</w:t>
             </w:r>
           </w:p>
         </w:tc>
@@ -4350,8 +5036,18 @@
             <w:shd w:val="clear" w:color="auto" w:fill="D9D9D9" w:themeFill="background1" w:themeFillShade="D9"/>
           </w:tcPr>
           <w:p>
-            <w:r>
-              <w:t>Pre-Build</w:t>
+            <w:pPr>
+              <w:rPr>
+                <w:b/>
+                <w:bCs/>
+              </w:rPr>
+            </w:pPr>
+            <w:r>
+              <w:rPr>
+                <w:b/>
+                <w:bCs/>
+              </w:rPr>
+              <w:t>Post-Build</w:t>
             </w:r>
           </w:p>
         </w:tc>
@@ -4361,7 +5057,10 @@
           </w:tcPr>
           <w:p>
             <w:r>
-              <w:t xml:space="preserve"> false</w:t>
+              <w:t xml:space="preserve">      </w:t>
+            </w:r>
+            <w:r>
+              <w:t>false</w:t>
             </w:r>
           </w:p>
         </w:tc>
@@ -4373,7 +5072,56 @@
             <w:shd w:val="clear" w:color="auto" w:fill="D9D9D9" w:themeFill="background1" w:themeFillShade="D9"/>
           </w:tcPr>
           <w:p>
-            <w:r>
+            <w:pPr>
+              <w:rPr>
+                <w:b/>
+                <w:bCs/>
+              </w:rPr>
+            </w:pPr>
+            <w:r>
+              <w:rPr>
+                <w:b/>
+                <w:bCs/>
+              </w:rPr>
+              <w:t>Pre-Compile</w:t>
+            </w:r>
+          </w:p>
+        </w:tc>
+        <w:tc>
+          <w:tcPr>
+            <w:tcW w:w="9175" w:type="dxa"/>
+          </w:tcPr>
+          <w:p>
+            <w:r>
+              <w:t xml:space="preserve"> </w:t>
+            </w:r>
+            <w:r>
+              <w:t xml:space="preserve">     </w:t>
+            </w:r>
+            <w:r>
+              <w:t>true</w:t>
+            </w:r>
+          </w:p>
+        </w:tc>
+      </w:tr>
+      <w:tr>
+        <w:tc>
+          <w:tcPr>
+            <w:tcW w:w="1975" w:type="dxa"/>
+            <w:shd w:val="clear" w:color="auto" w:fill="D9D9D9" w:themeFill="background1" w:themeFillShade="D9"/>
+          </w:tcPr>
+          <w:p>
+            <w:pPr>
+              <w:rPr>
+                <w:b/>
+                <w:bCs/>
+              </w:rPr>
+            </w:pPr>
+            <w:r>
+              <w:rPr>
+                <w:b/>
+                <w:bCs/>
+              </w:rPr>
               <w:t>Scope</w:t>
             </w:r>
           </w:p>
@@ -4384,6 +5132,9 @@
             <w:vAlign w:val="center"/>
           </w:tcPr>
           <w:p>
+            <w:r>
+              <w:t xml:space="preserve">      </w:t>
+            </w:r>
             <w:r>
               <w:t>local</w:t>
             </w:r>
@@ -4398,6 +5149,7 @@
     <w:tbl>
       <w:tblPr>
         <w:tblStyle w:val="TableGrid"/>
+        <w:tblpPr w:leftFromText="180" w:rightFromText="180" w:vertAnchor="page" w:horzAnchor="margin" w:tblpY="2956"/>
         <w:tblW w:w="0" w:type="auto"/>
         <w:tblLook w:val="04A0" w:firstRow="1" w:lastRow="0" w:firstColumn="1" w:lastColumn="0" w:noHBand="0" w:noVBand="1"/>
       </w:tblPr>
@@ -4412,8 +5164,17 @@
             <w:shd w:val="clear" w:color="auto" w:fill="D9D9D9" w:themeFill="background1" w:themeFillShade="D9"/>
           </w:tcPr>
           <w:p>
-            <w:r>
-              <w:lastRenderedPageBreak/>
+            <w:pPr>
+              <w:rPr>
+                <w:b/>
+                <w:bCs/>
+              </w:rPr>
+            </w:pPr>
+            <w:r>
+              <w:rPr>
+                <w:b/>
+                <w:bCs/>
+              </w:rPr>
               <w:t>Name</w:t>
             </w:r>
           </w:p>
@@ -4438,7 +5199,6 @@
                 <w:color w:val="auto"/>
               </w:rPr>
             </w:pPr>
-            <w:proofErr w:type="spellStart"/>
             <w:r>
               <w:rPr>
                 <w:rFonts w:asciiTheme="minorHAnsi" w:eastAsiaTheme="minorHAnsi" w:hAnsiTheme="minorHAnsi" w:cstheme="minorBidi"/>
@@ -4446,9 +5206,17 @@
                 <w:iCs w:val="0"/>
                 <w:color w:val="auto"/>
               </w:rPr>
+              <w:t xml:space="preserve">      </w:t>
+            </w:r>
+            <w:r>
+              <w:rPr>
+                <w:rFonts w:asciiTheme="minorHAnsi" w:eastAsiaTheme="minorHAnsi" w:hAnsiTheme="minorHAnsi" w:cstheme="minorBidi"/>
+                <w:i w:val="0"/>
+                <w:iCs w:val="0"/>
+                <w:color w:val="auto"/>
+              </w:rPr>
               <w:t>Keypad_RowPIN</w:t>
             </w:r>
-            <w:proofErr w:type="spellEnd"/>
           </w:p>
         </w:tc>
       </w:tr>
@@ -4459,7 +5227,17 @@
             <w:shd w:val="clear" w:color="auto" w:fill="D9D9D9" w:themeFill="background1" w:themeFillShade="D9"/>
           </w:tcPr>
           <w:p>
-            <w:r>
+            <w:pPr>
+              <w:rPr>
+                <w:b/>
+                <w:bCs/>
+              </w:rPr>
+            </w:pPr>
+            <w:r>
+              <w:rPr>
+                <w:b/>
+                <w:bCs/>
+              </w:rPr>
               <w:t>Parent Container</w:t>
             </w:r>
           </w:p>
@@ -4477,8 +5255,11 @@
               </w:numPr>
               <w:ind w:left="864" w:hanging="864"/>
               <w:outlineLvl w:val="3"/>
-            </w:pPr>
-            <w:proofErr w:type="spellStart"/>
+              <w:rPr>
+                <w:i w:val="0"/>
+                <w:iCs w:val="0"/>
+              </w:rPr>
+            </w:pPr>
             <w:r>
               <w:rPr>
                 <w:rFonts w:asciiTheme="minorHAnsi" w:eastAsiaTheme="minorHAnsi" w:hAnsiTheme="minorHAnsi" w:cstheme="minorBidi"/>
@@ -4486,9 +5267,17 @@
                 <w:iCs w:val="0"/>
                 <w:color w:val="auto"/>
               </w:rPr>
+              <w:t xml:space="preserve">      </w:t>
+            </w:r>
+            <w:r>
+              <w:rPr>
+                <w:rFonts w:asciiTheme="minorHAnsi" w:eastAsiaTheme="minorHAnsi" w:hAnsiTheme="minorHAnsi" w:cstheme="minorBidi"/>
+                <w:i w:val="0"/>
+                <w:iCs w:val="0"/>
+                <w:color w:val="auto"/>
+              </w:rPr>
               <w:t>KeypadConfig</w:t>
             </w:r>
-            <w:proofErr w:type="spellEnd"/>
           </w:p>
         </w:tc>
       </w:tr>
@@ -4499,7 +5288,17 @@
             <w:shd w:val="clear" w:color="auto" w:fill="D9D9D9" w:themeFill="background1" w:themeFillShade="D9"/>
           </w:tcPr>
           <w:p>
-            <w:r>
+            <w:pPr>
+              <w:rPr>
+                <w:b/>
+                <w:bCs/>
+              </w:rPr>
+            </w:pPr>
+            <w:r>
+              <w:rPr>
+                <w:b/>
+                <w:bCs/>
+              </w:rPr>
               <w:t>Description</w:t>
             </w:r>
           </w:p>
@@ -4509,6 +5308,9 @@
             <w:tcW w:w="9175" w:type="dxa"/>
           </w:tcPr>
           <w:p>
+            <w:r>
+              <w:t xml:space="preserve">      </w:t>
+            </w:r>
             <w:r>
               <w:t>To configure the row pin of Keypad .</w:t>
             </w:r>
@@ -4522,8 +5324,18 @@
             <w:shd w:val="clear" w:color="auto" w:fill="D9D9D9" w:themeFill="background1" w:themeFillShade="D9"/>
           </w:tcPr>
           <w:p>
-            <w:r>
-              <w:t>Post-Build</w:t>
+            <w:pPr>
+              <w:rPr>
+                <w:b/>
+                <w:bCs/>
+              </w:rPr>
+            </w:pPr>
+            <w:r>
+              <w:rPr>
+                <w:b/>
+                <w:bCs/>
+              </w:rPr>
+              <w:t>Range</w:t>
             </w:r>
           </w:p>
         </w:tc>
@@ -4533,7 +5345,7 @@
           </w:tcPr>
           <w:p>
             <w:r>
-              <w:t xml:space="preserve"> true</w:t>
+              <w:t xml:space="preserve">       0..7</w:t>
             </w:r>
           </w:p>
         </w:tc>
@@ -4545,8 +5357,18 @@
             <w:shd w:val="clear" w:color="auto" w:fill="D9D9D9" w:themeFill="background1" w:themeFillShade="D9"/>
           </w:tcPr>
           <w:p>
-            <w:r>
-              <w:t>Pre-Build</w:t>
+            <w:pPr>
+              <w:rPr>
+                <w:b/>
+                <w:bCs/>
+              </w:rPr>
+            </w:pPr>
+            <w:r>
+              <w:rPr>
+                <w:b/>
+                <w:bCs/>
+              </w:rPr>
+              <w:t>Post-Build</w:t>
             </w:r>
           </w:p>
         </w:tc>
@@ -4556,7 +5378,13 @@
           </w:tcPr>
           <w:p>
             <w:r>
-              <w:t xml:space="preserve"> false</w:t>
+              <w:t xml:space="preserve"> </w:t>
+            </w:r>
+            <w:r>
+              <w:t xml:space="preserve">      </w:t>
+            </w:r>
+            <w:r>
+              <w:t>false</w:t>
             </w:r>
           </w:p>
         </w:tc>
@@ -4568,7 +5396,56 @@
             <w:shd w:val="clear" w:color="auto" w:fill="D9D9D9" w:themeFill="background1" w:themeFillShade="D9"/>
           </w:tcPr>
           <w:p>
-            <w:r>
+            <w:pPr>
+              <w:rPr>
+                <w:b/>
+                <w:bCs/>
+              </w:rPr>
+            </w:pPr>
+            <w:r>
+              <w:rPr>
+                <w:b/>
+                <w:bCs/>
+              </w:rPr>
+              <w:t>Pre-Compile</w:t>
+            </w:r>
+          </w:p>
+        </w:tc>
+        <w:tc>
+          <w:tcPr>
+            <w:tcW w:w="9175" w:type="dxa"/>
+          </w:tcPr>
+          <w:p>
+            <w:r>
+              <w:t xml:space="preserve"> </w:t>
+            </w:r>
+            <w:r>
+              <w:t xml:space="preserve">      </w:t>
+            </w:r>
+            <w:r>
+              <w:t>true</w:t>
+            </w:r>
+          </w:p>
+        </w:tc>
+      </w:tr>
+      <w:tr>
+        <w:tc>
+          <w:tcPr>
+            <w:tcW w:w="1975" w:type="dxa"/>
+            <w:shd w:val="clear" w:color="auto" w:fill="D9D9D9" w:themeFill="background1" w:themeFillShade="D9"/>
+          </w:tcPr>
+          <w:p>
+            <w:pPr>
+              <w:rPr>
+                <w:b/>
+                <w:bCs/>
+              </w:rPr>
+            </w:pPr>
+            <w:r>
+              <w:rPr>
+                <w:b/>
+                <w:bCs/>
+              </w:rPr>
               <w:t>Scope</w:t>
             </w:r>
           </w:p>
@@ -4579,6 +5456,9 @@
             <w:vAlign w:val="center"/>
           </w:tcPr>
           <w:p>
+            <w:r>
+              <w:t xml:space="preserve">       </w:t>
+            </w:r>
             <w:r>
               <w:t>local</w:t>
             </w:r>
@@ -4668,7 +5548,7 @@
           <w:rPr>
             <w:noProof/>
           </w:rPr>
-          <w:t>10</w:t>
+          <w:t>9</w:t>
         </w:r>
         <w:r>
           <w:rPr>
@@ -4762,7 +5642,7 @@
         <w:sz w:val="28"/>
         <w:szCs w:val="28"/>
       </w:rPr>
-      <w:t>Version 1.0</w:t>
+      <w:t>Version 1.1</w:t>
     </w:r>
   </w:p>
   <w:p>
@@ -4779,7 +5659,7 @@
         <w:sz w:val="28"/>
         <w:szCs w:val="28"/>
       </w:rPr>
-      <w:t>Draft</w:t>
+      <w:t>Proposed</w:t>
     </w:r>
   </w:p>
 </w:hdr>
@@ -8410,7 +9290,7 @@
 </file>
 
 <file path=customXml/itemProps1.xml><?xml version="1.0" encoding="utf-8"?>
-<ds:datastoreItem xmlns:ds="http://schemas.openxmlformats.org/officeDocument/2006/customXml" ds:itemID="{2C280B64-BE9D-404C-9BBC-789D1660A010}">
+<ds:datastoreItem xmlns:ds="http://schemas.openxmlformats.org/officeDocument/2006/customXml" ds:itemID="{A54501E5-E42C-45DC-99D6-137878C6EF00}">
   <ds:schemaRefs>
     <ds:schemaRef ds:uri="http://schemas.openxmlformats.org/officeDocument/2006/bibliography"/>
   </ds:schemaRefs>

</xml_diff>

<commit_message>
Update cofiguration in cdd document version 1.2
</commit_message>
<xml_diff>
--- a/Software Specification/Architecture/CDD/CDD.docx
+++ b/Software Specification/Architecture/CDD/CDD.docx
@@ -112,8 +112,10 @@
           <w:sz w:val="36"/>
           <w:szCs w:val="36"/>
         </w:rPr>
-        <w:t>Version 1.1</w:t>
+        <w:t>Version 1.2</w:t>
       </w:r>
+      <w:bookmarkStart w:id="0" w:name="_GoBack"/>
+      <w:bookmarkEnd w:id="0"/>
     </w:p>
     <w:p>
       <w:pPr>
@@ -499,9 +501,9 @@
       </w:tblPr>
       <w:tblGrid>
         <w:gridCol w:w="1164"/>
-        <w:gridCol w:w="2685"/>
+        <w:gridCol w:w="2684"/>
         <w:gridCol w:w="1438"/>
-        <w:gridCol w:w="4566"/>
+        <w:gridCol w:w="4567"/>
         <w:gridCol w:w="1297"/>
       </w:tblGrid>
       <w:tr>
@@ -1069,6 +1071,264 @@
                 <w:szCs w:val="28"/>
               </w:rPr>
               <w:t>Changes in styling format.</w:t>
+            </w:r>
+          </w:p>
+        </w:tc>
+        <w:tc>
+          <w:tcPr>
+            <w:tcW w:w="1255" w:type="dxa"/>
+            <w:shd w:val="clear" w:color="auto" w:fill="FFFFFF" w:themeFill="background1"/>
+            <w:vAlign w:val="center"/>
+          </w:tcPr>
+          <w:p>
+            <w:pPr>
+              <w:pStyle w:val="NormalWeb"/>
+              <w:spacing w:before="0" w:beforeAutospacing="0" w:after="0" w:afterAutospacing="0"/>
+              <w:rPr>
+                <w:rFonts w:asciiTheme="minorHAnsi" w:eastAsiaTheme="minorHAnsi" w:hAnsiTheme="minorHAnsi" w:cstheme="minorBidi"/>
+                <w:sz w:val="28"/>
+                <w:szCs w:val="28"/>
+              </w:rPr>
+            </w:pPr>
+            <w:r>
+              <w:rPr>
+                <w:rFonts w:asciiTheme="minorHAnsi" w:eastAsiaTheme="minorHAnsi" w:hAnsiTheme="minorHAnsi" w:cstheme="minorBidi"/>
+                <w:sz w:val="28"/>
+                <w:szCs w:val="28"/>
+              </w:rPr>
+              <w:t>Proposed</w:t>
+            </w:r>
+          </w:p>
+        </w:tc>
+      </w:tr>
+      <w:tr>
+        <w:trPr>
+          <w:trHeight w:val="1877"/>
+        </w:trPr>
+        <w:tc>
+          <w:tcPr>
+            <w:tcW w:w="1165" w:type="dxa"/>
+            <w:shd w:val="clear" w:color="auto" w:fill="FFFFFF" w:themeFill="background1"/>
+            <w:vAlign w:val="center"/>
+          </w:tcPr>
+          <w:p>
+            <w:pPr>
+              <w:rPr>
+                <w:sz w:val="28"/>
+                <w:szCs w:val="28"/>
+              </w:rPr>
+            </w:pPr>
+            <w:r>
+              <w:rPr>
+                <w:sz w:val="28"/>
+                <w:szCs w:val="28"/>
+              </w:rPr>
+              <w:t>1.2</w:t>
+            </w:r>
+          </w:p>
+        </w:tc>
+        <w:tc>
+          <w:tcPr>
+            <w:tcW w:w="2700" w:type="dxa"/>
+            <w:shd w:val="clear" w:color="auto" w:fill="FFFFFF" w:themeFill="background1"/>
+            <w:vAlign w:val="center"/>
+          </w:tcPr>
+          <w:p>
+            <w:pPr>
+              <w:pStyle w:val="NormalWeb"/>
+              <w:tabs>
+                <w:tab w:val="center" w:pos="1427"/>
+              </w:tabs>
+              <w:spacing w:before="0" w:beforeAutospacing="0" w:after="0" w:afterAutospacing="0"/>
+              <w:rPr>
+                <w:rFonts w:asciiTheme="minorHAnsi" w:eastAsiaTheme="minorHAnsi" w:hAnsiTheme="minorHAnsi" w:cstheme="minorBidi"/>
+                <w:sz w:val="28"/>
+                <w:szCs w:val="28"/>
+              </w:rPr>
+            </w:pPr>
+            <w:r>
+              <w:rPr>
+                <w:rFonts w:asciiTheme="minorHAnsi" w:eastAsiaTheme="minorHAnsi" w:hAnsiTheme="minorHAnsi" w:cstheme="minorBidi"/>
+                <w:sz w:val="28"/>
+                <w:szCs w:val="28"/>
+              </w:rPr>
+              <w:t>- Nada Mohamed</w:t>
+            </w:r>
+          </w:p>
+        </w:tc>
+        <w:tc>
+          <w:tcPr>
+            <w:tcW w:w="1440" w:type="dxa"/>
+            <w:shd w:val="clear" w:color="auto" w:fill="FFFFFF" w:themeFill="background1"/>
+            <w:vAlign w:val="center"/>
+          </w:tcPr>
+          <w:p>
+            <w:pPr>
+              <w:pStyle w:val="NormalWeb"/>
+              <w:spacing w:before="0" w:beforeAutospacing="0" w:after="0" w:afterAutospacing="0"/>
+              <w:rPr>
+                <w:rFonts w:asciiTheme="minorHAnsi" w:eastAsiaTheme="minorHAnsi" w:hAnsiTheme="minorHAnsi" w:cstheme="minorBidi"/>
+                <w:sz w:val="28"/>
+                <w:szCs w:val="28"/>
+              </w:rPr>
+            </w:pPr>
+            <w:r>
+              <w:rPr>
+                <w:rFonts w:asciiTheme="minorHAnsi" w:eastAsiaTheme="minorHAnsi" w:hAnsiTheme="minorHAnsi" w:cstheme="minorBidi"/>
+                <w:sz w:val="28"/>
+                <w:szCs w:val="28"/>
+              </w:rPr>
+              <w:t>5/3/2020</w:t>
+            </w:r>
+          </w:p>
+        </w:tc>
+        <w:tc>
+          <w:tcPr>
+            <w:tcW w:w="4590" w:type="dxa"/>
+            <w:shd w:val="clear" w:color="auto" w:fill="FFFFFF" w:themeFill="background1"/>
+            <w:vAlign w:val="center"/>
+          </w:tcPr>
+          <w:p>
+            <w:pPr>
+              <w:pStyle w:val="NormalWeb"/>
+              <w:numPr>
+                <w:ilvl w:val="0"/>
+                <w:numId w:val="10"/>
+              </w:numPr>
+              <w:spacing w:before="0" w:beforeAutospacing="0" w:after="0" w:afterAutospacing="0"/>
+              <w:rPr>
+                <w:rFonts w:asciiTheme="minorHAnsi" w:eastAsiaTheme="minorHAnsi" w:hAnsiTheme="minorHAnsi" w:cstheme="minorBidi"/>
+                <w:sz w:val="28"/>
+                <w:szCs w:val="28"/>
+              </w:rPr>
+            </w:pPr>
+            <w:r>
+              <w:rPr>
+                <w:rFonts w:asciiTheme="minorHAnsi" w:eastAsiaTheme="minorHAnsi" w:hAnsiTheme="minorHAnsi" w:cstheme="minorBidi"/>
+                <w:sz w:val="28"/>
+                <w:szCs w:val="28"/>
+              </w:rPr>
+              <w:t>Update configuration :</w:t>
+            </w:r>
+          </w:p>
+          <w:p>
+            <w:pPr>
+              <w:pStyle w:val="NormalWeb"/>
+              <w:spacing w:before="0" w:beforeAutospacing="0" w:after="0" w:afterAutospacing="0"/>
+              <w:ind w:left="360"/>
+              <w:rPr>
+                <w:rFonts w:asciiTheme="minorHAnsi" w:eastAsiaTheme="minorHAnsi" w:hAnsiTheme="minorHAnsi" w:cstheme="minorBidi"/>
+              </w:rPr>
+            </w:pPr>
+            <w:r>
+              <w:rPr>
+                <w:rFonts w:asciiTheme="minorHAnsi" w:eastAsiaTheme="minorHAnsi" w:hAnsiTheme="minorHAnsi" w:cstheme="minorBidi"/>
+                <w:sz w:val="28"/>
+                <w:szCs w:val="28"/>
+              </w:rPr>
+              <w:t xml:space="preserve">    </w:t>
+            </w:r>
+            <w:r>
+              <w:rPr>
+                <w:rFonts w:asciiTheme="minorHAnsi" w:eastAsiaTheme="minorHAnsi" w:hAnsiTheme="minorHAnsi" w:cstheme="minorBidi"/>
+              </w:rPr>
+              <w:t xml:space="preserve">      Keypad_ColumnPIN</w:t>
+            </w:r>
+          </w:p>
+          <w:p>
+            <w:pPr>
+              <w:pStyle w:val="NormalWeb"/>
+              <w:spacing w:before="0" w:beforeAutospacing="0" w:after="0" w:afterAutospacing="0"/>
+              <w:ind w:left="360"/>
+              <w:rPr>
+                <w:rFonts w:asciiTheme="minorHAnsi" w:eastAsiaTheme="minorHAnsi" w:hAnsiTheme="minorHAnsi" w:cstheme="minorBidi"/>
+              </w:rPr>
+            </w:pPr>
+            <w:r>
+              <w:rPr>
+                <w:rFonts w:asciiTheme="minorHAnsi" w:eastAsiaTheme="minorHAnsi" w:hAnsiTheme="minorHAnsi" w:cstheme="minorBidi"/>
+              </w:rPr>
+              <w:t xml:space="preserve">           Keypad_ColumnPORT</w:t>
+            </w:r>
+          </w:p>
+          <w:p>
+            <w:pPr>
+              <w:pStyle w:val="NormalWeb"/>
+              <w:spacing w:before="0" w:beforeAutospacing="0" w:after="0" w:afterAutospacing="0"/>
+              <w:ind w:left="360"/>
+              <w:rPr>
+                <w:rFonts w:asciiTheme="minorHAnsi" w:eastAsiaTheme="minorHAnsi" w:hAnsiTheme="minorHAnsi" w:cstheme="minorBidi"/>
+              </w:rPr>
+            </w:pPr>
+            <w:r>
+              <w:rPr>
+                <w:rFonts w:asciiTheme="minorHAnsi" w:eastAsiaTheme="minorHAnsi" w:hAnsiTheme="minorHAnsi" w:cstheme="minorBidi"/>
+                <w:sz w:val="28"/>
+                <w:szCs w:val="28"/>
+              </w:rPr>
+              <w:t xml:space="preserve">    </w:t>
+            </w:r>
+            <w:r>
+              <w:rPr>
+                <w:rFonts w:asciiTheme="minorHAnsi" w:eastAsiaTheme="minorHAnsi" w:hAnsiTheme="minorHAnsi" w:cstheme="minorBidi"/>
+              </w:rPr>
+              <w:t xml:space="preserve">      </w:t>
+            </w:r>
+            <w:r>
+              <w:rPr>
+                <w:rFonts w:asciiTheme="minorHAnsi" w:eastAsiaTheme="minorHAnsi" w:hAnsiTheme="minorHAnsi" w:cstheme="minorBidi"/>
+              </w:rPr>
+              <w:t>Keypad_ROW</w:t>
+            </w:r>
+            <w:r>
+              <w:rPr>
+                <w:rFonts w:asciiTheme="minorHAnsi" w:eastAsiaTheme="minorHAnsi" w:hAnsiTheme="minorHAnsi" w:cstheme="minorBidi"/>
+              </w:rPr>
+              <w:t>PIN</w:t>
+            </w:r>
+          </w:p>
+          <w:p>
+            <w:pPr>
+              <w:pStyle w:val="NormalWeb"/>
+              <w:spacing w:before="0" w:beforeAutospacing="0" w:after="0" w:afterAutospacing="0"/>
+              <w:ind w:left="360"/>
+              <w:rPr>
+                <w:rFonts w:asciiTheme="minorHAnsi" w:eastAsiaTheme="minorHAnsi" w:hAnsiTheme="minorHAnsi" w:cstheme="minorBidi"/>
+              </w:rPr>
+            </w:pPr>
+            <w:r>
+              <w:rPr>
+                <w:rFonts w:asciiTheme="minorHAnsi" w:eastAsiaTheme="minorHAnsi" w:hAnsiTheme="minorHAnsi" w:cstheme="minorBidi"/>
+              </w:rPr>
+              <w:t xml:space="preserve">           Keypad_</w:t>
+            </w:r>
+            <w:r>
+              <w:rPr>
+                <w:rFonts w:asciiTheme="minorHAnsi" w:eastAsiaTheme="minorHAnsi" w:hAnsiTheme="minorHAnsi" w:cstheme="minorBidi"/>
+              </w:rPr>
+              <w:t>ROW</w:t>
+            </w:r>
+            <w:r>
+              <w:rPr>
+                <w:rFonts w:asciiTheme="minorHAnsi" w:eastAsiaTheme="minorHAnsi" w:hAnsiTheme="minorHAnsi" w:cstheme="minorBidi"/>
+              </w:rPr>
+              <w:t>PORT</w:t>
+            </w:r>
+          </w:p>
+          <w:p>
+            <w:pPr>
+              <w:pStyle w:val="NormalWeb"/>
+              <w:spacing w:before="0" w:beforeAutospacing="0" w:after="0" w:afterAutospacing="0"/>
+              <w:ind w:left="360"/>
+              <w:rPr>
+                <w:rFonts w:asciiTheme="minorHAnsi" w:eastAsiaTheme="minorHAnsi" w:hAnsiTheme="minorHAnsi" w:cstheme="minorBidi"/>
+              </w:rPr>
+            </w:pPr>
+            <w:r>
+              <w:rPr>
+                <w:rFonts w:asciiTheme="minorHAnsi" w:eastAsiaTheme="minorHAnsi" w:hAnsiTheme="minorHAnsi" w:cstheme="minorBidi"/>
+              </w:rPr>
+              <w:t xml:space="preserve">      As Post build configuration.</w:t>
             </w:r>
           </w:p>
         </w:tc>
@@ -2429,7 +2689,7 @@
           <w:szCs w:val="48"/>
         </w:rPr>
       </w:pPr>
-      <w:bookmarkStart w:id="0" w:name="_Toc34265630"/>
+      <w:bookmarkStart w:id="1" w:name="_Toc34265630"/>
       <w:r>
         <w:rPr>
           <w:b/>
@@ -2441,7 +2701,7 @@
         <w:lastRenderedPageBreak/>
         <w:t>Project Description</w:t>
       </w:r>
-      <w:bookmarkEnd w:id="0"/>
+      <w:bookmarkEnd w:id="1"/>
     </w:p>
     <w:p/>
     <w:p>
@@ -2487,7 +2747,7 @@
           <w:szCs w:val="32"/>
         </w:rPr>
       </w:pPr>
-      <w:bookmarkStart w:id="1" w:name="_Toc34265631"/>
+      <w:bookmarkStart w:id="2" w:name="_Toc34265631"/>
       <w:r>
         <w:rPr>
           <w:b/>
@@ -2498,7 +2758,7 @@
         </w:rPr>
         <w:t>Software Context Diagram</w:t>
       </w:r>
-      <w:bookmarkEnd w:id="1"/>
+      <w:bookmarkEnd w:id="2"/>
     </w:p>
     <w:p/>
     <w:p/>
@@ -2561,7 +2821,7 @@
         <w:pStyle w:val="Caption"/>
         <w:jc w:val="center"/>
       </w:pPr>
-      <w:bookmarkStart w:id="2" w:name="_Toc34166475"/>
+      <w:bookmarkStart w:id="3" w:name="_Toc34166475"/>
       <w:r>
         <w:t xml:space="preserve">Figure </w:t>
       </w:r>
@@ -2594,7 +2854,7 @@
       <w:r>
         <w:t xml:space="preserve"> Software Context Diagram</w:t>
       </w:r>
-      <w:bookmarkEnd w:id="2"/>
+      <w:bookmarkEnd w:id="3"/>
     </w:p>
     <w:p>
       <w:pPr>
@@ -2634,7 +2894,7 @@
           <w:szCs w:val="48"/>
         </w:rPr>
       </w:pPr>
-      <w:bookmarkStart w:id="3" w:name="_Toc34265632"/>
+      <w:bookmarkStart w:id="4" w:name="_Toc34265632"/>
       <w:r>
         <w:rPr>
           <w:b/>
@@ -2646,7 +2906,7 @@
         <w:lastRenderedPageBreak/>
         <w:t>Components</w:t>
       </w:r>
-      <w:bookmarkEnd w:id="3"/>
+      <w:bookmarkEnd w:id="4"/>
     </w:p>
     <w:p>
       <w:pPr>
@@ -2708,7 +2968,7 @@
           <w:szCs w:val="32"/>
         </w:rPr>
       </w:pPr>
-      <w:bookmarkStart w:id="4" w:name="_Toc34265633"/>
+      <w:bookmarkStart w:id="5" w:name="_Toc34265633"/>
       <w:r>
         <w:rPr>
           <w:b/>
@@ -2729,7 +2989,7 @@
         </w:rPr>
         <w:t>API’s</w:t>
       </w:r>
-      <w:bookmarkEnd w:id="4"/>
+      <w:bookmarkEnd w:id="5"/>
     </w:p>
     <w:p/>
     <w:p>
@@ -2743,7 +3003,7 @@
           <w:szCs w:val="32"/>
         </w:rPr>
       </w:pPr>
-      <w:bookmarkStart w:id="5" w:name="_Toc34265634"/>
+      <w:bookmarkStart w:id="6" w:name="_Toc34265634"/>
       <w:r>
         <w:rPr>
           <w:b/>
@@ -2754,7 +3014,7 @@
         </w:rPr>
         <w:t>KEYPAD</w:t>
       </w:r>
-      <w:bookmarkEnd w:id="5"/>
+      <w:bookmarkEnd w:id="6"/>
     </w:p>
     <w:p/>
     <w:p>
@@ -3923,7 +4183,7 @@
         <w:pStyle w:val="Caption"/>
         <w:jc w:val="center"/>
       </w:pPr>
-      <w:bookmarkStart w:id="6" w:name="_Toc34166476"/>
+      <w:bookmarkStart w:id="7" w:name="_Toc34166476"/>
       <w:r>
         <w:t>Figure 2</w:t>
       </w:r>
@@ -3931,7 +4191,7 @@
         <w:noBreakHyphen/>
         <w:t>1 Software FlowChart</w:t>
       </w:r>
-      <w:bookmarkEnd w:id="6"/>
+      <w:bookmarkEnd w:id="7"/>
     </w:p>
     <w:p/>
     <w:p/>
@@ -3957,7 +4217,7 @@
         <w:lastRenderedPageBreak/>
         <w:t xml:space="preserve"> </w:t>
       </w:r>
-      <w:bookmarkStart w:id="7" w:name="_Toc34265635"/>
+      <w:bookmarkStart w:id="8" w:name="_Toc34265635"/>
       <w:r>
         <w:rPr>
           <w:b/>
@@ -3968,7 +4228,7 @@
         </w:rPr>
         <w:t>Configuration</w:t>
       </w:r>
-      <w:bookmarkEnd w:id="7"/>
+      <w:bookmarkEnd w:id="8"/>
     </w:p>
     <w:p/>
     <w:tbl>
@@ -4406,7 +4666,7 @@
               <w:t xml:space="preserve">      </w:t>
             </w:r>
             <w:r>
-              <w:t>false</w:t>
+              <w:t>true</w:t>
             </w:r>
           </w:p>
         </w:tc>
@@ -4459,10 +4719,8 @@
               <w:t xml:space="preserve"> </w:t>
             </w:r>
             <w:r>
-              <w:t>true</w:t>
-            </w:r>
-            <w:bookmarkStart w:id="8" w:name="_GoBack"/>
-            <w:bookmarkEnd w:id="8"/>
+              <w:t>false</w:t>
+            </w:r>
           </w:p>
         </w:tc>
       </w:tr>
@@ -4747,7 +5005,7 @@
               <w:t xml:space="preserve">     </w:t>
             </w:r>
             <w:r>
-              <w:t>false</w:t>
+              <w:t>true</w:t>
             </w:r>
           </w:p>
         </w:tc>
@@ -4786,7 +5044,7 @@
               <w:t xml:space="preserve"> </w:t>
             </w:r>
             <w:r>
-              <w:t>true</w:t>
+              <w:t>false</w:t>
             </w:r>
           </w:p>
         </w:tc>
@@ -5060,7 +5318,7 @@
               <w:t xml:space="preserve">      </w:t>
             </w:r>
             <w:r>
-              <w:t>false</w:t>
+              <w:t>true</w:t>
             </w:r>
           </w:p>
         </w:tc>
@@ -5099,7 +5357,7 @@
               <w:t xml:space="preserve">     </w:t>
             </w:r>
             <w:r>
-              <w:t>true</w:t>
+              <w:t>false</w:t>
             </w:r>
           </w:p>
         </w:tc>
@@ -5384,7 +5642,7 @@
               <w:t xml:space="preserve">      </w:t>
             </w:r>
             <w:r>
-              <w:t>false</w:t>
+              <w:t>true</w:t>
             </w:r>
           </w:p>
         </w:tc>
@@ -5423,7 +5681,7 @@
               <w:t xml:space="preserve">      </w:t>
             </w:r>
             <w:r>
-              <w:t>true</w:t>
+              <w:t>false</w:t>
             </w:r>
           </w:p>
         </w:tc>
@@ -5548,7 +5806,7 @@
           <w:rPr>
             <w:noProof/>
           </w:rPr>
-          <w:t>9</w:t>
+          <w:t>1</w:t>
         </w:r>
         <w:r>
           <w:rPr>
@@ -5642,7 +5900,7 @@
         <w:sz w:val="28"/>
         <w:szCs w:val="28"/>
       </w:rPr>
-      <w:t>Version 1.1</w:t>
+      <w:t>Version 1.2</w:t>
     </w:r>
   </w:p>
   <w:p>
@@ -9290,7 +9548,7 @@
 </file>
 
 <file path=customXml/itemProps1.xml><?xml version="1.0" encoding="utf-8"?>
-<ds:datastoreItem xmlns:ds="http://schemas.openxmlformats.org/officeDocument/2006/customXml" ds:itemID="{A54501E5-E42C-45DC-99D6-137878C6EF00}">
+<ds:datastoreItem xmlns:ds="http://schemas.openxmlformats.org/officeDocument/2006/customXml" ds:itemID="{FE30F1FA-5C7F-4FBA-94C9-A19FF12DEE6C}">
   <ds:schemaRefs>
     <ds:schemaRef ds:uri="http://schemas.openxmlformats.org/officeDocument/2006/bibliography"/>
   </ds:schemaRefs>

</xml_diff>

<commit_message>
Update CDD document version 1.4
</commit_message>
<xml_diff>
--- a/Software Specification/Architecture/CDD/CDD.docx
+++ b/Software Specification/Architecture/CDD/CDD.docx
@@ -67,6 +67,15 @@
           <w:szCs w:val="44"/>
         </w:rPr>
       </w:pPr>
+      <w:r>
+        <w:rPr>
+          <w:b/>
+          <w:bCs/>
+          <w:sz w:val="44"/>
+          <w:szCs w:val="44"/>
+        </w:rPr>
+        <w:t xml:space="preserve">Keypad </w:t>
+      </w:r>
       <w:r>
         <w:rPr>
           <w:b/>
@@ -112,7 +121,7 @@
           <w:sz w:val="36"/>
           <w:szCs w:val="36"/>
         </w:rPr>
-        <w:t>Version 1.3</w:t>
+        <w:t>Version 1.4</w:t>
       </w:r>
     </w:p>
     <w:p>
@@ -516,9 +525,9 @@
         <w:tblLook w:val="04A0" w:firstRow="1" w:lastRow="0" w:firstColumn="1" w:lastColumn="0" w:noHBand="0" w:noVBand="1"/>
       </w:tblPr>
       <w:tblGrid>
-        <w:gridCol w:w="1157"/>
-        <w:gridCol w:w="2519"/>
-        <w:gridCol w:w="1418"/>
+        <w:gridCol w:w="1156"/>
+        <w:gridCol w:w="2502"/>
+        <w:gridCol w:w="1436"/>
         <w:gridCol w:w="4759"/>
         <w:gridCol w:w="1297"/>
       </w:tblGrid>
@@ -564,7 +573,7 @@
       <w:tr>
         <w:tc>
           <w:tcPr>
-            <w:tcW w:w="1164" w:type="dxa"/>
+            <w:tcW w:w="1156" w:type="dxa"/>
             <w:shd w:val="clear" w:color="auto" w:fill="F2F2F2" w:themeFill="background1" w:themeFillShade="F2"/>
             <w:vAlign w:val="center"/>
           </w:tcPr>
@@ -591,7 +600,7 @@
         </w:tc>
         <w:tc>
           <w:tcPr>
-            <w:tcW w:w="2684" w:type="dxa"/>
+            <w:tcW w:w="2502" w:type="dxa"/>
             <w:shd w:val="clear" w:color="auto" w:fill="F2F2F2" w:themeFill="background1" w:themeFillShade="F2"/>
             <w:vAlign w:val="center"/>
           </w:tcPr>
@@ -622,7 +631,7 @@
         </w:tc>
         <w:tc>
           <w:tcPr>
-            <w:tcW w:w="1438" w:type="dxa"/>
+            <w:tcW w:w="1436" w:type="dxa"/>
             <w:shd w:val="clear" w:color="auto" w:fill="F2F2F2" w:themeFill="background1" w:themeFillShade="F2"/>
             <w:vAlign w:val="center"/>
           </w:tcPr>
@@ -653,7 +662,7 @@
         </w:tc>
         <w:tc>
           <w:tcPr>
-            <w:tcW w:w="4567" w:type="dxa"/>
+            <w:tcW w:w="4759" w:type="dxa"/>
             <w:shd w:val="clear" w:color="auto" w:fill="F2F2F2" w:themeFill="background1" w:themeFillShade="F2"/>
             <w:vAlign w:val="center"/>
           </w:tcPr>
@@ -717,7 +726,7 @@
       <w:tr>
         <w:tc>
           <w:tcPr>
-            <w:tcW w:w="1164" w:type="dxa"/>
+            <w:tcW w:w="1156" w:type="dxa"/>
             <w:shd w:val="clear" w:color="auto" w:fill="FFFFFF" w:themeFill="background1"/>
             <w:vAlign w:val="center"/>
           </w:tcPr>
@@ -741,7 +750,7 @@
         </w:tc>
         <w:tc>
           <w:tcPr>
-            <w:tcW w:w="2684" w:type="dxa"/>
+            <w:tcW w:w="2502" w:type="dxa"/>
             <w:shd w:val="clear" w:color="auto" w:fill="FFFFFF" w:themeFill="background1"/>
             <w:vAlign w:val="center"/>
           </w:tcPr>
@@ -778,7 +787,7 @@
         </w:tc>
         <w:tc>
           <w:tcPr>
-            <w:tcW w:w="1438" w:type="dxa"/>
+            <w:tcW w:w="1436" w:type="dxa"/>
             <w:shd w:val="clear" w:color="auto" w:fill="FFFFFF" w:themeFill="background1"/>
             <w:vAlign w:val="center"/>
           </w:tcPr>
@@ -812,7 +821,7 @@
         </w:tc>
         <w:tc>
           <w:tcPr>
-            <w:tcW w:w="4567" w:type="dxa"/>
+            <w:tcW w:w="4759" w:type="dxa"/>
             <w:shd w:val="clear" w:color="auto" w:fill="FFFFFF" w:themeFill="background1"/>
             <w:vAlign w:val="center"/>
           </w:tcPr>
@@ -870,7 +879,7 @@
       <w:tr>
         <w:tc>
           <w:tcPr>
-            <w:tcW w:w="1164" w:type="dxa"/>
+            <w:tcW w:w="1156" w:type="dxa"/>
             <w:shd w:val="clear" w:color="auto" w:fill="FFFFFF" w:themeFill="background1"/>
             <w:vAlign w:val="center"/>
           </w:tcPr>
@@ -892,7 +901,7 @@
         </w:tc>
         <w:tc>
           <w:tcPr>
-            <w:tcW w:w="2684" w:type="dxa"/>
+            <w:tcW w:w="2502" w:type="dxa"/>
             <w:shd w:val="clear" w:color="auto" w:fill="FFFFFF" w:themeFill="background1"/>
             <w:vAlign w:val="center"/>
           </w:tcPr>
@@ -921,7 +930,7 @@
         </w:tc>
         <w:tc>
           <w:tcPr>
-            <w:tcW w:w="1438" w:type="dxa"/>
+            <w:tcW w:w="1436" w:type="dxa"/>
             <w:shd w:val="clear" w:color="auto" w:fill="FFFFFF" w:themeFill="background1"/>
             <w:vAlign w:val="center"/>
           </w:tcPr>
@@ -947,7 +956,7 @@
         </w:tc>
         <w:tc>
           <w:tcPr>
-            <w:tcW w:w="4567" w:type="dxa"/>
+            <w:tcW w:w="4759" w:type="dxa"/>
             <w:shd w:val="clear" w:color="auto" w:fill="FFFFFF" w:themeFill="background1"/>
             <w:vAlign w:val="center"/>
           </w:tcPr>
@@ -1123,7 +1132,7 @@
         </w:trPr>
         <w:tc>
           <w:tcPr>
-            <w:tcW w:w="1164" w:type="dxa"/>
+            <w:tcW w:w="1156" w:type="dxa"/>
             <w:shd w:val="clear" w:color="auto" w:fill="FFFFFF" w:themeFill="background1"/>
             <w:vAlign w:val="center"/>
           </w:tcPr>
@@ -1145,7 +1154,7 @@
         </w:tc>
         <w:tc>
           <w:tcPr>
-            <w:tcW w:w="2684" w:type="dxa"/>
+            <w:tcW w:w="2502" w:type="dxa"/>
             <w:shd w:val="clear" w:color="auto" w:fill="FFFFFF" w:themeFill="background1"/>
             <w:vAlign w:val="center"/>
           </w:tcPr>
@@ -1174,7 +1183,7 @@
         </w:tc>
         <w:tc>
           <w:tcPr>
-            <w:tcW w:w="1438" w:type="dxa"/>
+            <w:tcW w:w="1436" w:type="dxa"/>
             <w:shd w:val="clear" w:color="auto" w:fill="FFFFFF" w:themeFill="background1"/>
             <w:vAlign w:val="center"/>
           </w:tcPr>
@@ -1200,7 +1209,7 @@
         </w:tc>
         <w:tc>
           <w:tcPr>
-            <w:tcW w:w="4567" w:type="dxa"/>
+            <w:tcW w:w="4759" w:type="dxa"/>
             <w:shd w:val="clear" w:color="auto" w:fill="FFFFFF" w:themeFill="background1"/>
             <w:vAlign w:val="center"/>
           </w:tcPr>
@@ -1399,7 +1408,7 @@
         </w:trPr>
         <w:tc>
           <w:tcPr>
-            <w:tcW w:w="1164" w:type="dxa"/>
+            <w:tcW w:w="1156" w:type="dxa"/>
             <w:shd w:val="clear" w:color="auto" w:fill="FFFFFF" w:themeFill="background1"/>
             <w:vAlign w:val="center"/>
           </w:tcPr>
@@ -1421,7 +1430,7 @@
         </w:tc>
         <w:tc>
           <w:tcPr>
-            <w:tcW w:w="2684" w:type="dxa"/>
+            <w:tcW w:w="2502" w:type="dxa"/>
             <w:shd w:val="clear" w:color="auto" w:fill="FFFFFF" w:themeFill="background1"/>
             <w:vAlign w:val="center"/>
           </w:tcPr>
@@ -1450,7 +1459,7 @@
         </w:tc>
         <w:tc>
           <w:tcPr>
-            <w:tcW w:w="1438" w:type="dxa"/>
+            <w:tcW w:w="1436" w:type="dxa"/>
             <w:shd w:val="clear" w:color="auto" w:fill="FFFFFF" w:themeFill="background1"/>
             <w:vAlign w:val="center"/>
           </w:tcPr>
@@ -1472,8 +1481,6 @@
               </w:rPr>
               <w:t>7</w:t>
             </w:r>
-            <w:bookmarkStart w:id="0" w:name="_GoBack"/>
-            <w:bookmarkEnd w:id="0"/>
             <w:r>
               <w:rPr>
                 <w:rFonts w:asciiTheme="minorHAnsi" w:eastAsiaTheme="minorHAnsi" w:hAnsiTheme="minorHAnsi" w:cstheme="minorBidi"/>
@@ -1486,7 +1493,7 @@
         </w:tc>
         <w:tc>
           <w:tcPr>
-            <w:tcW w:w="4567" w:type="dxa"/>
+            <w:tcW w:w="4759" w:type="dxa"/>
             <w:shd w:val="clear" w:color="auto" w:fill="FFFFFF" w:themeFill="background1"/>
             <w:vAlign w:val="center"/>
           </w:tcPr>
@@ -1626,6 +1633,215 @@
                 <w:szCs w:val="28"/>
               </w:rPr>
               <w:t>Adding  sequence diagram</w:t>
+            </w:r>
+          </w:p>
+        </w:tc>
+        <w:tc>
+          <w:tcPr>
+            <w:tcW w:w="1297" w:type="dxa"/>
+            <w:shd w:val="clear" w:color="auto" w:fill="FFFFFF" w:themeFill="background1"/>
+            <w:vAlign w:val="center"/>
+          </w:tcPr>
+          <w:p>
+            <w:pPr>
+              <w:pStyle w:val="NormalWeb"/>
+              <w:spacing w:before="0" w:beforeAutospacing="0" w:after="0" w:afterAutospacing="0"/>
+              <w:rPr>
+                <w:rFonts w:asciiTheme="minorHAnsi" w:eastAsiaTheme="minorHAnsi" w:hAnsiTheme="minorHAnsi" w:cstheme="minorBidi"/>
+                <w:sz w:val="28"/>
+                <w:szCs w:val="28"/>
+              </w:rPr>
+            </w:pPr>
+            <w:r>
+              <w:rPr>
+                <w:rFonts w:asciiTheme="minorHAnsi" w:eastAsiaTheme="minorHAnsi" w:hAnsiTheme="minorHAnsi" w:cstheme="minorBidi"/>
+                <w:sz w:val="28"/>
+                <w:szCs w:val="28"/>
+              </w:rPr>
+              <w:t>Proposed</w:t>
+            </w:r>
+          </w:p>
+        </w:tc>
+      </w:tr>
+      <w:tr>
+        <w:trPr>
+          <w:trHeight w:val="1877"/>
+        </w:trPr>
+        <w:tc>
+          <w:tcPr>
+            <w:tcW w:w="1156" w:type="dxa"/>
+            <w:shd w:val="clear" w:color="auto" w:fill="FFFFFF" w:themeFill="background1"/>
+            <w:vAlign w:val="center"/>
+          </w:tcPr>
+          <w:p>
+            <w:pPr>
+              <w:rPr>
+                <w:sz w:val="28"/>
+                <w:szCs w:val="28"/>
+              </w:rPr>
+            </w:pPr>
+            <w:r>
+              <w:rPr>
+                <w:sz w:val="28"/>
+                <w:szCs w:val="28"/>
+              </w:rPr>
+              <w:t>1.4</w:t>
+            </w:r>
+          </w:p>
+        </w:tc>
+        <w:tc>
+          <w:tcPr>
+            <w:tcW w:w="2502" w:type="dxa"/>
+            <w:shd w:val="clear" w:color="auto" w:fill="FFFFFF" w:themeFill="background1"/>
+            <w:vAlign w:val="center"/>
+          </w:tcPr>
+          <w:p>
+            <w:pPr>
+              <w:pStyle w:val="NormalWeb"/>
+              <w:tabs>
+                <w:tab w:val="center" w:pos="1427"/>
+              </w:tabs>
+              <w:spacing w:before="0" w:beforeAutospacing="0" w:after="0" w:afterAutospacing="0"/>
+              <w:rPr>
+                <w:rFonts w:asciiTheme="minorHAnsi" w:eastAsiaTheme="minorHAnsi" w:hAnsiTheme="minorHAnsi" w:cstheme="minorBidi"/>
+                <w:sz w:val="28"/>
+                <w:szCs w:val="28"/>
+              </w:rPr>
+            </w:pPr>
+            <w:r>
+              <w:rPr>
+                <w:rFonts w:asciiTheme="minorHAnsi" w:eastAsiaTheme="minorHAnsi" w:hAnsiTheme="minorHAnsi" w:cstheme="minorBidi"/>
+                <w:sz w:val="28"/>
+                <w:szCs w:val="28"/>
+              </w:rPr>
+              <w:t>-Nada Mohamed</w:t>
+            </w:r>
+          </w:p>
+        </w:tc>
+        <w:tc>
+          <w:tcPr>
+            <w:tcW w:w="1436" w:type="dxa"/>
+            <w:shd w:val="clear" w:color="auto" w:fill="FFFFFF" w:themeFill="background1"/>
+            <w:vAlign w:val="center"/>
+          </w:tcPr>
+          <w:p>
+            <w:pPr>
+              <w:pStyle w:val="NormalWeb"/>
+              <w:spacing w:before="0" w:beforeAutospacing="0" w:after="0" w:afterAutospacing="0"/>
+              <w:rPr>
+                <w:rFonts w:asciiTheme="minorHAnsi" w:eastAsiaTheme="minorHAnsi" w:hAnsiTheme="minorHAnsi" w:cstheme="minorBidi"/>
+                <w:sz w:val="28"/>
+                <w:szCs w:val="28"/>
+              </w:rPr>
+            </w:pPr>
+            <w:r>
+              <w:rPr>
+                <w:rFonts w:asciiTheme="minorHAnsi" w:eastAsiaTheme="minorHAnsi" w:hAnsiTheme="minorHAnsi" w:cstheme="minorBidi"/>
+                <w:sz w:val="28"/>
+                <w:szCs w:val="28"/>
+              </w:rPr>
+              <w:t>16</w:t>
+            </w:r>
+            <w:bookmarkStart w:id="0" w:name="_GoBack"/>
+            <w:bookmarkEnd w:id="0"/>
+            <w:r>
+              <w:rPr>
+                <w:rFonts w:asciiTheme="minorHAnsi" w:eastAsiaTheme="minorHAnsi" w:hAnsiTheme="minorHAnsi" w:cstheme="minorBidi"/>
+                <w:sz w:val="28"/>
+                <w:szCs w:val="28"/>
+              </w:rPr>
+              <w:t>/3/2020</w:t>
+            </w:r>
+          </w:p>
+        </w:tc>
+        <w:tc>
+          <w:tcPr>
+            <w:tcW w:w="4759" w:type="dxa"/>
+            <w:shd w:val="clear" w:color="auto" w:fill="FFFFFF" w:themeFill="background1"/>
+            <w:vAlign w:val="center"/>
+          </w:tcPr>
+          <w:p>
+            <w:pPr>
+              <w:pStyle w:val="NormalWeb"/>
+              <w:numPr>
+                <w:ilvl w:val="0"/>
+                <w:numId w:val="10"/>
+              </w:numPr>
+              <w:spacing w:before="0" w:beforeAutospacing="0" w:after="0" w:afterAutospacing="0"/>
+              <w:rPr>
+                <w:rFonts w:asciiTheme="minorHAnsi" w:eastAsiaTheme="minorHAnsi" w:hAnsiTheme="minorHAnsi" w:cstheme="minorBidi"/>
+                <w:sz w:val="28"/>
+                <w:szCs w:val="28"/>
+              </w:rPr>
+            </w:pPr>
+            <w:r>
+              <w:rPr>
+                <w:rFonts w:asciiTheme="minorHAnsi" w:eastAsiaTheme="minorHAnsi" w:hAnsiTheme="minorHAnsi" w:cstheme="minorBidi"/>
+                <w:sz w:val="28"/>
+                <w:szCs w:val="28"/>
+              </w:rPr>
+              <w:t xml:space="preserve"> Change Document name from “CDD Document” to “Keypad </w:t>
+            </w:r>
+            <w:r>
+              <w:rPr>
+                <w:rFonts w:asciiTheme="minorHAnsi" w:eastAsiaTheme="minorHAnsi" w:hAnsiTheme="minorHAnsi" w:cstheme="minorBidi"/>
+                <w:sz w:val="28"/>
+                <w:szCs w:val="28"/>
+              </w:rPr>
+              <w:t xml:space="preserve">    </w:t>
+            </w:r>
+            <w:r>
+              <w:rPr>
+                <w:rFonts w:asciiTheme="minorHAnsi" w:eastAsiaTheme="minorHAnsi" w:hAnsiTheme="minorHAnsi" w:cstheme="minorBidi"/>
+                <w:sz w:val="28"/>
+                <w:szCs w:val="28"/>
+              </w:rPr>
+              <w:t xml:space="preserve">   </w:t>
+            </w:r>
+            <w:r>
+              <w:rPr>
+                <w:rFonts w:asciiTheme="minorHAnsi" w:eastAsiaTheme="minorHAnsi" w:hAnsiTheme="minorHAnsi" w:cstheme="minorBidi"/>
+                <w:sz w:val="28"/>
+                <w:szCs w:val="28"/>
+              </w:rPr>
+              <w:t>CDD Document.</w:t>
+            </w:r>
+          </w:p>
+          <w:p>
+            <w:pPr>
+              <w:pStyle w:val="NormalWeb"/>
+              <w:numPr>
+                <w:ilvl w:val="0"/>
+                <w:numId w:val="10"/>
+              </w:numPr>
+              <w:spacing w:before="0" w:beforeAutospacing="0" w:after="0" w:afterAutospacing="0"/>
+              <w:rPr>
+                <w:rFonts w:asciiTheme="minorHAnsi" w:eastAsiaTheme="minorHAnsi" w:hAnsiTheme="minorHAnsi" w:cstheme="minorBidi"/>
+                <w:sz w:val="28"/>
+                <w:szCs w:val="28"/>
+              </w:rPr>
+            </w:pPr>
+            <w:r>
+              <w:rPr>
+                <w:rFonts w:asciiTheme="minorHAnsi" w:eastAsiaTheme="minorHAnsi" w:hAnsiTheme="minorHAnsi" w:cstheme="minorBidi"/>
+                <w:sz w:val="28"/>
+                <w:szCs w:val="28"/>
+              </w:rPr>
+              <w:t xml:space="preserve">Update </w:t>
+            </w:r>
+            <w:r>
+              <w:rPr>
+                <w:sz w:val="28"/>
+                <w:szCs w:val="28"/>
+              </w:rPr>
+              <w:t>sequence diagram</w:t>
+            </w:r>
+            <w:r>
+              <w:rPr>
+                <w:sz w:val="28"/>
+                <w:szCs w:val="28"/>
+              </w:rPr>
+              <w:t>.</w:t>
             </w:r>
           </w:p>
         </w:tc>
@@ -1864,7 +2080,7 @@
                 <w:sz w:val="28"/>
                 <w:szCs w:val="28"/>
               </w:rPr>
-              <w:t>1.9</w:t>
+              <w:t>1.10</w:t>
             </w:r>
           </w:p>
         </w:tc>
@@ -1950,7 +2166,7 @@
                 <w:sz w:val="28"/>
                 <w:szCs w:val="28"/>
               </w:rPr>
-              <w:t>1.3</w:t>
+              <w:t>1.4</w:t>
             </w:r>
           </w:p>
         </w:tc>
@@ -2073,7 +2289,7 @@
           <w:r>
             <w:fldChar w:fldCharType="separate"/>
           </w:r>
-          <w:hyperlink w:anchor="_Toc34487150" w:history="1">
+          <w:hyperlink w:anchor="_Toc35265398" w:history="1">
             <w:r>
               <w:rPr>
                 <w:rStyle w:val="Hyperlink"/>
@@ -2118,7 +2334,7 @@
                 <w:noProof/>
                 <w:webHidden/>
               </w:rPr>
-              <w:instrText xml:space="preserve"> PAGEREF _Toc34487150 \h </w:instrText>
+              <w:instrText xml:space="preserve"> PAGEREF _Toc35265398 \h </w:instrText>
             </w:r>
             <w:r>
               <w:rPr>
@@ -2160,7 +2376,7 @@
               <w:noProof/>
             </w:rPr>
           </w:pPr>
-          <w:hyperlink w:anchor="_Toc34487151" w:history="1">
+          <w:hyperlink w:anchor="_Toc35265399" w:history="1">
             <w:r>
               <w:rPr>
                 <w:rStyle w:val="Hyperlink"/>
@@ -2205,7 +2421,7 @@
                 <w:noProof/>
                 <w:webHidden/>
               </w:rPr>
-              <w:instrText xml:space="preserve"> PAGEREF _Toc34487151 \h </w:instrText>
+              <w:instrText xml:space="preserve"> PAGEREF _Toc35265399 \h </w:instrText>
             </w:r>
             <w:r>
               <w:rPr>
@@ -2248,7 +2464,7 @@
               <w:noProof/>
             </w:rPr>
           </w:pPr>
-          <w:hyperlink w:anchor="_Toc34487152" w:history="1">
+          <w:hyperlink w:anchor="_Toc35265400" w:history="1">
             <w:r>
               <w:rPr>
                 <w:rStyle w:val="Hyperlink"/>
@@ -2293,7 +2509,7 @@
                 <w:noProof/>
                 <w:webHidden/>
               </w:rPr>
-              <w:instrText xml:space="preserve"> PAGEREF _Toc34487152 \h </w:instrText>
+              <w:instrText xml:space="preserve"> PAGEREF _Toc35265400 \h </w:instrText>
             </w:r>
             <w:r>
               <w:rPr>
@@ -2335,7 +2551,7 @@
               <w:noProof/>
             </w:rPr>
           </w:pPr>
-          <w:hyperlink w:anchor="_Toc34487153" w:history="1">
+          <w:hyperlink w:anchor="_Toc35265401" w:history="1">
             <w:r>
               <w:rPr>
                 <w:rStyle w:val="Hyperlink"/>
@@ -2380,7 +2596,7 @@
                 <w:noProof/>
                 <w:webHidden/>
               </w:rPr>
-              <w:instrText xml:space="preserve"> PAGEREF _Toc34487153 \h </w:instrText>
+              <w:instrText xml:space="preserve"> PAGEREF _Toc35265401 \h </w:instrText>
             </w:r>
             <w:r>
               <w:rPr>
@@ -2423,7 +2639,7 @@
               <w:noProof/>
             </w:rPr>
           </w:pPr>
-          <w:hyperlink w:anchor="_Toc34487154" w:history="1">
+          <w:hyperlink w:anchor="_Toc35265402" w:history="1">
             <w:r>
               <w:rPr>
                 <w:rStyle w:val="Hyperlink"/>
@@ -2468,7 +2684,7 @@
                 <w:noProof/>
                 <w:webHidden/>
               </w:rPr>
-              <w:instrText xml:space="preserve"> PAGEREF _Toc34487154 \h </w:instrText>
+              <w:instrText xml:space="preserve"> PAGEREF _Toc35265402 \h </w:instrText>
             </w:r>
             <w:r>
               <w:rPr>
@@ -2511,7 +2727,7 @@
               <w:noProof/>
             </w:rPr>
           </w:pPr>
-          <w:hyperlink w:anchor="_Toc34487155" w:history="1">
+          <w:hyperlink w:anchor="_Toc35265403" w:history="1">
             <w:r>
               <w:rPr>
                 <w:rStyle w:val="Hyperlink"/>
@@ -2556,7 +2772,7 @@
                 <w:noProof/>
                 <w:webHidden/>
               </w:rPr>
-              <w:instrText xml:space="preserve"> PAGEREF _Toc34487155 \h </w:instrText>
+              <w:instrText xml:space="preserve"> PAGEREF _Toc35265403 \h </w:instrText>
             </w:r>
             <w:r>
               <w:rPr>
@@ -2599,7 +2815,7 @@
               <w:noProof/>
             </w:rPr>
           </w:pPr>
-          <w:hyperlink w:anchor="_Toc34487156" w:history="1">
+          <w:hyperlink w:anchor="_Toc35265404" w:history="1">
             <w:r>
               <w:rPr>
                 <w:rStyle w:val="Hyperlink"/>
@@ -2644,7 +2860,7 @@
                 <w:noProof/>
                 <w:webHidden/>
               </w:rPr>
-              <w:instrText xml:space="preserve"> PAGEREF _Toc34487156 \h </w:instrText>
+              <w:instrText xml:space="preserve"> PAGEREF _Toc35265404 \h </w:instrText>
             </w:r>
             <w:r>
               <w:rPr>
@@ -2870,7 +3086,7 @@
         </w:rPr>
         <w:fldChar w:fldCharType="separate"/>
       </w:r>
-      <w:hyperlink w:anchor="_Toc34487139" w:history="1">
+      <w:hyperlink w:anchor="_Toc35265407" w:history="1">
         <w:r>
           <w:rPr>
             <w:rStyle w:val="Hyperlink"/>
@@ -2881,7 +3097,6 @@
         <w:r>
           <w:rPr>
             <w:rStyle w:val="Hyperlink"/>
-            <w:rFonts w:hint="eastAsia"/>
             <w:noProof/>
             <w:cs/>
           </w:rPr>
@@ -2921,7 +3136,7 @@
             <w:noProof/>
             <w:webHidden/>
           </w:rPr>
-          <w:instrText xml:space="preserve"> PAGEREF _Toc34487139 \h </w:instrText>
+          <w:instrText xml:space="preserve"> PAGEREF _Toc35265407 \h </w:instrText>
         </w:r>
         <w:r>
           <w:rPr>
@@ -2963,7 +3178,7 @@
           <w:noProof/>
         </w:rPr>
       </w:pPr>
-      <w:hyperlink w:anchor="_Toc34487140" w:history="1">
+      <w:hyperlink w:anchor="_Toc35265408" w:history="1">
         <w:r>
           <w:rPr>
             <w:rStyle w:val="Hyperlink"/>
@@ -2990,7 +3205,7 @@
             <w:noProof/>
             <w:webHidden/>
           </w:rPr>
-          <w:instrText xml:space="preserve"> PAGEREF _Toc34487140 \h </w:instrText>
+          <w:instrText xml:space="preserve"> PAGEREF _Toc35265408 \h </w:instrText>
         </w:r>
         <w:r>
           <w:rPr>
@@ -3032,7 +3247,7 @@
           <w:noProof/>
         </w:rPr>
       </w:pPr>
-      <w:hyperlink w:anchor="_Toc34487141" w:history="1">
+      <w:hyperlink w:anchor="_Toc35265409" w:history="1">
         <w:r>
           <w:rPr>
             <w:rStyle w:val="Hyperlink"/>
@@ -3059,7 +3274,7 @@
             <w:noProof/>
             <w:webHidden/>
           </w:rPr>
-          <w:instrText xml:space="preserve"> PAGEREF _Toc34487141 \h </w:instrText>
+          <w:instrText xml:space="preserve"> PAGEREF _Toc35265409 \h </w:instrText>
         </w:r>
         <w:r>
           <w:rPr>
@@ -3135,7 +3350,7 @@
           <w:szCs w:val="48"/>
         </w:rPr>
       </w:pPr>
-      <w:bookmarkStart w:id="1" w:name="_Toc34487150"/>
+      <w:bookmarkStart w:id="1" w:name="_Toc35265398"/>
       <w:r>
         <w:rPr>
           <w:b/>
@@ -3184,6 +3399,15 @@
     </w:p>
     <w:p>
       <w:pPr>
+        <w:ind w:left="720"/>
+        <w:rPr>
+          <w:sz w:val="28"/>
+          <w:szCs w:val="28"/>
+        </w:rPr>
+      </w:pPr>
+    </w:p>
+    <w:p>
+      <w:pPr>
         <w:pStyle w:val="Heading2"/>
         <w:rPr>
           <w:b/>
@@ -3193,7 +3417,7 @@
           <w:szCs w:val="32"/>
         </w:rPr>
       </w:pPr>
-      <w:bookmarkStart w:id="2" w:name="_Toc34487151"/>
+      <w:bookmarkStart w:id="2" w:name="_Toc35265399"/>
       <w:r>
         <w:rPr>
           <w:b/>
@@ -3206,7 +3430,6 @@
       </w:r>
       <w:bookmarkEnd w:id="2"/>
     </w:p>
-    <w:p/>
     <w:p/>
     <w:p>
       <w:pPr>
@@ -3267,7 +3490,7 @@
         <w:pStyle w:val="Caption"/>
         <w:jc w:val="center"/>
       </w:pPr>
-      <w:bookmarkStart w:id="3" w:name="_Toc34487139"/>
+      <w:bookmarkStart w:id="3" w:name="_Toc35265407"/>
       <w:r>
         <w:t xml:space="preserve">Figure </w:t>
       </w:r>
@@ -3275,7 +3498,10 @@
         <w:fldChar w:fldCharType="begin"/>
       </w:r>
       <w:r>
-        <w:instrText xml:space="preserve"> STYLEREF 1 \s </w:instrText>
+        <w:instrText xml:space="preserve"> STYLE</w:instrText>
+      </w:r>
+      <w:r>
+        <w:instrText xml:space="preserve">REF 1 \s </w:instrText>
       </w:r>
       <w:r>
         <w:fldChar w:fldCharType="separate"/>
@@ -3367,7 +3593,7 @@
           <w:szCs w:val="48"/>
         </w:rPr>
       </w:pPr>
-      <w:bookmarkStart w:id="4" w:name="_Toc34487152"/>
+      <w:bookmarkStart w:id="4" w:name="_Toc35265400"/>
       <w:r>
         <w:rPr>
           <w:b/>
@@ -3441,7 +3667,7 @@
           <w:szCs w:val="32"/>
         </w:rPr>
       </w:pPr>
-      <w:bookmarkStart w:id="5" w:name="_Toc34487153"/>
+      <w:bookmarkStart w:id="5" w:name="_Toc35265401"/>
       <w:r>
         <w:rPr>
           <w:b/>
@@ -3476,7 +3702,7 @@
           <w:szCs w:val="32"/>
         </w:rPr>
       </w:pPr>
-      <w:bookmarkStart w:id="6" w:name="_Toc34487154"/>
+      <w:bookmarkStart w:id="6" w:name="_Toc35265402"/>
       <w:r>
         <w:rPr>
           <w:b/>
@@ -3869,6 +4095,9 @@
             <w:proofErr w:type="spellStart"/>
             <w:r>
               <w:t>veriable</w:t>
+            </w:r>
+            <w:r>
+              <w:t>s</w:t>
             </w:r>
             <w:proofErr w:type="spellEnd"/>
             <w:r>
@@ -4564,7 +4793,7 @@
             <w:pPr>
               <w:pStyle w:val="Caption"/>
             </w:pPr>
-            <w:bookmarkStart w:id="7" w:name="_Toc34487140"/>
+            <w:bookmarkStart w:id="7" w:name="_Toc35265408"/>
             <w:r>
               <w:t xml:space="preserve">Figure </w:t>
             </w:r>
@@ -4826,7 +5055,7 @@
           <w:szCs w:val="48"/>
         </w:rPr>
       </w:pPr>
-      <w:bookmarkStart w:id="8" w:name="_Toc34487155"/>
+      <w:bookmarkStart w:id="8" w:name="_Toc35265403"/>
       <w:r>
         <w:rPr>
           <w:b/>
@@ -4844,16 +5073,21 @@
       <w:pPr>
         <w:keepNext/>
         <w:jc w:val="center"/>
+        <w:rPr>
+          <w:rtl/>
+          <w:lang w:bidi="ar-EG"/>
+        </w:rPr>
       </w:pPr>
       <w:r>
         <w:rPr>
           <w:noProof/>
+          <w:rtl/>
         </w:rPr>
         <w:drawing>
-          <wp:inline distT="0" distB="0" distL="0" distR="0" wp14:anchorId="5D065834" wp14:editId="33CBA0E6">
-            <wp:extent cx="3457575" cy="3324225"/>
+          <wp:inline distT="0" distB="0" distL="0" distR="0" wp14:anchorId="57982948" wp14:editId="14BAFA42">
+            <wp:extent cx="5724525" cy="3438525"/>
             <wp:effectExtent l="0" t="0" r="9525" b="9525"/>
-            <wp:docPr id="5" name="Picture 5"/>
+            <wp:docPr id="1" name="Picture 1"/>
             <wp:cNvGraphicFramePr>
               <a:graphicFrameLocks xmlns:a="http://schemas.openxmlformats.org/drawingml/2006/main" noChangeAspect="1"/>
             </wp:cNvGraphicFramePr>
@@ -4861,7 +5095,7 @@
               <a:graphicData uri="http://schemas.openxmlformats.org/drawingml/2006/picture">
                 <pic:pic xmlns:pic="http://schemas.openxmlformats.org/drawingml/2006/picture">
                   <pic:nvPicPr>
-                    <pic:cNvPr id="5" name="SequenceDigram.png"/>
+                    <pic:cNvPr id="1" name="SequenceDigram.png"/>
                     <pic:cNvPicPr/>
                   </pic:nvPicPr>
                   <pic:blipFill>
@@ -4879,7 +5113,7 @@
                   <pic:spPr>
                     <a:xfrm>
                       <a:off x="0" y="0"/>
-                      <a:ext cx="3457575" cy="3324225"/>
+                      <a:ext cx="5724525" cy="3438525"/>
                     </a:xfrm>
                     <a:prstGeom prst="rect">
                       <a:avLst/>
@@ -4897,7 +5131,7 @@
         <w:pStyle w:val="Caption"/>
         <w:jc w:val="center"/>
       </w:pPr>
-      <w:bookmarkStart w:id="9" w:name="_Toc34487141"/>
+      <w:bookmarkStart w:id="9" w:name="_Toc35265409"/>
       <w:r>
         <w:t xml:space="preserve">Figure </w:t>
       </w:r>
@@ -4953,7 +5187,7 @@
         <w:lastRenderedPageBreak/>
         <w:t xml:space="preserve"> </w:t>
       </w:r>
-      <w:bookmarkStart w:id="10" w:name="_Toc34487156"/>
+      <w:bookmarkStart w:id="10" w:name="_Toc35265404"/>
       <w:r>
         <w:rPr>
           <w:b/>
@@ -11209,11 +11443,6 @@
         </w:tc>
       </w:tr>
     </w:tbl>
-    <w:p/>
-    <w:p/>
-    <w:p/>
-    <w:p/>
-    <w:p/>
     <w:p/>
     <w:p/>
     <w:p/>
@@ -11295,7 +11524,7 @@
           <w:rPr>
             <w:noProof/>
           </w:rPr>
-          <w:t>15</w:t>
+          <w:t>14</w:t>
         </w:r>
         <w:r>
           <w:rPr>
@@ -11389,7 +11618,7 @@
         <w:sz w:val="28"/>
         <w:szCs w:val="28"/>
       </w:rPr>
-      <w:t>Version 1.3</w:t>
+      <w:t>Version 1.4</w:t>
     </w:r>
   </w:p>
   <w:p>
@@ -15154,7 +15383,7 @@
 </file>
 
 <file path=customXml/itemProps1.xml><?xml version="1.0" encoding="utf-8"?>
-<ds:datastoreItem xmlns:ds="http://schemas.openxmlformats.org/officeDocument/2006/customXml" ds:itemID="{D8AE33DF-75C3-4F41-A48F-0413DC5FD71B}">
+<ds:datastoreItem xmlns:ds="http://schemas.openxmlformats.org/officeDocument/2006/customXml" ds:itemID="{A4169636-6894-4E3C-B227-4493D5043969}">
   <ds:schemaRefs>
     <ds:schemaRef ds:uri="http://schemas.openxmlformats.org/officeDocument/2006/bibliography"/>
   </ds:schemaRefs>

</xml_diff>